<commit_message>
se agregaron los diagramas de robustez a PracDiseñoEquipoX.docx de los casos de uso mas prioritarios
</commit_message>
<xml_diff>
--- a/PracDiseñoEquipoX.docx
+++ b/PracDiseñoEquipoX.docx
@@ -425,33 +425,7 @@
           <w:szCs w:val="28"/>
           <w:lang w:eastAsia="es-MX"/>
         </w:rPr>
-        <w:t xml:space="preserve">Torres </w:t>
-      </w:r>
-      <w:proofErr w:type="spellStart"/>
-      <w:r>
-        <w:rPr>
-          <w:rFonts w:ascii="Arial" w:eastAsia="Times New Roman" w:hAnsi="Arial" w:cs="Arial"/>
-          <w:b/>
-          <w:bCs/>
-          <w:color w:val="000000"/>
-          <w:sz w:val="28"/>
-          <w:szCs w:val="28"/>
-          <w:lang w:eastAsia="es-MX"/>
-        </w:rPr>
-        <w:t>Néquiz</w:t>
-      </w:r>
-      <w:proofErr w:type="spellEnd"/>
-      <w:r>
-        <w:rPr>
-          <w:rFonts w:ascii="Arial" w:eastAsia="Times New Roman" w:hAnsi="Arial" w:cs="Arial"/>
-          <w:b/>
-          <w:bCs/>
-          <w:color w:val="000000"/>
-          <w:sz w:val="28"/>
-          <w:szCs w:val="28"/>
-          <w:lang w:eastAsia="es-MX"/>
-        </w:rPr>
-        <w:t xml:space="preserve"> Juan Manuel</w:t>
+        <w:t>Torres Néquiz Juan Manuel</w:t>
       </w:r>
     </w:p>
     <w:p>
@@ -581,27 +555,7 @@
           <w:szCs w:val="24"/>
           <w:lang w:eastAsia="es-MX"/>
         </w:rPr>
-        <w:t xml:space="preserve">Viernes 28 de </w:t>
-      </w:r>
-      <w:proofErr w:type="gramStart"/>
-      <w:r>
-        <w:rPr>
-          <w:rFonts w:ascii="Arial" w:eastAsia="Times New Roman" w:hAnsi="Arial" w:cs="Arial"/>
-          <w:sz w:val="24"/>
-          <w:szCs w:val="24"/>
-          <w:lang w:eastAsia="es-MX"/>
-        </w:rPr>
-        <w:t>Enero</w:t>
-      </w:r>
-      <w:proofErr w:type="gramEnd"/>
-      <w:r>
-        <w:rPr>
-          <w:rFonts w:ascii="Arial" w:eastAsia="Times New Roman" w:hAnsi="Arial" w:cs="Arial"/>
-          <w:sz w:val="24"/>
-          <w:szCs w:val="24"/>
-          <w:lang w:eastAsia="es-MX"/>
-        </w:rPr>
-        <w:t xml:space="preserve"> 2022</w:t>
+        <w:t>Viernes 28 de Enero 2022</w:t>
       </w:r>
     </w:p>
     <w:p>
@@ -676,27 +630,7 @@
           <w:szCs w:val="24"/>
           <w:lang w:eastAsia="es-MX"/>
         </w:rPr>
-        <w:t xml:space="preserve">2 </w:t>
-      </w:r>
-      <w:proofErr w:type="gramStart"/>
-      <w:r>
-        <w:rPr>
-          <w:rFonts w:ascii="Arial" w:eastAsia="Times New Roman" w:hAnsi="Arial" w:cs="Arial"/>
-          <w:sz w:val="24"/>
-          <w:szCs w:val="24"/>
-          <w:lang w:eastAsia="es-MX"/>
-        </w:rPr>
-        <w:t>Diagramas</w:t>
-      </w:r>
-      <w:proofErr w:type="gramEnd"/>
-      <w:r>
-        <w:rPr>
-          <w:rFonts w:ascii="Arial" w:eastAsia="Times New Roman" w:hAnsi="Arial" w:cs="Arial"/>
-          <w:sz w:val="24"/>
-          <w:szCs w:val="24"/>
-          <w:lang w:eastAsia="es-MX"/>
-        </w:rPr>
-        <w:t xml:space="preserve"> de secuencia. </w:t>
+        <w:t xml:space="preserve">2 Diagramas de secuencia. </w:t>
       </w:r>
     </w:p>
     <w:p>
@@ -716,27 +650,7 @@
           <w:szCs w:val="24"/>
           <w:lang w:eastAsia="es-MX"/>
         </w:rPr>
-        <w:t xml:space="preserve">3 </w:t>
-      </w:r>
-      <w:proofErr w:type="gramStart"/>
-      <w:r>
-        <w:rPr>
-          <w:rFonts w:ascii="Arial" w:eastAsia="Times New Roman" w:hAnsi="Arial" w:cs="Arial"/>
-          <w:sz w:val="24"/>
-          <w:szCs w:val="24"/>
-          <w:lang w:eastAsia="es-MX"/>
-        </w:rPr>
-        <w:t>Diagrama</w:t>
-      </w:r>
-      <w:proofErr w:type="gramEnd"/>
-      <w:r>
-        <w:rPr>
-          <w:rFonts w:ascii="Arial" w:eastAsia="Times New Roman" w:hAnsi="Arial" w:cs="Arial"/>
-          <w:sz w:val="24"/>
-          <w:szCs w:val="24"/>
-          <w:lang w:eastAsia="es-MX"/>
-        </w:rPr>
-        <w:t xml:space="preserve"> o diagramas de clases. </w:t>
+        <w:t xml:space="preserve">3 Diagrama o diagramas de clases. </w:t>
       </w:r>
     </w:p>
     <w:p>
@@ -1212,9 +1126,9 @@
         <w:tblLook w:val="04A0" w:firstRow="1" w:lastRow="0" w:firstColumn="1" w:lastColumn="0" w:noHBand="0" w:noVBand="1"/>
       </w:tblPr>
       <w:tblGrid>
-        <w:gridCol w:w="1048"/>
-        <w:gridCol w:w="852"/>
-        <w:gridCol w:w="1977"/>
+        <w:gridCol w:w="2145"/>
+        <w:gridCol w:w="1314"/>
+        <w:gridCol w:w="4346"/>
         <w:gridCol w:w="1023"/>
       </w:tblGrid>
       <w:tr>
@@ -1225,12 +1139,6 @@
           <w:tcPr>
             <w:cnfStyle w:val="001000000000" w:firstRow="0" w:lastRow="0" w:firstColumn="1" w:lastColumn="0" w:oddVBand="0" w:evenVBand="0" w:oddHBand="0" w:evenHBand="0" w:firstRowFirstColumn="0" w:firstRowLastColumn="0" w:lastRowFirstColumn="0" w:lastRowLastColumn="0"/>
             <w:tcW w:w="0" w:type="auto"/>
-            <w:tcBorders>
-              <w:top w:val="none" w:sz="0" w:space="0" w:color="auto"/>
-              <w:left w:val="none" w:sz="0" w:space="0" w:color="auto"/>
-              <w:bottom w:val="none" w:sz="0" w:space="0" w:color="auto"/>
-              <w:right w:val="none" w:sz="0" w:space="0" w:color="auto"/>
-            </w:tcBorders>
             <w:hideMark/>
           </w:tcPr>
           <w:p>
@@ -1256,12 +1164,6 @@
         <w:tc>
           <w:tcPr>
             <w:tcW w:w="0" w:type="auto"/>
-            <w:tcBorders>
-              <w:top w:val="none" w:sz="0" w:space="0" w:color="auto"/>
-              <w:left w:val="none" w:sz="0" w:space="0" w:color="auto"/>
-              <w:bottom w:val="none" w:sz="0" w:space="0" w:color="auto"/>
-              <w:right w:val="none" w:sz="0" w:space="0" w:color="auto"/>
-            </w:tcBorders>
             <w:hideMark/>
           </w:tcPr>
           <w:p>
@@ -1288,12 +1190,6 @@
         <w:tc>
           <w:tcPr>
             <w:tcW w:w="0" w:type="auto"/>
-            <w:tcBorders>
-              <w:top w:val="none" w:sz="0" w:space="0" w:color="auto"/>
-              <w:left w:val="none" w:sz="0" w:space="0" w:color="auto"/>
-              <w:bottom w:val="none" w:sz="0" w:space="0" w:color="auto"/>
-              <w:right w:val="none" w:sz="0" w:space="0" w:color="auto"/>
-            </w:tcBorders>
             <w:hideMark/>
           </w:tcPr>
           <w:p>
@@ -1320,12 +1216,6 @@
         <w:tc>
           <w:tcPr>
             <w:tcW w:w="0" w:type="auto"/>
-            <w:tcBorders>
-              <w:top w:val="none" w:sz="0" w:space="0" w:color="auto"/>
-              <w:left w:val="none" w:sz="0" w:space="0" w:color="auto"/>
-              <w:bottom w:val="none" w:sz="0" w:space="0" w:color="auto"/>
-              <w:right w:val="none" w:sz="0" w:space="0" w:color="auto"/>
-            </w:tcBorders>
             <w:hideMark/>
           </w:tcPr>
           <w:p>
@@ -1654,6 +1544,24 @@
                 <w:lang w:eastAsia="es-MX"/>
               </w:rPr>
             </w:pPr>
+            <w:r>
+              <w:rPr>
+                <w:rFonts w:ascii="Arial" w:eastAsia="Times New Roman" w:hAnsi="Arial" w:cs="Arial"/>
+                <w:sz w:val="24"/>
+                <w:szCs w:val="24"/>
+                <w:lang w:eastAsia="es-MX"/>
+              </w:rPr>
+              <w:t>Brayan A</w:t>
+            </w:r>
+            <w:r>
+              <w:rPr>
+                <w:rFonts w:ascii="Arial" w:eastAsia="Times New Roman" w:hAnsi="Arial" w:cs="Arial"/>
+                <w:sz w:val="24"/>
+                <w:szCs w:val="24"/>
+                <w:lang w:eastAsia="es-MX"/>
+              </w:rPr>
+              <w:t>ngel Anaya Castillo</w:t>
+            </w:r>
           </w:p>
         </w:tc>
         <w:tc>
@@ -1670,6 +1578,15 @@
                 <w:lang w:eastAsia="es-MX"/>
               </w:rPr>
             </w:pPr>
+            <w:r>
+              <w:rPr>
+                <w:rFonts w:ascii="Arial" w:eastAsia="Times New Roman" w:hAnsi="Arial" w:cs="Arial"/>
+                <w:sz w:val="24"/>
+                <w:szCs w:val="24"/>
+                <w:lang w:eastAsia="es-MX"/>
+              </w:rPr>
+              <w:t xml:space="preserve"> 5/02/2022</w:t>
+            </w:r>
           </w:p>
         </w:tc>
         <w:tc>
@@ -1686,6 +1603,15 @@
                 <w:lang w:eastAsia="es-MX"/>
               </w:rPr>
             </w:pPr>
+            <w:r>
+              <w:rPr>
+                <w:rFonts w:ascii="Arial" w:eastAsia="Times New Roman" w:hAnsi="Arial" w:cs="Arial"/>
+                <w:sz w:val="24"/>
+                <w:szCs w:val="24"/>
+                <w:lang w:eastAsia="es-MX"/>
+              </w:rPr>
+              <w:t>Se agregaron los diagramas de robustez para los casos de uso prioritarios</w:t>
+            </w:r>
           </w:p>
         </w:tc>
         <w:tc>
@@ -2157,13 +2083,656 @@
     </w:p>
     <w:p>
       <w:pPr>
-        <w:rPr>
-          <w:rFonts w:ascii="Arial" w:hAnsi="Arial" w:cs="Arial"/>
+        <w:spacing w:before="240" w:after="0" w:line="240" w:lineRule="auto"/>
+        <w:rPr>
+          <w:rFonts w:ascii="Arial" w:eastAsia="Times New Roman" w:hAnsi="Arial" w:cs="Arial"/>
+          <w:color w:val="2F5496" w:themeColor="accent1" w:themeShade="BF"/>
+          <w:sz w:val="36"/>
+          <w:szCs w:val="36"/>
+          <w:lang w:eastAsia="es-MX"/>
+        </w:rPr>
+      </w:pPr>
+      <w:r>
+        <w:rPr>
+          <w:rFonts w:ascii="Arial" w:eastAsia="Times New Roman" w:hAnsi="Arial" w:cs="Arial"/>
+          <w:color w:val="2F5496" w:themeColor="accent1" w:themeShade="BF"/>
+          <w:sz w:val="36"/>
+          <w:szCs w:val="36"/>
+          <w:lang w:eastAsia="es-MX"/>
+        </w:rPr>
+        <w:t>1. Diagramas de robustez</w:t>
+      </w:r>
+    </w:p>
+    <w:p>
+      <w:pPr>
+        <w:jc w:val="both"/>
+        <w:rPr>
+          <w:rFonts w:ascii="Arial" w:hAnsi="Arial" w:cs="Arial"/>
+        </w:rPr>
+      </w:pPr>
+    </w:p>
+    <w:p>
+      <w:pPr>
+        <w:jc w:val="both"/>
+        <w:rPr>
+          <w:rFonts w:ascii="Arial" w:hAnsi="Arial" w:cs="Arial"/>
+          <w:sz w:val="24"/>
+          <w:szCs w:val="24"/>
+        </w:rPr>
+      </w:pPr>
+      <w:r>
+        <w:rPr>
+          <w:rFonts w:ascii="Arial" w:hAnsi="Arial" w:cs="Arial"/>
+          <w:sz w:val="24"/>
+          <w:szCs w:val="24"/>
+        </w:rPr>
+        <w:t xml:space="preserve">Los diagramas de robustez son un diagrama hibrido entre un diagrama de clases y un diagrama de actividades, la cual da una representación del comportamiento de cada caso de </w:t>
+      </w:r>
+      <w:r>
+        <w:rPr>
+          <w:rFonts w:ascii="Arial" w:hAnsi="Arial" w:cs="Arial"/>
+          <w:sz w:val="24"/>
+          <w:szCs w:val="24"/>
+        </w:rPr>
+        <w:t>uso</w:t>
+      </w:r>
+      <w:r>
+        <w:rPr>
+          <w:rFonts w:ascii="Arial" w:hAnsi="Arial" w:cs="Arial"/>
+          <w:sz w:val="24"/>
+          <w:szCs w:val="24"/>
+        </w:rPr>
+        <w:t xml:space="preserve"> antes descrito, pero en forma de que estas clases son participantes. Este diagrama puede contener objetos de frontera, objeto identidad y controladores, ahora en los siguientes diagramas se representarán casos de uso que son más prioritarios.</w:t>
+      </w:r>
+    </w:p>
+    <w:p>
+      <w:pPr>
+        <w:jc w:val="both"/>
+        <w:rPr>
+          <w:rFonts w:ascii="Arial" w:hAnsi="Arial" w:cs="Arial"/>
+          <w:sz w:val="24"/>
+          <w:szCs w:val="24"/>
+        </w:rPr>
+      </w:pPr>
+      <w:r>
+        <w:rPr>
+          <w:rFonts w:ascii="Arial" w:hAnsi="Arial" w:cs="Arial"/>
+          <w:sz w:val="24"/>
+          <w:szCs w:val="24"/>
+        </w:rPr>
+        <w:t xml:space="preserve">Diagrama de robustez </w:t>
+      </w:r>
+      <w:r>
+        <w:rPr>
+          <w:rFonts w:ascii="Arial" w:hAnsi="Arial" w:cs="Arial"/>
+          <w:sz w:val="24"/>
+          <w:szCs w:val="24"/>
+        </w:rPr>
+        <w:t xml:space="preserve">– CU-02 Iniciar sesión </w:t>
+      </w:r>
+    </w:p>
+    <w:p>
+      <w:pPr>
+        <w:jc w:val="center"/>
+        <w:rPr>
+          <w:rFonts w:ascii="Arial" w:hAnsi="Arial" w:cs="Arial"/>
+          <w:sz w:val="24"/>
+          <w:szCs w:val="24"/>
+        </w:rPr>
+      </w:pPr>
+      <w:r>
+        <w:rPr>
+          <w:rFonts w:ascii="Arial" w:hAnsi="Arial" w:cs="Arial"/>
+          <w:noProof/>
+          <w:sz w:val="24"/>
+          <w:szCs w:val="24"/>
+        </w:rPr>
+        <w:drawing>
+          <wp:inline distT="0" distB="0" distL="0" distR="0" wp14:anchorId="263448B4" wp14:editId="54279ECC">
+            <wp:extent cx="4916384" cy="3458235"/>
+            <wp:effectExtent l="0" t="0" r="0" b="8890"/>
+            <wp:docPr id="2" name="Imagen 2"/>
+            <wp:cNvGraphicFramePr>
+              <a:graphicFrameLocks xmlns:a="http://schemas.openxmlformats.org/drawingml/2006/main" noChangeAspect="1"/>
+            </wp:cNvGraphicFramePr>
+            <a:graphic xmlns:a="http://schemas.openxmlformats.org/drawingml/2006/main">
+              <a:graphicData uri="http://schemas.openxmlformats.org/drawingml/2006/picture">
+                <pic:pic xmlns:pic="http://schemas.openxmlformats.org/drawingml/2006/picture">
+                  <pic:nvPicPr>
+                    <pic:cNvPr id="0" name="Picture 1"/>
+                    <pic:cNvPicPr>
+                      <a:picLocks noChangeAspect="1" noChangeArrowheads="1"/>
+                    </pic:cNvPicPr>
+                  </pic:nvPicPr>
+                  <pic:blipFill>
+                    <a:blip r:embed="rId8">
+                      <a:extLst>
+                        <a:ext uri="{28A0092B-C50C-407E-A947-70E740481C1C}">
+                          <a14:useLocalDpi xmlns:a14="http://schemas.microsoft.com/office/drawing/2010/main" val="0"/>
+                        </a:ext>
+                      </a:extLst>
+                    </a:blip>
+                    <a:srcRect/>
+                    <a:stretch>
+                      <a:fillRect/>
+                    </a:stretch>
+                  </pic:blipFill>
+                  <pic:spPr bwMode="auto">
+                    <a:xfrm>
+                      <a:off x="0" y="0"/>
+                      <a:ext cx="4935720" cy="3471836"/>
+                    </a:xfrm>
+                    <a:prstGeom prst="rect">
+                      <a:avLst/>
+                    </a:prstGeom>
+                    <a:noFill/>
+                    <a:ln>
+                      <a:noFill/>
+                    </a:ln>
+                  </pic:spPr>
+                </pic:pic>
+              </a:graphicData>
+            </a:graphic>
+          </wp:inline>
+        </w:drawing>
+      </w:r>
+    </w:p>
+    <w:p>
+      <w:pPr>
+        <w:jc w:val="both"/>
+        <w:rPr>
+          <w:rFonts w:ascii="Arial" w:hAnsi="Arial" w:cs="Arial"/>
+          <w:sz w:val="24"/>
+          <w:szCs w:val="24"/>
+        </w:rPr>
+      </w:pPr>
+    </w:p>
+    <w:p>
+      <w:pPr>
+        <w:jc w:val="both"/>
+        <w:rPr>
+          <w:rFonts w:ascii="Arial" w:hAnsi="Arial" w:cs="Arial"/>
+          <w:sz w:val="24"/>
+          <w:szCs w:val="24"/>
+        </w:rPr>
+      </w:pPr>
+    </w:p>
+    <w:p>
+      <w:pPr>
+        <w:jc w:val="both"/>
+        <w:rPr>
+          <w:rFonts w:ascii="Arial" w:hAnsi="Arial" w:cs="Arial"/>
+          <w:sz w:val="24"/>
+          <w:szCs w:val="24"/>
+        </w:rPr>
+      </w:pPr>
+    </w:p>
+    <w:p>
+      <w:pPr>
+        <w:jc w:val="both"/>
+        <w:rPr>
+          <w:rFonts w:ascii="Arial" w:hAnsi="Arial" w:cs="Arial"/>
+          <w:sz w:val="24"/>
+          <w:szCs w:val="24"/>
+        </w:rPr>
+      </w:pPr>
+    </w:p>
+    <w:p>
+      <w:pPr>
+        <w:jc w:val="both"/>
+        <w:rPr>
+          <w:rFonts w:ascii="Arial" w:hAnsi="Arial" w:cs="Arial"/>
+          <w:sz w:val="24"/>
+          <w:szCs w:val="24"/>
+        </w:rPr>
+      </w:pPr>
+    </w:p>
+    <w:p>
+      <w:pPr>
+        <w:jc w:val="both"/>
+        <w:rPr>
+          <w:rFonts w:ascii="Arial" w:hAnsi="Arial" w:cs="Arial"/>
+          <w:sz w:val="24"/>
+          <w:szCs w:val="24"/>
+        </w:rPr>
+      </w:pPr>
+    </w:p>
+    <w:p>
+      <w:pPr>
+        <w:jc w:val="both"/>
+        <w:rPr>
+          <w:rFonts w:ascii="Arial" w:hAnsi="Arial" w:cs="Arial"/>
+          <w:sz w:val="24"/>
+          <w:szCs w:val="24"/>
+        </w:rPr>
+      </w:pPr>
+    </w:p>
+    <w:p>
+      <w:pPr>
+        <w:jc w:val="both"/>
+        <w:rPr>
+          <w:rFonts w:ascii="Arial" w:hAnsi="Arial" w:cs="Arial"/>
+          <w:sz w:val="24"/>
+          <w:szCs w:val="24"/>
+        </w:rPr>
+      </w:pPr>
+    </w:p>
+    <w:p>
+      <w:pPr>
+        <w:jc w:val="both"/>
+        <w:rPr>
+          <w:rFonts w:ascii="Arial" w:hAnsi="Arial" w:cs="Arial"/>
+          <w:sz w:val="24"/>
+          <w:szCs w:val="24"/>
+        </w:rPr>
+      </w:pPr>
+      <w:r>
+        <w:rPr>
+          <w:rFonts w:ascii="Arial" w:hAnsi="Arial" w:cs="Arial"/>
+          <w:sz w:val="24"/>
+          <w:szCs w:val="24"/>
+        </w:rPr>
+        <w:t>Diagrama de robustez – CU-</w:t>
+      </w:r>
+      <w:r>
+        <w:rPr>
+          <w:rFonts w:ascii="Arial" w:hAnsi="Arial" w:cs="Arial"/>
+          <w:sz w:val="24"/>
+          <w:szCs w:val="24"/>
+        </w:rPr>
+        <w:t>05 Agregar a carrito de compras</w:t>
+      </w:r>
+      <w:r>
+        <w:rPr>
+          <w:rFonts w:ascii="Arial" w:hAnsi="Arial" w:cs="Arial"/>
+          <w:sz w:val="24"/>
+          <w:szCs w:val="24"/>
+        </w:rPr>
+        <w:t xml:space="preserve"> </w:t>
+      </w:r>
+    </w:p>
+    <w:p>
+      <w:pPr>
+        <w:jc w:val="center"/>
+        <w:rPr>
+          <w:rFonts w:ascii="Arial" w:hAnsi="Arial" w:cs="Arial"/>
+          <w:sz w:val="24"/>
+          <w:szCs w:val="24"/>
+        </w:rPr>
+      </w:pPr>
+      <w:r>
+        <w:rPr>
+          <w:rFonts w:ascii="Arial" w:hAnsi="Arial" w:cs="Arial"/>
+          <w:noProof/>
+          <w:sz w:val="24"/>
+          <w:szCs w:val="24"/>
+        </w:rPr>
+        <w:drawing>
+          <wp:inline distT="0" distB="0" distL="0" distR="0" wp14:anchorId="6455C412" wp14:editId="6413EE93">
+            <wp:extent cx="5032717" cy="3372593"/>
+            <wp:effectExtent l="0" t="0" r="0" b="0"/>
+            <wp:docPr id="3" name="Imagen 3"/>
+            <wp:cNvGraphicFramePr>
+              <a:graphicFrameLocks xmlns:a="http://schemas.openxmlformats.org/drawingml/2006/main" noChangeAspect="1"/>
+            </wp:cNvGraphicFramePr>
+            <a:graphic xmlns:a="http://schemas.openxmlformats.org/drawingml/2006/main">
+              <a:graphicData uri="http://schemas.openxmlformats.org/drawingml/2006/picture">
+                <pic:pic xmlns:pic="http://schemas.openxmlformats.org/drawingml/2006/picture">
+                  <pic:nvPicPr>
+                    <pic:cNvPr id="0" name="Picture 2"/>
+                    <pic:cNvPicPr>
+                      <a:picLocks noChangeAspect="1" noChangeArrowheads="1"/>
+                    </pic:cNvPicPr>
+                  </pic:nvPicPr>
+                  <pic:blipFill>
+                    <a:blip r:embed="rId9">
+                      <a:extLst>
+                        <a:ext uri="{28A0092B-C50C-407E-A947-70E740481C1C}">
+                          <a14:useLocalDpi xmlns:a14="http://schemas.microsoft.com/office/drawing/2010/main" val="0"/>
+                        </a:ext>
+                      </a:extLst>
+                    </a:blip>
+                    <a:srcRect/>
+                    <a:stretch>
+                      <a:fillRect/>
+                    </a:stretch>
+                  </pic:blipFill>
+                  <pic:spPr bwMode="auto">
+                    <a:xfrm>
+                      <a:off x="0" y="0"/>
+                      <a:ext cx="5047077" cy="3382216"/>
+                    </a:xfrm>
+                    <a:prstGeom prst="rect">
+                      <a:avLst/>
+                    </a:prstGeom>
+                    <a:noFill/>
+                    <a:ln>
+                      <a:noFill/>
+                    </a:ln>
+                  </pic:spPr>
+                </pic:pic>
+              </a:graphicData>
+            </a:graphic>
+          </wp:inline>
+        </w:drawing>
+      </w:r>
+    </w:p>
+    <w:p>
+      <w:pPr>
+        <w:jc w:val="both"/>
+        <w:rPr>
+          <w:rFonts w:ascii="Arial" w:hAnsi="Arial" w:cs="Arial"/>
+          <w:sz w:val="24"/>
+          <w:szCs w:val="24"/>
+        </w:rPr>
+      </w:pPr>
+      <w:r>
+        <w:rPr>
+          <w:rFonts w:ascii="Arial" w:hAnsi="Arial" w:cs="Arial"/>
+          <w:sz w:val="24"/>
+          <w:szCs w:val="24"/>
+        </w:rPr>
+        <w:t>Diagrama de robustez – CU-</w:t>
+      </w:r>
+      <w:r>
+        <w:rPr>
+          <w:rFonts w:ascii="Arial" w:hAnsi="Arial" w:cs="Arial"/>
+          <w:sz w:val="24"/>
+          <w:szCs w:val="24"/>
+        </w:rPr>
+        <w:t>04 Busqueda de producto.</w:t>
+      </w:r>
+    </w:p>
+    <w:p>
+      <w:pPr>
+        <w:jc w:val="center"/>
+        <w:rPr>
+          <w:rFonts w:ascii="Arial" w:hAnsi="Arial" w:cs="Arial"/>
+          <w:sz w:val="24"/>
+          <w:szCs w:val="24"/>
+        </w:rPr>
+      </w:pPr>
+      <w:r>
+        <w:rPr>
+          <w:rFonts w:ascii="Arial" w:hAnsi="Arial" w:cs="Arial"/>
+          <w:noProof/>
+          <w:sz w:val="24"/>
+          <w:szCs w:val="24"/>
+        </w:rPr>
+        <w:drawing>
+          <wp:inline distT="0" distB="0" distL="0" distR="0" wp14:anchorId="3F344DFD" wp14:editId="231B8FD8">
+            <wp:extent cx="4791075" cy="3552462"/>
+            <wp:effectExtent l="0" t="0" r="0" b="0"/>
+            <wp:docPr id="4" name="Imagen 4"/>
+            <wp:cNvGraphicFramePr>
+              <a:graphicFrameLocks xmlns:a="http://schemas.openxmlformats.org/drawingml/2006/main" noChangeAspect="1"/>
+            </wp:cNvGraphicFramePr>
+            <a:graphic xmlns:a="http://schemas.openxmlformats.org/drawingml/2006/main">
+              <a:graphicData uri="http://schemas.openxmlformats.org/drawingml/2006/picture">
+                <pic:pic xmlns:pic="http://schemas.openxmlformats.org/drawingml/2006/picture">
+                  <pic:nvPicPr>
+                    <pic:cNvPr id="0" name="Picture 3"/>
+                    <pic:cNvPicPr>
+                      <a:picLocks noChangeAspect="1" noChangeArrowheads="1"/>
+                    </pic:cNvPicPr>
+                  </pic:nvPicPr>
+                  <pic:blipFill>
+                    <a:blip r:embed="rId10">
+                      <a:extLst>
+                        <a:ext uri="{28A0092B-C50C-407E-A947-70E740481C1C}">
+                          <a14:useLocalDpi xmlns:a14="http://schemas.microsoft.com/office/drawing/2010/main" val="0"/>
+                        </a:ext>
+                      </a:extLst>
+                    </a:blip>
+                    <a:srcRect/>
+                    <a:stretch>
+                      <a:fillRect/>
+                    </a:stretch>
+                  </pic:blipFill>
+                  <pic:spPr bwMode="auto">
+                    <a:xfrm>
+                      <a:off x="0" y="0"/>
+                      <a:ext cx="4792387" cy="3553435"/>
+                    </a:xfrm>
+                    <a:prstGeom prst="rect">
+                      <a:avLst/>
+                    </a:prstGeom>
+                    <a:noFill/>
+                    <a:ln>
+                      <a:noFill/>
+                    </a:ln>
+                  </pic:spPr>
+                </pic:pic>
+              </a:graphicData>
+            </a:graphic>
+          </wp:inline>
+        </w:drawing>
+      </w:r>
+    </w:p>
+    <w:p>
+      <w:pPr>
+        <w:jc w:val="center"/>
+        <w:rPr>
+          <w:rFonts w:ascii="Arial" w:hAnsi="Arial" w:cs="Arial"/>
+          <w:sz w:val="24"/>
+          <w:szCs w:val="24"/>
+        </w:rPr>
+      </w:pPr>
+    </w:p>
+    <w:p>
+      <w:pPr>
+        <w:jc w:val="center"/>
+        <w:rPr>
+          <w:rFonts w:ascii="Arial" w:hAnsi="Arial" w:cs="Arial"/>
+          <w:sz w:val="24"/>
+          <w:szCs w:val="24"/>
+        </w:rPr>
+      </w:pPr>
+    </w:p>
+    <w:p>
+      <w:pPr>
+        <w:jc w:val="both"/>
+        <w:rPr>
+          <w:rFonts w:ascii="Arial" w:hAnsi="Arial" w:cs="Arial"/>
+          <w:sz w:val="24"/>
+          <w:szCs w:val="24"/>
+        </w:rPr>
+      </w:pPr>
+      <w:r>
+        <w:rPr>
+          <w:rFonts w:ascii="Arial" w:hAnsi="Arial" w:cs="Arial"/>
+          <w:sz w:val="24"/>
+          <w:szCs w:val="24"/>
+        </w:rPr>
+        <w:t>Diagrama de robustez – CU-0</w:t>
+      </w:r>
+      <w:r>
+        <w:rPr>
+          <w:rFonts w:ascii="Arial" w:hAnsi="Arial" w:cs="Arial"/>
+          <w:sz w:val="24"/>
+          <w:szCs w:val="24"/>
+        </w:rPr>
+        <w:t>6 Pagar productos</w:t>
+      </w:r>
+    </w:p>
+    <w:p>
+      <w:pPr>
+        <w:jc w:val="center"/>
+        <w:rPr>
+          <w:rFonts w:ascii="Arial" w:hAnsi="Arial" w:cs="Arial"/>
+          <w:sz w:val="24"/>
+          <w:szCs w:val="24"/>
+        </w:rPr>
+      </w:pPr>
+      <w:r>
+        <w:rPr>
+          <w:rFonts w:ascii="Arial" w:hAnsi="Arial" w:cs="Arial"/>
+          <w:noProof/>
+          <w:sz w:val="24"/>
+          <w:szCs w:val="24"/>
+        </w:rPr>
+        <w:drawing>
+          <wp:inline distT="0" distB="0" distL="0" distR="0" wp14:anchorId="36B2F34C" wp14:editId="36DBE6BC">
+            <wp:extent cx="3469057" cy="3829050"/>
+            <wp:effectExtent l="0" t="0" r="0" b="0"/>
+            <wp:docPr id="5" name="Imagen 5"/>
+            <wp:cNvGraphicFramePr>
+              <a:graphicFrameLocks xmlns:a="http://schemas.openxmlformats.org/drawingml/2006/main" noChangeAspect="1"/>
+            </wp:cNvGraphicFramePr>
+            <a:graphic xmlns:a="http://schemas.openxmlformats.org/drawingml/2006/main">
+              <a:graphicData uri="http://schemas.openxmlformats.org/drawingml/2006/picture">
+                <pic:pic xmlns:pic="http://schemas.openxmlformats.org/drawingml/2006/picture">
+                  <pic:nvPicPr>
+                    <pic:cNvPr id="0" name="Picture 4"/>
+                    <pic:cNvPicPr>
+                      <a:picLocks noChangeAspect="1" noChangeArrowheads="1"/>
+                    </pic:cNvPicPr>
+                  </pic:nvPicPr>
+                  <pic:blipFill>
+                    <a:blip r:embed="rId11" cstate="print">
+                      <a:extLst>
+                        <a:ext uri="{28A0092B-C50C-407E-A947-70E740481C1C}">
+                          <a14:useLocalDpi xmlns:a14="http://schemas.microsoft.com/office/drawing/2010/main" val="0"/>
+                        </a:ext>
+                      </a:extLst>
+                    </a:blip>
+                    <a:srcRect/>
+                    <a:stretch>
+                      <a:fillRect/>
+                    </a:stretch>
+                  </pic:blipFill>
+                  <pic:spPr bwMode="auto">
+                    <a:xfrm>
+                      <a:off x="0" y="0"/>
+                      <a:ext cx="3480142" cy="3841286"/>
+                    </a:xfrm>
+                    <a:prstGeom prst="rect">
+                      <a:avLst/>
+                    </a:prstGeom>
+                    <a:noFill/>
+                    <a:ln>
+                      <a:noFill/>
+                    </a:ln>
+                  </pic:spPr>
+                </pic:pic>
+              </a:graphicData>
+            </a:graphic>
+          </wp:inline>
+        </w:drawing>
+      </w:r>
+    </w:p>
+    <w:p>
+      <w:pPr>
+        <w:jc w:val="both"/>
+        <w:rPr>
+          <w:rFonts w:ascii="Arial" w:hAnsi="Arial" w:cs="Arial"/>
+          <w:sz w:val="24"/>
+          <w:szCs w:val="24"/>
+        </w:rPr>
+      </w:pPr>
+      <w:r>
+        <w:rPr>
+          <w:rFonts w:ascii="Arial" w:hAnsi="Arial" w:cs="Arial"/>
+          <w:sz w:val="24"/>
+          <w:szCs w:val="24"/>
+        </w:rPr>
+        <w:t>Diagrama de robustez – CU-</w:t>
+      </w:r>
+      <w:r>
+        <w:rPr>
+          <w:rFonts w:ascii="Arial" w:hAnsi="Arial" w:cs="Arial"/>
+          <w:sz w:val="24"/>
+          <w:szCs w:val="24"/>
+        </w:rPr>
+        <w:t>03 Registro</w:t>
+      </w:r>
+      <w:r>
+        <w:rPr>
+          <w:rFonts w:ascii="Arial" w:hAnsi="Arial" w:cs="Arial"/>
+          <w:sz w:val="24"/>
+          <w:szCs w:val="24"/>
+        </w:rPr>
+        <w:t xml:space="preserve"> </w:t>
+      </w:r>
+    </w:p>
+    <w:p>
+      <w:pPr>
+        <w:jc w:val="center"/>
+        <w:rPr>
+          <w:rFonts w:ascii="Arial" w:hAnsi="Arial" w:cs="Arial"/>
+          <w:sz w:val="24"/>
+          <w:szCs w:val="24"/>
+        </w:rPr>
+      </w:pPr>
+      <w:r>
+        <w:rPr>
+          <w:rFonts w:ascii="Arial" w:hAnsi="Arial" w:cs="Arial"/>
+          <w:noProof/>
+          <w:sz w:val="24"/>
+          <w:szCs w:val="24"/>
+        </w:rPr>
+        <w:drawing>
+          <wp:inline distT="0" distB="0" distL="0" distR="0" wp14:anchorId="057AE79C" wp14:editId="15D95E01">
+            <wp:extent cx="3238500" cy="3266016"/>
+            <wp:effectExtent l="0" t="0" r="0" b="0"/>
+            <wp:docPr id="6" name="Imagen 6"/>
+            <wp:cNvGraphicFramePr>
+              <a:graphicFrameLocks xmlns:a="http://schemas.openxmlformats.org/drawingml/2006/main" noChangeAspect="1"/>
+            </wp:cNvGraphicFramePr>
+            <a:graphic xmlns:a="http://schemas.openxmlformats.org/drawingml/2006/main">
+              <a:graphicData uri="http://schemas.openxmlformats.org/drawingml/2006/picture">
+                <pic:pic xmlns:pic="http://schemas.openxmlformats.org/drawingml/2006/picture">
+                  <pic:nvPicPr>
+                    <pic:cNvPr id="0" name="Picture 5"/>
+                    <pic:cNvPicPr>
+                      <a:picLocks noChangeAspect="1" noChangeArrowheads="1"/>
+                    </pic:cNvPicPr>
+                  </pic:nvPicPr>
+                  <pic:blipFill>
+                    <a:blip r:embed="rId12">
+                      <a:extLst>
+                        <a:ext uri="{28A0092B-C50C-407E-A947-70E740481C1C}">
+                          <a14:useLocalDpi xmlns:a14="http://schemas.microsoft.com/office/drawing/2010/main" val="0"/>
+                        </a:ext>
+                      </a:extLst>
+                    </a:blip>
+                    <a:srcRect/>
+                    <a:stretch>
+                      <a:fillRect/>
+                    </a:stretch>
+                  </pic:blipFill>
+                  <pic:spPr bwMode="auto">
+                    <a:xfrm>
+                      <a:off x="0" y="0"/>
+                      <a:ext cx="3253809" cy="3281455"/>
+                    </a:xfrm>
+                    <a:prstGeom prst="rect">
+                      <a:avLst/>
+                    </a:prstGeom>
+                    <a:noFill/>
+                    <a:ln>
+                      <a:noFill/>
+                    </a:ln>
+                  </pic:spPr>
+                </pic:pic>
+              </a:graphicData>
+            </a:graphic>
+          </wp:inline>
+        </w:drawing>
+      </w:r>
+    </w:p>
+    <w:p>
+      <w:pPr>
+        <w:jc w:val="center"/>
+        <w:rPr>
+          <w:rFonts w:ascii="Arial" w:hAnsi="Arial" w:cs="Arial"/>
+          <w:sz w:val="24"/>
+          <w:szCs w:val="24"/>
         </w:rPr>
       </w:pPr>
     </w:p>
     <w:sectPr>
-      <w:footerReference w:type="default" r:id="rId8"/>
+      <w:footerReference w:type="default" r:id="rId13"/>
       <w:pgSz w:w="12240" w:h="15840"/>
       <w:pgMar w:top="1417" w:right="1701" w:bottom="1417" w:left="1701" w:header="708" w:footer="708" w:gutter="0"/>
       <w:cols w:space="708"/>
@@ -2208,6 +2777,7 @@
         <w:docPartUnique/>
       </w:docPartObj>
     </w:sdtPr>
+    <w:sdtEndPr/>
     <w:sdtContent>
       <w:p>
         <w:pPr>

</xml_diff>

<commit_message>
Se Agregan los diagramas de secuencia al documento
</commit_message>
<xml_diff>
--- a/PracDiseñoEquipoX.docx
+++ b/PracDiseñoEquipoX.docx
@@ -48,7 +48,7 @@
                     </pic:cNvPicPr>
                   </pic:nvPicPr>
                   <pic:blipFill>
-                    <a:blip r:embed="rId7">
+                    <a:blip r:embed="rId8">
                       <a:extLst>
                         <a:ext uri="{28A0092B-C50C-407E-A947-70E740481C1C}">
                           <a14:useLocalDpi xmlns:a14="http://schemas.microsoft.com/office/drawing/2010/main" val="0"/>
@@ -555,143 +555,621 @@
           <w:szCs w:val="24"/>
           <w:lang w:eastAsia="es-MX"/>
         </w:rPr>
-        <w:t>Viernes 28 de Enero 2022</w:t>
-      </w:r>
-    </w:p>
-    <w:p>
-      <w:pPr>
-        <w:spacing w:before="240" w:after="0" w:line="240" w:lineRule="auto"/>
-        <w:rPr>
-          <w:rFonts w:ascii="Arial" w:eastAsia="Times New Roman" w:hAnsi="Arial" w:cs="Arial"/>
-          <w:color w:val="2F5496"/>
+        <w:t xml:space="preserve">Viernes 28 de </w:t>
+      </w:r>
+      <w:r>
+        <w:rPr>
+          <w:rFonts w:ascii="Arial" w:eastAsia="Times New Roman" w:hAnsi="Arial" w:cs="Arial"/>
+          <w:sz w:val="24"/>
+          <w:szCs w:val="24"/>
+          <w:lang w:eastAsia="es-MX"/>
+        </w:rPr>
+        <w:t>enero</w:t>
+      </w:r>
+      <w:r>
+        <w:rPr>
+          <w:rFonts w:ascii="Arial" w:eastAsia="Times New Roman" w:hAnsi="Arial" w:cs="Arial"/>
+          <w:sz w:val="24"/>
+          <w:szCs w:val="24"/>
+          <w:lang w:eastAsia="es-MX"/>
+        </w:rPr>
+        <w:t xml:space="preserve"> 2022</w:t>
+      </w:r>
+    </w:p>
+    <w:sdt>
+      <w:sdtPr>
+        <w:rPr>
+          <w:sz w:val="44"/>
+          <w:szCs w:val="44"/>
+        </w:rPr>
+        <w:id w:val="-2059163747"/>
+        <w:docPartObj>
+          <w:docPartGallery w:val="Table of Contents"/>
+          <w:docPartUnique/>
+        </w:docPartObj>
+      </w:sdtPr>
+      <w:sdtEndPr>
+        <w:rPr>
+          <w:rFonts w:asciiTheme="minorHAnsi" w:eastAsiaTheme="minorHAnsi" w:hAnsiTheme="minorHAnsi" w:cstheme="minorBidi"/>
+          <w:b/>
+          <w:bCs/>
+          <w:color w:val="auto"/>
           <w:sz w:val="32"/>
           <w:szCs w:val="32"/>
-          <w:lang w:eastAsia="es-MX"/>
-        </w:rPr>
-      </w:pPr>
-      <w:r>
-        <w:rPr>
-          <w:rFonts w:ascii="Arial" w:eastAsia="Times New Roman" w:hAnsi="Arial" w:cs="Arial"/>
-          <w:color w:val="2F5496"/>
-          <w:sz w:val="32"/>
-          <w:szCs w:val="32"/>
-          <w:lang w:eastAsia="es-MX"/>
-        </w:rPr>
-        <w:lastRenderedPageBreak/>
-        <w:t>ÍNDICE</w:t>
-      </w:r>
-    </w:p>
+          <w:lang w:eastAsia="en-US"/>
+        </w:rPr>
+      </w:sdtEndPr>
+      <w:sdtContent>
+        <w:p>
+          <w:pPr>
+            <w:pStyle w:val="TtuloTDC"/>
+            <w:rPr>
+              <w:sz w:val="44"/>
+              <w:szCs w:val="44"/>
+            </w:rPr>
+          </w:pPr>
+          <w:r>
+            <w:rPr>
+              <w:sz w:val="44"/>
+              <w:szCs w:val="44"/>
+            </w:rPr>
+            <w:t xml:space="preserve">Índice </w:t>
+          </w:r>
+        </w:p>
+        <w:p>
+          <w:pPr>
+            <w:pStyle w:val="TDC1"/>
+            <w:numPr>
+              <w:ilvl w:val="0"/>
+              <w:numId w:val="6"/>
+            </w:numPr>
+            <w:tabs>
+              <w:tab w:val="right" w:leader="dot" w:pos="8828"/>
+            </w:tabs>
+            <w:rPr>
+              <w:rFonts w:ascii="Arial" w:eastAsiaTheme="minorEastAsia" w:hAnsi="Arial" w:cs="Arial"/>
+              <w:noProof/>
+              <w:sz w:val="32"/>
+              <w:szCs w:val="32"/>
+              <w:lang w:eastAsia="es-MX"/>
+            </w:rPr>
+          </w:pPr>
+          <w:r>
+            <w:rPr>
+              <w:sz w:val="32"/>
+              <w:szCs w:val="32"/>
+            </w:rPr>
+            <w:fldChar w:fldCharType="begin"/>
+          </w:r>
+          <w:r>
+            <w:rPr>
+              <w:sz w:val="32"/>
+              <w:szCs w:val="32"/>
+            </w:rPr>
+            <w:instrText xml:space="preserve"> TOC \o "1-3" \h \z \u </w:instrText>
+          </w:r>
+          <w:r>
+            <w:rPr>
+              <w:sz w:val="32"/>
+              <w:szCs w:val="32"/>
+            </w:rPr>
+            <w:fldChar w:fldCharType="separate"/>
+          </w:r>
+          <w:hyperlink w:anchor="_Toc94983142" w:history="1">
+            <w:r>
+              <w:rPr>
+                <w:rStyle w:val="Hipervnculo"/>
+                <w:rFonts w:ascii="Arial" w:eastAsia="Times New Roman" w:hAnsi="Arial" w:cs="Arial"/>
+                <w:noProof/>
+                <w:sz w:val="32"/>
+                <w:szCs w:val="32"/>
+                <w:lang w:eastAsia="es-MX"/>
+              </w:rPr>
+              <w:t>1 Diagramas de robustez</w:t>
+            </w:r>
+            <w:r>
+              <w:rPr>
+                <w:rFonts w:ascii="Arial" w:hAnsi="Arial" w:cs="Arial"/>
+                <w:noProof/>
+                <w:webHidden/>
+                <w:sz w:val="32"/>
+                <w:szCs w:val="32"/>
+              </w:rPr>
+              <w:tab/>
+            </w:r>
+            <w:r>
+              <w:rPr>
+                <w:rFonts w:ascii="Arial" w:hAnsi="Arial" w:cs="Arial"/>
+                <w:noProof/>
+                <w:webHidden/>
+                <w:sz w:val="32"/>
+                <w:szCs w:val="32"/>
+              </w:rPr>
+              <w:fldChar w:fldCharType="begin"/>
+            </w:r>
+            <w:r>
+              <w:rPr>
+                <w:rFonts w:ascii="Arial" w:hAnsi="Arial" w:cs="Arial"/>
+                <w:noProof/>
+                <w:webHidden/>
+                <w:sz w:val="32"/>
+                <w:szCs w:val="32"/>
+              </w:rPr>
+              <w:instrText xml:space="preserve"> PAGEREF _Toc94983142 \h </w:instrText>
+            </w:r>
+            <w:r>
+              <w:rPr>
+                <w:rFonts w:ascii="Arial" w:hAnsi="Arial" w:cs="Arial"/>
+                <w:noProof/>
+                <w:webHidden/>
+                <w:sz w:val="32"/>
+                <w:szCs w:val="32"/>
+              </w:rPr>
+            </w:r>
+            <w:r>
+              <w:rPr>
+                <w:rFonts w:ascii="Arial" w:hAnsi="Arial" w:cs="Arial"/>
+                <w:noProof/>
+                <w:webHidden/>
+                <w:sz w:val="32"/>
+                <w:szCs w:val="32"/>
+              </w:rPr>
+              <w:fldChar w:fldCharType="separate"/>
+            </w:r>
+            <w:r>
+              <w:rPr>
+                <w:rFonts w:ascii="Arial" w:hAnsi="Arial" w:cs="Arial"/>
+                <w:noProof/>
+                <w:webHidden/>
+                <w:sz w:val="32"/>
+                <w:szCs w:val="32"/>
+              </w:rPr>
+              <w:t>4</w:t>
+            </w:r>
+            <w:r>
+              <w:rPr>
+                <w:rFonts w:ascii="Arial" w:hAnsi="Arial" w:cs="Arial"/>
+                <w:noProof/>
+                <w:webHidden/>
+                <w:sz w:val="32"/>
+                <w:szCs w:val="32"/>
+              </w:rPr>
+              <w:fldChar w:fldCharType="end"/>
+            </w:r>
+          </w:hyperlink>
+        </w:p>
+        <w:p>
+          <w:pPr>
+            <w:pStyle w:val="TDC1"/>
+            <w:numPr>
+              <w:ilvl w:val="0"/>
+              <w:numId w:val="6"/>
+            </w:numPr>
+            <w:tabs>
+              <w:tab w:val="right" w:leader="dot" w:pos="8828"/>
+            </w:tabs>
+            <w:rPr>
+              <w:rFonts w:ascii="Arial" w:eastAsiaTheme="minorEastAsia" w:hAnsi="Arial" w:cs="Arial"/>
+              <w:noProof/>
+              <w:sz w:val="32"/>
+              <w:szCs w:val="32"/>
+              <w:lang w:eastAsia="es-MX"/>
+            </w:rPr>
+          </w:pPr>
+          <w:hyperlink w:anchor="_Toc94983143" w:history="1">
+            <w:r>
+              <w:rPr>
+                <w:rStyle w:val="Hipervnculo"/>
+                <w:rFonts w:ascii="Arial" w:hAnsi="Arial" w:cs="Arial"/>
+                <w:noProof/>
+                <w:sz w:val="32"/>
+                <w:szCs w:val="32"/>
+              </w:rPr>
+              <w:t>2 Diagramas de secuencia</w:t>
+            </w:r>
+            <w:r>
+              <w:rPr>
+                <w:rFonts w:ascii="Arial" w:hAnsi="Arial" w:cs="Arial"/>
+                <w:noProof/>
+                <w:webHidden/>
+                <w:sz w:val="32"/>
+                <w:szCs w:val="32"/>
+              </w:rPr>
+              <w:tab/>
+            </w:r>
+            <w:r>
+              <w:rPr>
+                <w:rFonts w:ascii="Arial" w:hAnsi="Arial" w:cs="Arial"/>
+                <w:noProof/>
+                <w:webHidden/>
+                <w:sz w:val="32"/>
+                <w:szCs w:val="32"/>
+              </w:rPr>
+              <w:fldChar w:fldCharType="begin"/>
+            </w:r>
+            <w:r>
+              <w:rPr>
+                <w:rFonts w:ascii="Arial" w:hAnsi="Arial" w:cs="Arial"/>
+                <w:noProof/>
+                <w:webHidden/>
+                <w:sz w:val="32"/>
+                <w:szCs w:val="32"/>
+              </w:rPr>
+              <w:instrText xml:space="preserve"> PAGEREF _Toc94983143 \h </w:instrText>
+            </w:r>
+            <w:r>
+              <w:rPr>
+                <w:rFonts w:ascii="Arial" w:hAnsi="Arial" w:cs="Arial"/>
+                <w:noProof/>
+                <w:webHidden/>
+                <w:sz w:val="32"/>
+                <w:szCs w:val="32"/>
+              </w:rPr>
+            </w:r>
+            <w:r>
+              <w:rPr>
+                <w:rFonts w:ascii="Arial" w:hAnsi="Arial" w:cs="Arial"/>
+                <w:noProof/>
+                <w:webHidden/>
+                <w:sz w:val="32"/>
+                <w:szCs w:val="32"/>
+              </w:rPr>
+              <w:fldChar w:fldCharType="separate"/>
+            </w:r>
+            <w:r>
+              <w:rPr>
+                <w:rFonts w:ascii="Arial" w:hAnsi="Arial" w:cs="Arial"/>
+                <w:noProof/>
+                <w:webHidden/>
+                <w:sz w:val="32"/>
+                <w:szCs w:val="32"/>
+              </w:rPr>
+              <w:t>7</w:t>
+            </w:r>
+            <w:r>
+              <w:rPr>
+                <w:rFonts w:ascii="Arial" w:hAnsi="Arial" w:cs="Arial"/>
+                <w:noProof/>
+                <w:webHidden/>
+                <w:sz w:val="32"/>
+                <w:szCs w:val="32"/>
+              </w:rPr>
+              <w:fldChar w:fldCharType="end"/>
+            </w:r>
+          </w:hyperlink>
+        </w:p>
+        <w:p>
+          <w:pPr>
+            <w:pStyle w:val="TDC1"/>
+            <w:numPr>
+              <w:ilvl w:val="0"/>
+              <w:numId w:val="6"/>
+            </w:numPr>
+            <w:tabs>
+              <w:tab w:val="right" w:leader="dot" w:pos="8828"/>
+            </w:tabs>
+            <w:rPr>
+              <w:rFonts w:ascii="Arial" w:eastAsiaTheme="minorEastAsia" w:hAnsi="Arial" w:cs="Arial"/>
+              <w:noProof/>
+              <w:sz w:val="32"/>
+              <w:szCs w:val="32"/>
+              <w:lang w:eastAsia="es-MX"/>
+            </w:rPr>
+          </w:pPr>
+          <w:hyperlink w:anchor="_Toc94983144" w:history="1">
+            <w:r>
+              <w:rPr>
+                <w:rStyle w:val="Hipervnculo"/>
+                <w:rFonts w:ascii="Arial" w:eastAsia="Times New Roman" w:hAnsi="Arial" w:cs="Arial"/>
+                <w:noProof/>
+                <w:sz w:val="32"/>
+                <w:szCs w:val="32"/>
+                <w:lang w:eastAsia="es-MX"/>
+              </w:rPr>
+              <w:t>3 Diagrama o diagramas de clases.</w:t>
+            </w:r>
+            <w:r>
+              <w:rPr>
+                <w:rFonts w:ascii="Arial" w:hAnsi="Arial" w:cs="Arial"/>
+                <w:noProof/>
+                <w:webHidden/>
+                <w:sz w:val="32"/>
+                <w:szCs w:val="32"/>
+              </w:rPr>
+              <w:tab/>
+            </w:r>
+            <w:r>
+              <w:rPr>
+                <w:rFonts w:ascii="Arial" w:hAnsi="Arial" w:cs="Arial"/>
+                <w:noProof/>
+                <w:webHidden/>
+                <w:sz w:val="32"/>
+                <w:szCs w:val="32"/>
+              </w:rPr>
+              <w:fldChar w:fldCharType="begin"/>
+            </w:r>
+            <w:r>
+              <w:rPr>
+                <w:rFonts w:ascii="Arial" w:hAnsi="Arial" w:cs="Arial"/>
+                <w:noProof/>
+                <w:webHidden/>
+                <w:sz w:val="32"/>
+                <w:szCs w:val="32"/>
+              </w:rPr>
+              <w:instrText xml:space="preserve"> PAGEREF _Toc94983144 \h </w:instrText>
+            </w:r>
+            <w:r>
+              <w:rPr>
+                <w:rFonts w:ascii="Arial" w:hAnsi="Arial" w:cs="Arial"/>
+                <w:noProof/>
+                <w:webHidden/>
+                <w:sz w:val="32"/>
+                <w:szCs w:val="32"/>
+              </w:rPr>
+            </w:r>
+            <w:r>
+              <w:rPr>
+                <w:rFonts w:ascii="Arial" w:hAnsi="Arial" w:cs="Arial"/>
+                <w:noProof/>
+                <w:webHidden/>
+                <w:sz w:val="32"/>
+                <w:szCs w:val="32"/>
+              </w:rPr>
+              <w:fldChar w:fldCharType="separate"/>
+            </w:r>
+            <w:r>
+              <w:rPr>
+                <w:rFonts w:ascii="Arial" w:hAnsi="Arial" w:cs="Arial"/>
+                <w:noProof/>
+                <w:webHidden/>
+                <w:sz w:val="32"/>
+                <w:szCs w:val="32"/>
+              </w:rPr>
+              <w:t>13</w:t>
+            </w:r>
+            <w:r>
+              <w:rPr>
+                <w:rFonts w:ascii="Arial" w:hAnsi="Arial" w:cs="Arial"/>
+                <w:noProof/>
+                <w:webHidden/>
+                <w:sz w:val="32"/>
+                <w:szCs w:val="32"/>
+              </w:rPr>
+              <w:fldChar w:fldCharType="end"/>
+            </w:r>
+          </w:hyperlink>
+        </w:p>
+        <w:p>
+          <w:pPr>
+            <w:pStyle w:val="TDC1"/>
+            <w:numPr>
+              <w:ilvl w:val="0"/>
+              <w:numId w:val="6"/>
+            </w:numPr>
+            <w:tabs>
+              <w:tab w:val="right" w:leader="dot" w:pos="8828"/>
+            </w:tabs>
+            <w:rPr>
+              <w:rFonts w:ascii="Arial" w:eastAsiaTheme="minorEastAsia" w:hAnsi="Arial" w:cs="Arial"/>
+              <w:noProof/>
+              <w:sz w:val="32"/>
+              <w:szCs w:val="32"/>
+              <w:lang w:eastAsia="es-MX"/>
+            </w:rPr>
+          </w:pPr>
+          <w:hyperlink w:anchor="_Toc94983145" w:history="1">
+            <w:r>
+              <w:rPr>
+                <w:rStyle w:val="Hipervnculo"/>
+                <w:rFonts w:ascii="Arial" w:eastAsia="Times New Roman" w:hAnsi="Arial" w:cs="Arial"/>
+                <w:noProof/>
+                <w:sz w:val="32"/>
+                <w:szCs w:val="32"/>
+                <w:lang w:eastAsia="es-MX"/>
+              </w:rPr>
+              <w:t>4  Diagrama de paquetes.</w:t>
+            </w:r>
+            <w:r>
+              <w:rPr>
+                <w:rFonts w:ascii="Arial" w:hAnsi="Arial" w:cs="Arial"/>
+                <w:noProof/>
+                <w:webHidden/>
+                <w:sz w:val="32"/>
+                <w:szCs w:val="32"/>
+              </w:rPr>
+              <w:tab/>
+            </w:r>
+            <w:r>
+              <w:rPr>
+                <w:rFonts w:ascii="Arial" w:hAnsi="Arial" w:cs="Arial"/>
+                <w:noProof/>
+                <w:webHidden/>
+                <w:sz w:val="32"/>
+                <w:szCs w:val="32"/>
+              </w:rPr>
+              <w:fldChar w:fldCharType="begin"/>
+            </w:r>
+            <w:r>
+              <w:rPr>
+                <w:rFonts w:ascii="Arial" w:hAnsi="Arial" w:cs="Arial"/>
+                <w:noProof/>
+                <w:webHidden/>
+                <w:sz w:val="32"/>
+                <w:szCs w:val="32"/>
+              </w:rPr>
+              <w:instrText xml:space="preserve"> PAGEREF _Toc94983145 \h </w:instrText>
+            </w:r>
+            <w:r>
+              <w:rPr>
+                <w:rFonts w:ascii="Arial" w:hAnsi="Arial" w:cs="Arial"/>
+                <w:noProof/>
+                <w:webHidden/>
+                <w:sz w:val="32"/>
+                <w:szCs w:val="32"/>
+              </w:rPr>
+            </w:r>
+            <w:r>
+              <w:rPr>
+                <w:rFonts w:ascii="Arial" w:hAnsi="Arial" w:cs="Arial"/>
+                <w:noProof/>
+                <w:webHidden/>
+                <w:sz w:val="32"/>
+                <w:szCs w:val="32"/>
+              </w:rPr>
+              <w:fldChar w:fldCharType="separate"/>
+            </w:r>
+            <w:r>
+              <w:rPr>
+                <w:rFonts w:ascii="Arial" w:hAnsi="Arial" w:cs="Arial"/>
+                <w:noProof/>
+                <w:webHidden/>
+                <w:sz w:val="32"/>
+                <w:szCs w:val="32"/>
+              </w:rPr>
+              <w:t>13</w:t>
+            </w:r>
+            <w:r>
+              <w:rPr>
+                <w:rFonts w:ascii="Arial" w:hAnsi="Arial" w:cs="Arial"/>
+                <w:noProof/>
+                <w:webHidden/>
+                <w:sz w:val="32"/>
+                <w:szCs w:val="32"/>
+              </w:rPr>
+              <w:fldChar w:fldCharType="end"/>
+            </w:r>
+          </w:hyperlink>
+        </w:p>
+        <w:p>
+          <w:pPr>
+            <w:pStyle w:val="TDC1"/>
+            <w:numPr>
+              <w:ilvl w:val="0"/>
+              <w:numId w:val="6"/>
+            </w:numPr>
+            <w:tabs>
+              <w:tab w:val="right" w:leader="dot" w:pos="8828"/>
+            </w:tabs>
+            <w:rPr>
+              <w:rFonts w:ascii="Arial" w:eastAsiaTheme="minorEastAsia" w:hAnsi="Arial" w:cs="Arial"/>
+              <w:noProof/>
+              <w:sz w:val="32"/>
+              <w:szCs w:val="32"/>
+              <w:lang w:eastAsia="es-MX"/>
+            </w:rPr>
+          </w:pPr>
+          <w:hyperlink w:anchor="_Toc94983146" w:history="1">
+            <w:r>
+              <w:rPr>
+                <w:rStyle w:val="Hipervnculo"/>
+                <w:rFonts w:ascii="Arial" w:eastAsia="Times New Roman" w:hAnsi="Arial" w:cs="Arial"/>
+                <w:noProof/>
+                <w:sz w:val="32"/>
+                <w:szCs w:val="32"/>
+                <w:lang w:eastAsia="es-MX"/>
+              </w:rPr>
+              <w:t>5  Referencias</w:t>
+            </w:r>
+            <w:r>
+              <w:rPr>
+                <w:rFonts w:ascii="Arial" w:hAnsi="Arial" w:cs="Arial"/>
+                <w:noProof/>
+                <w:webHidden/>
+                <w:sz w:val="32"/>
+                <w:szCs w:val="32"/>
+              </w:rPr>
+              <w:tab/>
+            </w:r>
+            <w:r>
+              <w:rPr>
+                <w:rFonts w:ascii="Arial" w:hAnsi="Arial" w:cs="Arial"/>
+                <w:noProof/>
+                <w:webHidden/>
+                <w:sz w:val="32"/>
+                <w:szCs w:val="32"/>
+              </w:rPr>
+              <w:fldChar w:fldCharType="begin"/>
+            </w:r>
+            <w:r>
+              <w:rPr>
+                <w:rFonts w:ascii="Arial" w:hAnsi="Arial" w:cs="Arial"/>
+                <w:noProof/>
+                <w:webHidden/>
+                <w:sz w:val="32"/>
+                <w:szCs w:val="32"/>
+              </w:rPr>
+              <w:instrText xml:space="preserve"> PAGEREF _Toc94983146 \h </w:instrText>
+            </w:r>
+            <w:r>
+              <w:rPr>
+                <w:rFonts w:ascii="Arial" w:hAnsi="Arial" w:cs="Arial"/>
+                <w:noProof/>
+                <w:webHidden/>
+                <w:sz w:val="32"/>
+                <w:szCs w:val="32"/>
+              </w:rPr>
+            </w:r>
+            <w:r>
+              <w:rPr>
+                <w:rFonts w:ascii="Arial" w:hAnsi="Arial" w:cs="Arial"/>
+                <w:noProof/>
+                <w:webHidden/>
+                <w:sz w:val="32"/>
+                <w:szCs w:val="32"/>
+              </w:rPr>
+              <w:fldChar w:fldCharType="separate"/>
+            </w:r>
+            <w:r>
+              <w:rPr>
+                <w:rFonts w:ascii="Arial" w:hAnsi="Arial" w:cs="Arial"/>
+                <w:noProof/>
+                <w:webHidden/>
+                <w:sz w:val="32"/>
+                <w:szCs w:val="32"/>
+              </w:rPr>
+              <w:t>13</w:t>
+            </w:r>
+            <w:r>
+              <w:rPr>
+                <w:rFonts w:ascii="Arial" w:hAnsi="Arial" w:cs="Arial"/>
+                <w:noProof/>
+                <w:webHidden/>
+                <w:sz w:val="32"/>
+                <w:szCs w:val="32"/>
+              </w:rPr>
+              <w:fldChar w:fldCharType="end"/>
+            </w:r>
+          </w:hyperlink>
+        </w:p>
+        <w:p>
+          <w:pPr>
+            <w:rPr>
+              <w:sz w:val="32"/>
+              <w:szCs w:val="32"/>
+            </w:rPr>
+          </w:pPr>
+          <w:r>
+            <w:rPr>
+              <w:b/>
+              <w:bCs/>
+              <w:sz w:val="32"/>
+              <w:szCs w:val="32"/>
+            </w:rPr>
+            <w:fldChar w:fldCharType="end"/>
+          </w:r>
+        </w:p>
+      </w:sdtContent>
+    </w:sdt>
     <w:p>
       <w:pPr>
         <w:spacing w:before="240" w:after="0" w:line="240" w:lineRule="auto"/>
         <w:rPr>
           <w:rFonts w:ascii="Arial" w:eastAsia="Times New Roman" w:hAnsi="Arial" w:cs="Arial"/>
-          <w:color w:val="2F5496"/>
-          <w:sz w:val="32"/>
-          <w:szCs w:val="32"/>
-          <w:lang w:eastAsia="es-MX"/>
-        </w:rPr>
-      </w:pPr>
-    </w:p>
-    <w:p>
-      <w:pPr>
-        <w:spacing w:before="240" w:after="0" w:line="240" w:lineRule="auto"/>
-        <w:rPr>
-          <w:rFonts w:ascii="Arial" w:eastAsia="Times New Roman" w:hAnsi="Arial" w:cs="Arial"/>
-          <w:sz w:val="24"/>
-          <w:szCs w:val="24"/>
-          <w:lang w:eastAsia="es-MX"/>
-        </w:rPr>
-      </w:pPr>
-      <w:r>
-        <w:rPr>
-          <w:rFonts w:ascii="Arial" w:eastAsia="Times New Roman" w:hAnsi="Arial" w:cs="Arial"/>
-          <w:sz w:val="24"/>
-          <w:szCs w:val="24"/>
-          <w:lang w:eastAsia="es-MX"/>
-        </w:rPr>
-        <w:t>1. Diagramas de robustez</w:t>
-      </w:r>
-    </w:p>
-    <w:p>
-      <w:pPr>
-        <w:spacing w:before="240" w:after="0" w:line="240" w:lineRule="auto"/>
-        <w:rPr>
-          <w:rFonts w:ascii="Arial" w:eastAsia="Times New Roman" w:hAnsi="Arial" w:cs="Arial"/>
-          <w:sz w:val="24"/>
-          <w:szCs w:val="24"/>
-          <w:lang w:eastAsia="es-MX"/>
-        </w:rPr>
-      </w:pPr>
-      <w:r>
-        <w:rPr>
-          <w:rFonts w:ascii="Arial" w:eastAsia="Times New Roman" w:hAnsi="Arial" w:cs="Arial"/>
-          <w:sz w:val="24"/>
-          <w:szCs w:val="24"/>
-          <w:lang w:eastAsia="es-MX"/>
-        </w:rPr>
-        <w:t xml:space="preserve">2 Diagramas de secuencia. </w:t>
-      </w:r>
-    </w:p>
-    <w:p>
-      <w:pPr>
-        <w:spacing w:before="240" w:after="0" w:line="240" w:lineRule="auto"/>
-        <w:rPr>
-          <w:rFonts w:ascii="Arial" w:eastAsia="Times New Roman" w:hAnsi="Arial" w:cs="Arial"/>
-          <w:sz w:val="24"/>
-          <w:szCs w:val="24"/>
-          <w:lang w:eastAsia="es-MX"/>
-        </w:rPr>
-      </w:pPr>
-      <w:r>
-        <w:rPr>
-          <w:rFonts w:ascii="Arial" w:eastAsia="Times New Roman" w:hAnsi="Arial" w:cs="Arial"/>
-          <w:sz w:val="24"/>
-          <w:szCs w:val="24"/>
-          <w:lang w:eastAsia="es-MX"/>
-        </w:rPr>
-        <w:t xml:space="preserve">3 Diagrama o diagramas de clases. </w:t>
-      </w:r>
-    </w:p>
-    <w:p>
-      <w:pPr>
-        <w:spacing w:before="240" w:after="0" w:line="240" w:lineRule="auto"/>
-        <w:rPr>
-          <w:rFonts w:ascii="Arial" w:eastAsia="Times New Roman" w:hAnsi="Arial" w:cs="Arial"/>
-          <w:sz w:val="24"/>
-          <w:szCs w:val="24"/>
-          <w:lang w:eastAsia="es-MX"/>
-        </w:rPr>
-      </w:pPr>
-      <w:r>
-        <w:rPr>
-          <w:rFonts w:ascii="Arial" w:eastAsia="Times New Roman" w:hAnsi="Arial" w:cs="Arial"/>
-          <w:sz w:val="24"/>
-          <w:szCs w:val="24"/>
-          <w:lang w:eastAsia="es-MX"/>
-        </w:rPr>
-        <w:t xml:space="preserve">4. Diagrama de paquetes. </w:t>
-      </w:r>
-    </w:p>
-    <w:p>
-      <w:pPr>
-        <w:spacing w:before="240" w:after="0" w:line="240" w:lineRule="auto"/>
-        <w:rPr>
-          <w:rFonts w:ascii="Arial" w:eastAsia="Times New Roman" w:hAnsi="Arial" w:cs="Arial"/>
-          <w:sz w:val="24"/>
-          <w:szCs w:val="24"/>
-          <w:lang w:eastAsia="es-MX"/>
-        </w:rPr>
-      </w:pPr>
-      <w:r>
-        <w:rPr>
-          <w:rFonts w:ascii="Arial" w:eastAsia="Times New Roman" w:hAnsi="Arial" w:cs="Arial"/>
-          <w:sz w:val="24"/>
-          <w:szCs w:val="24"/>
-          <w:lang w:eastAsia="es-MX"/>
-        </w:rPr>
-        <w:t>5. Referencias</w:t>
-      </w:r>
+          <w:sz w:val="24"/>
+          <w:szCs w:val="24"/>
+          <w:lang w:eastAsia="es-MX"/>
+        </w:rPr>
+      </w:pPr>
       <w:r>
         <w:rPr>
           <w:rFonts w:ascii="Arial" w:eastAsia="Times New Roman" w:hAnsi="Arial" w:cs="Arial"/>
@@ -1126,9 +1604,9 @@
         <w:tblLook w:val="04A0" w:firstRow="1" w:lastRow="0" w:firstColumn="1" w:lastColumn="0" w:noHBand="0" w:noVBand="1"/>
       </w:tblPr>
       <w:tblGrid>
-        <w:gridCol w:w="2145"/>
-        <w:gridCol w:w="1314"/>
-        <w:gridCol w:w="4346"/>
+        <w:gridCol w:w="2140"/>
+        <w:gridCol w:w="1313"/>
+        <w:gridCol w:w="4352"/>
         <w:gridCol w:w="1023"/>
       </w:tblGrid>
       <w:tr>
@@ -1551,8 +2029,9 @@
                 <w:szCs w:val="24"/>
                 <w:lang w:eastAsia="es-MX"/>
               </w:rPr>
-              <w:t>Brayan A</w:t>
+              <w:t xml:space="preserve">Brayan </w:t>
             </w:r>
+            <w:proofErr w:type="spellStart"/>
             <w:r>
               <w:rPr>
                 <w:rFonts w:ascii="Arial" w:eastAsia="Times New Roman" w:hAnsi="Arial" w:cs="Arial"/>
@@ -1560,7 +2039,26 @@
                 <w:szCs w:val="24"/>
                 <w:lang w:eastAsia="es-MX"/>
               </w:rPr>
-              <w:t>ngel Anaya Castillo</w:t>
+              <w:t>A</w:t>
+            </w:r>
+            <w:r>
+              <w:rPr>
+                <w:rFonts w:ascii="Arial" w:eastAsia="Times New Roman" w:hAnsi="Arial" w:cs="Arial"/>
+                <w:sz w:val="24"/>
+                <w:szCs w:val="24"/>
+                <w:lang w:eastAsia="es-MX"/>
+              </w:rPr>
+              <w:t>ngel</w:t>
+            </w:r>
+            <w:proofErr w:type="spellEnd"/>
+            <w:r>
+              <w:rPr>
+                <w:rFonts w:ascii="Arial" w:eastAsia="Times New Roman" w:hAnsi="Arial" w:cs="Arial"/>
+                <w:sz w:val="24"/>
+                <w:szCs w:val="24"/>
+                <w:lang w:eastAsia="es-MX"/>
+              </w:rPr>
+              <w:t xml:space="preserve"> Anaya Castillo</w:t>
             </w:r>
           </w:p>
         </w:tc>
@@ -1646,6 +2144,15 @@
                 <w:lang w:eastAsia="es-MX"/>
               </w:rPr>
             </w:pPr>
+            <w:r>
+              <w:rPr>
+                <w:rFonts w:ascii="Arial" w:eastAsia="Times New Roman" w:hAnsi="Arial" w:cs="Arial"/>
+                <w:sz w:val="24"/>
+                <w:szCs w:val="24"/>
+                <w:lang w:eastAsia="es-MX"/>
+              </w:rPr>
+              <w:t>Juan Manuel Torres Néquiz</w:t>
+            </w:r>
           </w:p>
         </w:tc>
         <w:tc>
@@ -1662,6 +2169,15 @@
                 <w:lang w:eastAsia="es-MX"/>
               </w:rPr>
             </w:pPr>
+            <w:r>
+              <w:rPr>
+                <w:rFonts w:ascii="Arial" w:eastAsia="Times New Roman" w:hAnsi="Arial" w:cs="Arial"/>
+                <w:sz w:val="24"/>
+                <w:szCs w:val="24"/>
+                <w:lang w:eastAsia="es-MX"/>
+              </w:rPr>
+              <w:t>5/02/2022</w:t>
+            </w:r>
           </w:p>
         </w:tc>
         <w:tc>
@@ -1678,6 +2194,15 @@
                 <w:lang w:eastAsia="es-MX"/>
               </w:rPr>
             </w:pPr>
+            <w:r>
+              <w:rPr>
+                <w:rFonts w:ascii="Arial" w:eastAsia="Times New Roman" w:hAnsi="Arial" w:cs="Arial"/>
+                <w:sz w:val="24"/>
+                <w:szCs w:val="24"/>
+                <w:lang w:eastAsia="es-MX"/>
+              </w:rPr>
+              <w:t>Se Agregan Diagramas de secuencia de casos de uso prioritarios</w:t>
+            </w:r>
           </w:p>
         </w:tc>
         <w:tc>
@@ -2083,25 +2608,37 @@
     </w:p>
     <w:p>
       <w:pPr>
-        <w:spacing w:before="240" w:after="0" w:line="240" w:lineRule="auto"/>
-        <w:rPr>
-          <w:rFonts w:ascii="Arial" w:eastAsia="Times New Roman" w:hAnsi="Arial" w:cs="Arial"/>
-          <w:color w:val="2F5496" w:themeColor="accent1" w:themeShade="BF"/>
-          <w:sz w:val="36"/>
-          <w:szCs w:val="36"/>
-          <w:lang w:eastAsia="es-MX"/>
-        </w:rPr>
-      </w:pPr>
-      <w:r>
-        <w:rPr>
-          <w:rFonts w:ascii="Arial" w:eastAsia="Times New Roman" w:hAnsi="Arial" w:cs="Arial"/>
-          <w:color w:val="2F5496" w:themeColor="accent1" w:themeShade="BF"/>
-          <w:sz w:val="36"/>
-          <w:szCs w:val="36"/>
-          <w:lang w:eastAsia="es-MX"/>
-        </w:rPr>
-        <w:t>1. Diagramas de robustez</w:t>
-      </w:r>
+        <w:pStyle w:val="Ttulo1"/>
+        <w:rPr>
+          <w:rFonts w:eastAsia="Times New Roman"/>
+          <w:lang w:eastAsia="es-MX"/>
+        </w:rPr>
+      </w:pPr>
+      <w:bookmarkStart w:id="0" w:name="_Toc94983142"/>
+      <w:r>
+        <w:rPr>
+          <w:rFonts w:eastAsia="Times New Roman"/>
+          <w:lang w:eastAsia="es-MX"/>
+        </w:rPr>
+        <w:t xml:space="preserve">1 </w:t>
+      </w:r>
+      <w:proofErr w:type="gramStart"/>
+      <w:r>
+        <w:rPr>
+          <w:rFonts w:eastAsia="Times New Roman"/>
+          <w:lang w:eastAsia="es-MX"/>
+        </w:rPr>
+        <w:t>Diagramas</w:t>
+      </w:r>
+      <w:proofErr w:type="gramEnd"/>
+      <w:r>
+        <w:rPr>
+          <w:rFonts w:eastAsia="Times New Roman"/>
+          <w:lang w:eastAsia="es-MX"/>
+        </w:rPr>
+        <w:t xml:space="preserve"> de robustez</w:t>
+      </w:r>
+      <w:bookmarkEnd w:id="0"/>
     </w:p>
     <w:p>
       <w:pPr>
@@ -2205,7 +2742,7 @@
                     </pic:cNvPicPr>
                   </pic:nvPicPr>
                   <pic:blipFill>
-                    <a:blip r:embed="rId8">
+                    <a:blip r:embed="rId9">
                       <a:extLst>
                         <a:ext uri="{28A0092B-C50C-407E-A947-70E740481C1C}">
                           <a14:useLocalDpi xmlns:a14="http://schemas.microsoft.com/office/drawing/2010/main" val="0"/>
@@ -2332,23 +2869,7 @@
           <w:sz w:val="24"/>
           <w:szCs w:val="24"/>
         </w:rPr>
-        <w:t>Diagrama de robustez – CU-</w:t>
-      </w:r>
-      <w:r>
-        <w:rPr>
-          <w:rFonts w:ascii="Arial" w:hAnsi="Arial" w:cs="Arial"/>
-          <w:sz w:val="24"/>
-          <w:szCs w:val="24"/>
-        </w:rPr>
-        <w:t>05 Agregar a carrito de compras</w:t>
-      </w:r>
-      <w:r>
-        <w:rPr>
-          <w:rFonts w:ascii="Arial" w:hAnsi="Arial" w:cs="Arial"/>
-          <w:sz w:val="24"/>
-          <w:szCs w:val="24"/>
-        </w:rPr>
-        <w:t xml:space="preserve"> </w:t>
+        <w:t xml:space="preserve">Diagrama de robustez – CU-05 Agregar a carrito de compras </w:t>
       </w:r>
     </w:p>
     <w:p>
@@ -2385,7 +2906,7 @@
                     </pic:cNvPicPr>
                   </pic:nvPicPr>
                   <pic:blipFill>
-                    <a:blip r:embed="rId9">
+                    <a:blip r:embed="rId10">
                       <a:extLst>
                         <a:ext uri="{28A0092B-C50C-407E-A947-70E740481C1C}">
                           <a14:useLocalDpi xmlns:a14="http://schemas.microsoft.com/office/drawing/2010/main" val="0"/>
@@ -2432,15 +2953,25 @@
           <w:sz w:val="24"/>
           <w:szCs w:val="24"/>
         </w:rPr>
-        <w:t>Diagrama de robustez – CU-</w:t>
-      </w:r>
-      <w:r>
-        <w:rPr>
-          <w:rFonts w:ascii="Arial" w:hAnsi="Arial" w:cs="Arial"/>
-          <w:sz w:val="24"/>
-          <w:szCs w:val="24"/>
-        </w:rPr>
-        <w:t>04 Busqueda de producto.</w:t>
+        <w:t xml:space="preserve">Diagrama de robustez – CU-04 </w:t>
+      </w:r>
+      <w:proofErr w:type="spellStart"/>
+      <w:r>
+        <w:rPr>
+          <w:rFonts w:ascii="Arial" w:hAnsi="Arial" w:cs="Arial"/>
+          <w:sz w:val="24"/>
+          <w:szCs w:val="24"/>
+        </w:rPr>
+        <w:t>Busqueda</w:t>
+      </w:r>
+      <w:proofErr w:type="spellEnd"/>
+      <w:r>
+        <w:rPr>
+          <w:rFonts w:ascii="Arial" w:hAnsi="Arial" w:cs="Arial"/>
+          <w:sz w:val="24"/>
+          <w:szCs w:val="24"/>
+        </w:rPr>
+        <w:t xml:space="preserve"> de producto.</w:t>
       </w:r>
     </w:p>
     <w:p>
@@ -2459,6 +2990,7 @@
           <w:sz w:val="24"/>
           <w:szCs w:val="24"/>
         </w:rPr>
+        <w:lastRenderedPageBreak/>
         <w:drawing>
           <wp:inline distT="0" distB="0" distL="0" distR="0" wp14:anchorId="3F344DFD" wp14:editId="231B8FD8">
             <wp:extent cx="4791075" cy="3552462"/>
@@ -2477,7 +3009,7 @@
                     </pic:cNvPicPr>
                   </pic:nvPicPr>
                   <pic:blipFill>
-                    <a:blip r:embed="rId10">
+                    <a:blip r:embed="rId11">
                       <a:extLst>
                         <a:ext uri="{28A0092B-C50C-407E-A947-70E740481C1C}">
                           <a14:useLocalDpi xmlns:a14="http://schemas.microsoft.com/office/drawing/2010/main" val="0"/>
@@ -2544,15 +3076,7 @@
           <w:sz w:val="24"/>
           <w:szCs w:val="24"/>
         </w:rPr>
-        <w:t>Diagrama de robustez – CU-0</w:t>
-      </w:r>
-      <w:r>
-        <w:rPr>
-          <w:rFonts w:ascii="Arial" w:hAnsi="Arial" w:cs="Arial"/>
-          <w:sz w:val="24"/>
-          <w:szCs w:val="24"/>
-        </w:rPr>
-        <w:t>6 Pagar productos</w:t>
+        <w:t>Diagrama de robustez – CU-06 Pagar productos</w:t>
       </w:r>
     </w:p>
     <w:p>
@@ -2571,6 +3095,7 @@
           <w:sz w:val="24"/>
           <w:szCs w:val="24"/>
         </w:rPr>
+        <w:lastRenderedPageBreak/>
         <w:drawing>
           <wp:inline distT="0" distB="0" distL="0" distR="0" wp14:anchorId="36B2F34C" wp14:editId="36DBE6BC">
             <wp:extent cx="3469057" cy="3829050"/>
@@ -2589,7 +3114,7 @@
                     </pic:cNvPicPr>
                   </pic:nvPicPr>
                   <pic:blipFill>
-                    <a:blip r:embed="rId11" cstate="print">
+                    <a:blip r:embed="rId12" cstate="print">
                       <a:extLst>
                         <a:ext uri="{28A0092B-C50C-407E-A947-70E740481C1C}">
                           <a14:useLocalDpi xmlns:a14="http://schemas.microsoft.com/office/drawing/2010/main" val="0"/>
@@ -2636,24 +3161,18 @@
           <w:sz w:val="24"/>
           <w:szCs w:val="24"/>
         </w:rPr>
-        <w:t>Diagrama de robustez – CU-</w:t>
-      </w:r>
-      <w:r>
-        <w:rPr>
-          <w:rFonts w:ascii="Arial" w:hAnsi="Arial" w:cs="Arial"/>
-          <w:sz w:val="24"/>
-          <w:szCs w:val="24"/>
-        </w:rPr>
-        <w:t>03 Registro</w:t>
-      </w:r>
-      <w:r>
-        <w:rPr>
-          <w:rFonts w:ascii="Arial" w:hAnsi="Arial" w:cs="Arial"/>
-          <w:sz w:val="24"/>
-          <w:szCs w:val="24"/>
-        </w:rPr>
-        <w:t xml:space="preserve"> </w:t>
-      </w:r>
+        <w:t xml:space="preserve">Diagrama de robustez – CU-03 Registro </w:t>
+      </w:r>
+    </w:p>
+    <w:p>
+      <w:pPr>
+        <w:jc w:val="center"/>
+        <w:rPr>
+          <w:rFonts w:ascii="Arial" w:hAnsi="Arial" w:cs="Arial"/>
+          <w:sz w:val="24"/>
+          <w:szCs w:val="24"/>
+        </w:rPr>
+      </w:pPr>
     </w:p>
     <w:p>
       <w:pPr>
@@ -2689,7 +3208,7 @@
                     </pic:cNvPicPr>
                   </pic:nvPicPr>
                   <pic:blipFill>
-                    <a:blip r:embed="rId12">
+                    <a:blip r:embed="rId13">
                       <a:extLst>
                         <a:ext uri="{28A0092B-C50C-407E-A947-70E740481C1C}">
                           <a14:useLocalDpi xmlns:a14="http://schemas.microsoft.com/office/drawing/2010/main" val="0"/>
@@ -2723,16 +3242,990 @@
     </w:p>
     <w:p>
       <w:pPr>
-        <w:jc w:val="center"/>
-        <w:rPr>
-          <w:rFonts w:ascii="Arial" w:hAnsi="Arial" w:cs="Arial"/>
-          <w:sz w:val="24"/>
-          <w:szCs w:val="24"/>
-        </w:rPr>
-      </w:pPr>
+        <w:pStyle w:val="Ttulo1"/>
+      </w:pPr>
+      <w:bookmarkStart w:id="1" w:name="_Toc94983143"/>
+      <w:r>
+        <w:lastRenderedPageBreak/>
+        <w:t xml:space="preserve">2 </w:t>
+      </w:r>
+      <w:proofErr w:type="gramStart"/>
+      <w:r>
+        <w:t>Diagramas</w:t>
+      </w:r>
+      <w:proofErr w:type="gramEnd"/>
+      <w:r>
+        <w:t xml:space="preserve"> de secuencia</w:t>
+      </w:r>
+      <w:bookmarkEnd w:id="1"/>
+      <w:r>
+        <w:t xml:space="preserve"> </w:t>
+      </w:r>
+    </w:p>
+    <w:p/>
+    <w:p>
+      <w:r>
+        <w:t xml:space="preserve">Diagrama se Secuencia Caso de uso Iniciar Sesión </w:t>
+      </w:r>
+    </w:p>
+    <w:p>
+      <w:r>
+        <w:rPr>
+          <w:noProof/>
+        </w:rPr>
+        <w:drawing>
+          <wp:inline distT="0" distB="0" distL="0" distR="0" wp14:anchorId="2A7C63BF" wp14:editId="0A64C990">
+            <wp:extent cx="5600700" cy="4981575"/>
+            <wp:effectExtent l="0" t="0" r="0" b="9525"/>
+            <wp:docPr id="7" name="Imagen 7"/>
+            <wp:cNvGraphicFramePr>
+              <a:graphicFrameLocks xmlns:a="http://schemas.openxmlformats.org/drawingml/2006/main" noChangeAspect="1"/>
+            </wp:cNvGraphicFramePr>
+            <a:graphic xmlns:a="http://schemas.openxmlformats.org/drawingml/2006/main">
+              <a:graphicData uri="http://schemas.openxmlformats.org/drawingml/2006/picture">
+                <pic:pic xmlns:pic="http://schemas.openxmlformats.org/drawingml/2006/picture">
+                  <pic:nvPicPr>
+                    <pic:cNvPr id="0" name="Picture 1"/>
+                    <pic:cNvPicPr>
+                      <a:picLocks noChangeAspect="1" noChangeArrowheads="1"/>
+                    </pic:cNvPicPr>
+                  </pic:nvPicPr>
+                  <pic:blipFill>
+                    <a:blip r:embed="rId14" cstate="print">
+                      <a:extLst>
+                        <a:ext uri="{28A0092B-C50C-407E-A947-70E740481C1C}">
+                          <a14:useLocalDpi xmlns:a14="http://schemas.microsoft.com/office/drawing/2010/main" val="0"/>
+                        </a:ext>
+                      </a:extLst>
+                    </a:blip>
+                    <a:srcRect/>
+                    <a:stretch>
+                      <a:fillRect/>
+                    </a:stretch>
+                  </pic:blipFill>
+                  <pic:spPr bwMode="auto">
+                    <a:xfrm>
+                      <a:off x="0" y="0"/>
+                      <a:ext cx="5600700" cy="4981575"/>
+                    </a:xfrm>
+                    <a:prstGeom prst="rect">
+                      <a:avLst/>
+                    </a:prstGeom>
+                    <a:noFill/>
+                    <a:ln>
+                      <a:noFill/>
+                    </a:ln>
+                  </pic:spPr>
+                </pic:pic>
+              </a:graphicData>
+            </a:graphic>
+          </wp:inline>
+        </w:drawing>
+      </w:r>
+    </w:p>
+    <w:p>
+      <w:pPr>
+        <w:jc w:val="both"/>
+        <w:rPr>
+          <w:rFonts w:ascii="Arial" w:hAnsi="Arial" w:cs="Arial"/>
+        </w:rPr>
+      </w:pPr>
+      <w:r>
+        <w:rPr>
+          <w:rFonts w:ascii="Arial" w:hAnsi="Arial" w:cs="Arial"/>
+        </w:rPr>
+        <w:t>Se hicieron pocos cambios en cuanto al proceso del caso de uso y se adapta para no tener algún tipo de confusión en cuanto a que pertenece cada cosa, los pasos de flujo externo están encerrados junto con lo que abarca.</w:t>
+      </w:r>
+    </w:p>
+    <w:p>
+      <w:pPr>
+        <w:rPr>
+          <w:rFonts w:ascii="Arial" w:hAnsi="Arial" w:cs="Arial"/>
+        </w:rPr>
+      </w:pPr>
+    </w:p>
+    <w:p>
+      <w:pPr>
+        <w:rPr>
+          <w:rFonts w:ascii="Arial" w:hAnsi="Arial" w:cs="Arial"/>
+        </w:rPr>
+      </w:pPr>
+    </w:p>
+    <w:p>
+      <w:pPr>
+        <w:rPr>
+          <w:rFonts w:ascii="Arial" w:hAnsi="Arial" w:cs="Arial"/>
+        </w:rPr>
+      </w:pPr>
+    </w:p>
+    <w:p>
+      <w:pPr>
+        <w:rPr>
+          <w:rFonts w:ascii="Arial" w:hAnsi="Arial" w:cs="Arial"/>
+        </w:rPr>
+      </w:pPr>
+    </w:p>
+    <w:p>
+      <w:pPr>
+        <w:rPr>
+          <w:rFonts w:ascii="Arial" w:hAnsi="Arial" w:cs="Arial"/>
+        </w:rPr>
+      </w:pPr>
+    </w:p>
+    <w:p>
+      <w:pPr>
+        <w:rPr>
+          <w:rFonts w:ascii="Arial" w:hAnsi="Arial" w:cs="Arial"/>
+        </w:rPr>
+      </w:pPr>
+    </w:p>
+    <w:p>
+      <w:pPr>
+        <w:rPr>
+          <w:rFonts w:ascii="Arial" w:hAnsi="Arial" w:cs="Arial"/>
+        </w:rPr>
+      </w:pPr>
+      <w:r>
+        <w:rPr>
+          <w:rFonts w:ascii="Arial" w:hAnsi="Arial" w:cs="Arial"/>
+        </w:rPr>
+        <w:lastRenderedPageBreak/>
+        <w:t xml:space="preserve">Diagrama de Secuencia </w:t>
+      </w:r>
+      <w:r>
+        <w:rPr>
+          <w:rFonts w:ascii="Arial" w:hAnsi="Arial" w:cs="Arial"/>
+        </w:rPr>
+        <w:t>Agregar al Carrito de Compras.</w:t>
+      </w:r>
+    </w:p>
+    <w:p>
+      <w:pPr>
+        <w:rPr>
+          <w:rFonts w:ascii="Arial" w:hAnsi="Arial" w:cs="Arial"/>
+        </w:rPr>
+      </w:pPr>
+      <w:r>
+        <w:rPr>
+          <w:rFonts w:ascii="Arial" w:hAnsi="Arial" w:cs="Arial"/>
+          <w:noProof/>
+        </w:rPr>
+        <w:drawing>
+          <wp:inline distT="0" distB="0" distL="0" distR="0" wp14:anchorId="164C2F42" wp14:editId="738C23BE">
+            <wp:extent cx="5610225" cy="4486275"/>
+            <wp:effectExtent l="0" t="0" r="9525" b="0"/>
+            <wp:docPr id="8" name="Imagen 8"/>
+            <wp:cNvGraphicFramePr>
+              <a:graphicFrameLocks xmlns:a="http://schemas.openxmlformats.org/drawingml/2006/main" noChangeAspect="1"/>
+            </wp:cNvGraphicFramePr>
+            <a:graphic xmlns:a="http://schemas.openxmlformats.org/drawingml/2006/main">
+              <a:graphicData uri="http://schemas.openxmlformats.org/drawingml/2006/picture">
+                <pic:pic xmlns:pic="http://schemas.openxmlformats.org/drawingml/2006/picture">
+                  <pic:nvPicPr>
+                    <pic:cNvPr id="0" name="Picture 2"/>
+                    <pic:cNvPicPr>
+                      <a:picLocks noChangeAspect="1" noChangeArrowheads="1"/>
+                    </pic:cNvPicPr>
+                  </pic:nvPicPr>
+                  <pic:blipFill>
+                    <a:blip r:embed="rId15">
+                      <a:extLst>
+                        <a:ext uri="{28A0092B-C50C-407E-A947-70E740481C1C}">
+                          <a14:useLocalDpi xmlns:a14="http://schemas.microsoft.com/office/drawing/2010/main" val="0"/>
+                        </a:ext>
+                      </a:extLst>
+                    </a:blip>
+                    <a:srcRect/>
+                    <a:stretch>
+                      <a:fillRect/>
+                    </a:stretch>
+                  </pic:blipFill>
+                  <pic:spPr bwMode="auto">
+                    <a:xfrm>
+                      <a:off x="0" y="0"/>
+                      <a:ext cx="5610225" cy="4486275"/>
+                    </a:xfrm>
+                    <a:prstGeom prst="rect">
+                      <a:avLst/>
+                    </a:prstGeom>
+                    <a:noFill/>
+                    <a:ln>
+                      <a:noFill/>
+                    </a:ln>
+                  </pic:spPr>
+                </pic:pic>
+              </a:graphicData>
+            </a:graphic>
+          </wp:inline>
+        </w:drawing>
+      </w:r>
+    </w:p>
+    <w:p>
+      <w:pPr>
+        <w:jc w:val="both"/>
+        <w:rPr>
+          <w:rFonts w:ascii="Arial" w:hAnsi="Arial" w:cs="Arial"/>
+        </w:rPr>
+      </w:pPr>
+      <w:r>
+        <w:rPr>
+          <w:rFonts w:ascii="Arial" w:hAnsi="Arial" w:cs="Arial"/>
+        </w:rPr>
+        <w:t xml:space="preserve">Es uno de los Diagramas en lo que más hacemos hincapié debido a la enorme importancia que tiene y que sin </w:t>
+      </w:r>
+      <w:r>
+        <w:rPr>
+          <w:rFonts w:ascii="Arial" w:hAnsi="Arial" w:cs="Arial"/>
+        </w:rPr>
+        <w:t>él</w:t>
+      </w:r>
+      <w:r>
+        <w:rPr>
+          <w:rFonts w:ascii="Arial" w:hAnsi="Arial" w:cs="Arial"/>
+        </w:rPr>
+        <w:t xml:space="preserve"> no se llevarían a cabo otros casos de uso que por menos prioritarios que sean como por ejemplo que el usuario no pueda agregar productos a su carrito sin previamente haber echo uso del caso de uso Iniciar sesión , esto da a entender que un usuario o actor puede navegar libremente en nuestro sitio de compras y ver los productos que le ofrecemos pero lo que no puede hacer es agregar productos al carrito sin que nosotros ya tengamos información previa al pedido , básicamente el correo, nombres , apellidos y teléfono .</w:t>
+      </w:r>
+    </w:p>
+    <w:p>
+      <w:pPr>
+        <w:jc w:val="both"/>
+        <w:rPr>
+          <w:rFonts w:ascii="Arial" w:hAnsi="Arial" w:cs="Arial"/>
+        </w:rPr>
+      </w:pPr>
+    </w:p>
+    <w:p>
+      <w:pPr>
+        <w:rPr>
+          <w:rFonts w:ascii="Arial" w:hAnsi="Arial" w:cs="Arial"/>
+        </w:rPr>
+      </w:pPr>
+    </w:p>
+    <w:p>
+      <w:pPr>
+        <w:rPr>
+          <w:rFonts w:ascii="Arial" w:hAnsi="Arial" w:cs="Arial"/>
+        </w:rPr>
+      </w:pPr>
+    </w:p>
+    <w:p>
+      <w:pPr>
+        <w:rPr>
+          <w:rFonts w:ascii="Arial" w:hAnsi="Arial" w:cs="Arial"/>
+        </w:rPr>
+      </w:pPr>
+    </w:p>
+    <w:p>
+      <w:pPr>
+        <w:rPr>
+          <w:rFonts w:ascii="Arial" w:hAnsi="Arial" w:cs="Arial"/>
+        </w:rPr>
+      </w:pPr>
+    </w:p>
+    <w:p>
+      <w:pPr>
+        <w:rPr>
+          <w:rFonts w:ascii="Arial" w:hAnsi="Arial" w:cs="Arial"/>
+        </w:rPr>
+      </w:pPr>
+    </w:p>
+    <w:p>
+      <w:pPr>
+        <w:rPr>
+          <w:rFonts w:ascii="Arial" w:hAnsi="Arial" w:cs="Arial"/>
+        </w:rPr>
+      </w:pPr>
+    </w:p>
+    <w:p>
+      <w:pPr>
+        <w:rPr>
+          <w:rFonts w:ascii="Arial" w:hAnsi="Arial" w:cs="Arial"/>
+        </w:rPr>
+      </w:pPr>
+      <w:r>
+        <w:rPr>
+          <w:rFonts w:ascii="Arial" w:hAnsi="Arial" w:cs="Arial"/>
+          <w:noProof/>
+        </w:rPr>
+        <w:lastRenderedPageBreak/>
+        <w:drawing>
+          <wp:anchor distT="0" distB="0" distL="114300" distR="114300" simplePos="0" relativeHeight="251658240" behindDoc="0" locked="0" layoutInCell="1" allowOverlap="1" wp14:anchorId="36830F71" wp14:editId="5FCBD53D">
+            <wp:simplePos x="0" y="0"/>
+            <wp:positionH relativeFrom="column">
+              <wp:posOffset>596265</wp:posOffset>
+            </wp:positionH>
+            <wp:positionV relativeFrom="paragraph">
+              <wp:posOffset>271780</wp:posOffset>
+            </wp:positionV>
+            <wp:extent cx="4093764" cy="5734050"/>
+            <wp:effectExtent l="0" t="0" r="2540" b="0"/>
+            <wp:wrapNone/>
+            <wp:docPr id="9" name="Imagen 9"/>
+            <wp:cNvGraphicFramePr>
+              <a:graphicFrameLocks xmlns:a="http://schemas.openxmlformats.org/drawingml/2006/main" noChangeAspect="1"/>
+            </wp:cNvGraphicFramePr>
+            <a:graphic xmlns:a="http://schemas.openxmlformats.org/drawingml/2006/main">
+              <a:graphicData uri="http://schemas.openxmlformats.org/drawingml/2006/picture">
+                <pic:pic xmlns:pic="http://schemas.openxmlformats.org/drawingml/2006/picture">
+                  <pic:nvPicPr>
+                    <pic:cNvPr id="0" name="Picture 3"/>
+                    <pic:cNvPicPr>
+                      <a:picLocks noChangeAspect="1" noChangeArrowheads="1"/>
+                    </pic:cNvPicPr>
+                  </pic:nvPicPr>
+                  <pic:blipFill>
+                    <a:blip r:embed="rId16">
+                      <a:extLst>
+                        <a:ext uri="{28A0092B-C50C-407E-A947-70E740481C1C}">
+                          <a14:useLocalDpi xmlns:a14="http://schemas.microsoft.com/office/drawing/2010/main" val="0"/>
+                        </a:ext>
+                      </a:extLst>
+                    </a:blip>
+                    <a:srcRect/>
+                    <a:stretch>
+                      <a:fillRect/>
+                    </a:stretch>
+                  </pic:blipFill>
+                  <pic:spPr bwMode="auto">
+                    <a:xfrm>
+                      <a:off x="0" y="0"/>
+                      <a:ext cx="4093764" cy="5734050"/>
+                    </a:xfrm>
+                    <a:prstGeom prst="rect">
+                      <a:avLst/>
+                    </a:prstGeom>
+                    <a:noFill/>
+                    <a:ln>
+                      <a:noFill/>
+                    </a:ln>
+                  </pic:spPr>
+                </pic:pic>
+              </a:graphicData>
+            </a:graphic>
+          </wp:anchor>
+        </w:drawing>
+      </w:r>
+      <w:r>
+        <w:rPr>
+          <w:rFonts w:ascii="Arial" w:hAnsi="Arial" w:cs="Arial"/>
+        </w:rPr>
+        <w:t>Diagrama de Secuencia Pago de Productos</w:t>
+      </w:r>
+    </w:p>
+    <w:p>
+      <w:pPr>
+        <w:rPr>
+          <w:rFonts w:ascii="Arial" w:hAnsi="Arial" w:cs="Arial"/>
+        </w:rPr>
+      </w:pPr>
+    </w:p>
+    <w:p>
+      <w:pPr>
+        <w:rPr>
+          <w:rFonts w:ascii="Arial" w:hAnsi="Arial" w:cs="Arial"/>
+        </w:rPr>
+      </w:pPr>
+    </w:p>
+    <w:p>
+      <w:pPr>
+        <w:rPr>
+          <w:rFonts w:ascii="Arial" w:hAnsi="Arial" w:cs="Arial"/>
+        </w:rPr>
+      </w:pPr>
+    </w:p>
+    <w:p>
+      <w:pPr>
+        <w:rPr>
+          <w:rFonts w:ascii="Arial" w:hAnsi="Arial" w:cs="Arial"/>
+        </w:rPr>
+      </w:pPr>
+    </w:p>
+    <w:p>
+      <w:pPr>
+        <w:rPr>
+          <w:rFonts w:ascii="Arial" w:hAnsi="Arial" w:cs="Arial"/>
+        </w:rPr>
+      </w:pPr>
+    </w:p>
+    <w:p>
+      <w:pPr>
+        <w:rPr>
+          <w:rFonts w:ascii="Arial" w:hAnsi="Arial" w:cs="Arial"/>
+        </w:rPr>
+      </w:pPr>
+    </w:p>
+    <w:p>
+      <w:pPr>
+        <w:rPr>
+          <w:rFonts w:ascii="Arial" w:hAnsi="Arial" w:cs="Arial"/>
+        </w:rPr>
+      </w:pPr>
+    </w:p>
+    <w:p>
+      <w:pPr>
+        <w:rPr>
+          <w:rFonts w:ascii="Arial" w:hAnsi="Arial" w:cs="Arial"/>
+        </w:rPr>
+      </w:pPr>
+    </w:p>
+    <w:p>
+      <w:pPr>
+        <w:rPr>
+          <w:rFonts w:ascii="Arial" w:hAnsi="Arial" w:cs="Arial"/>
+        </w:rPr>
+      </w:pPr>
+    </w:p>
+    <w:p>
+      <w:pPr>
+        <w:rPr>
+          <w:rFonts w:ascii="Arial" w:hAnsi="Arial" w:cs="Arial"/>
+        </w:rPr>
+      </w:pPr>
+    </w:p>
+    <w:p>
+      <w:pPr>
+        <w:rPr>
+          <w:rFonts w:ascii="Arial" w:hAnsi="Arial" w:cs="Arial"/>
+        </w:rPr>
+      </w:pPr>
+    </w:p>
+    <w:p>
+      <w:pPr>
+        <w:rPr>
+          <w:rFonts w:ascii="Arial" w:hAnsi="Arial" w:cs="Arial"/>
+        </w:rPr>
+      </w:pPr>
+    </w:p>
+    <w:p>
+      <w:pPr>
+        <w:rPr>
+          <w:rFonts w:ascii="Arial" w:hAnsi="Arial" w:cs="Arial"/>
+        </w:rPr>
+      </w:pPr>
+    </w:p>
+    <w:p>
+      <w:pPr>
+        <w:rPr>
+          <w:rFonts w:ascii="Arial" w:hAnsi="Arial" w:cs="Arial"/>
+        </w:rPr>
+      </w:pPr>
+    </w:p>
+    <w:p>
+      <w:pPr>
+        <w:rPr>
+          <w:rFonts w:ascii="Arial" w:hAnsi="Arial" w:cs="Arial"/>
+        </w:rPr>
+      </w:pPr>
+    </w:p>
+    <w:p>
+      <w:pPr>
+        <w:rPr>
+          <w:rFonts w:ascii="Arial" w:hAnsi="Arial" w:cs="Arial"/>
+        </w:rPr>
+      </w:pPr>
+    </w:p>
+    <w:p>
+      <w:pPr>
+        <w:rPr>
+          <w:rFonts w:ascii="Arial" w:hAnsi="Arial" w:cs="Arial"/>
+        </w:rPr>
+      </w:pPr>
+    </w:p>
+    <w:p>
+      <w:pPr>
+        <w:rPr>
+          <w:rFonts w:ascii="Arial" w:hAnsi="Arial" w:cs="Arial"/>
+        </w:rPr>
+      </w:pPr>
+    </w:p>
+    <w:p>
+      <w:pPr>
+        <w:rPr>
+          <w:rFonts w:ascii="Arial" w:hAnsi="Arial" w:cs="Arial"/>
+        </w:rPr>
+      </w:pPr>
+    </w:p>
+    <w:p>
+      <w:pPr>
+        <w:rPr>
+          <w:rFonts w:ascii="Arial" w:hAnsi="Arial" w:cs="Arial"/>
+        </w:rPr>
+      </w:pPr>
+    </w:p>
+    <w:p>
+      <w:pPr>
+        <w:rPr>
+          <w:rFonts w:ascii="Arial" w:hAnsi="Arial" w:cs="Arial"/>
+        </w:rPr>
+      </w:pPr>
+    </w:p>
+    <w:p>
+      <w:pPr>
+        <w:jc w:val="both"/>
+        <w:rPr>
+          <w:rFonts w:ascii="Arial" w:hAnsi="Arial" w:cs="Arial"/>
+        </w:rPr>
+      </w:pPr>
+      <w:r>
+        <w:rPr>
+          <w:rFonts w:ascii="Arial" w:hAnsi="Arial" w:cs="Arial"/>
+        </w:rPr>
+        <w:t xml:space="preserve">Para seguridad del usuario y nosotros tendremos una buena gestión en el pago de nuestros productos ligado a que si nuestro producto sigue disponible o no, el Usuario puede agregar tantos productos quiera, sin embargo se le notifica sobre cargos adicionales por envió o logística en caso de que sean socios mayoristas, la transacción la hace el banco la cual nos notifica el pago exitoso del producto el cual no excede el día si es que fue por transferencia o por pago directamente en ventanilla en un plazo máximo a 72 horas, ofrecemos un formulario sencillo y agradable a la vista del usuario y amplias formas de pago </w:t>
+      </w:r>
+      <w:r>
+        <w:rPr>
+          <w:rFonts w:ascii="Arial" w:hAnsi="Arial" w:cs="Arial"/>
+        </w:rPr>
+        <w:t>y haciéndole saber si su pago fue aceptado o declinado</w:t>
+      </w:r>
+      <w:r>
+        <w:rPr>
+          <w:rFonts w:ascii="Arial" w:hAnsi="Arial" w:cs="Arial"/>
+        </w:rPr>
+        <w:t>.</w:t>
+      </w:r>
+    </w:p>
+    <w:p>
+      <w:pPr>
+        <w:rPr>
+          <w:rFonts w:ascii="Arial" w:hAnsi="Arial" w:cs="Arial"/>
+        </w:rPr>
+      </w:pPr>
+    </w:p>
+    <w:p>
+      <w:pPr>
+        <w:rPr>
+          <w:rFonts w:ascii="Arial" w:hAnsi="Arial" w:cs="Arial"/>
+        </w:rPr>
+      </w:pPr>
+    </w:p>
+    <w:p>
+      <w:pPr>
+        <w:rPr>
+          <w:rFonts w:ascii="Arial" w:hAnsi="Arial" w:cs="Arial"/>
+        </w:rPr>
+      </w:pPr>
+    </w:p>
+    <w:p>
+      <w:pPr>
+        <w:rPr>
+          <w:rFonts w:ascii="Arial" w:hAnsi="Arial" w:cs="Arial"/>
+        </w:rPr>
+      </w:pPr>
+      <w:r>
+        <w:rPr>
+          <w:rFonts w:ascii="Arial" w:hAnsi="Arial" w:cs="Arial"/>
+        </w:rPr>
+        <w:lastRenderedPageBreak/>
+        <w:t>Diagrama de Secuencia Registro.</w:t>
+      </w:r>
+    </w:p>
+    <w:p>
+      <w:pPr>
+        <w:rPr>
+          <w:rFonts w:ascii="Arial" w:hAnsi="Arial" w:cs="Arial"/>
+        </w:rPr>
+      </w:pPr>
+    </w:p>
+    <w:p>
+      <w:pPr>
+        <w:rPr>
+          <w:rFonts w:ascii="Arial" w:hAnsi="Arial" w:cs="Arial"/>
+          <w:noProof/>
+        </w:rPr>
+      </w:pPr>
+      <w:r>
+        <w:rPr>
+          <w:rFonts w:ascii="Arial" w:hAnsi="Arial" w:cs="Arial"/>
+          <w:noProof/>
+        </w:rPr>
+        <w:drawing>
+          <wp:inline distT="0" distB="0" distL="0" distR="0" wp14:anchorId="4C78B4FD" wp14:editId="256C426F">
+            <wp:extent cx="5610225" cy="4295775"/>
+            <wp:effectExtent l="0" t="0" r="9525" b="0"/>
+            <wp:docPr id="10" name="Imagen 10"/>
+            <wp:cNvGraphicFramePr>
+              <a:graphicFrameLocks xmlns:a="http://schemas.openxmlformats.org/drawingml/2006/main" noChangeAspect="1"/>
+            </wp:cNvGraphicFramePr>
+            <a:graphic xmlns:a="http://schemas.openxmlformats.org/drawingml/2006/main">
+              <a:graphicData uri="http://schemas.openxmlformats.org/drawingml/2006/picture">
+                <pic:pic xmlns:pic="http://schemas.openxmlformats.org/drawingml/2006/picture">
+                  <pic:nvPicPr>
+                    <pic:cNvPr id="0" name="Picture 4"/>
+                    <pic:cNvPicPr>
+                      <a:picLocks noChangeAspect="1" noChangeArrowheads="1"/>
+                    </pic:cNvPicPr>
+                  </pic:nvPicPr>
+                  <pic:blipFill>
+                    <a:blip r:embed="rId17">
+                      <a:extLst>
+                        <a:ext uri="{28A0092B-C50C-407E-A947-70E740481C1C}">
+                          <a14:useLocalDpi xmlns:a14="http://schemas.microsoft.com/office/drawing/2010/main" val="0"/>
+                        </a:ext>
+                      </a:extLst>
+                    </a:blip>
+                    <a:srcRect/>
+                    <a:stretch>
+                      <a:fillRect/>
+                    </a:stretch>
+                  </pic:blipFill>
+                  <pic:spPr bwMode="auto">
+                    <a:xfrm>
+                      <a:off x="0" y="0"/>
+                      <a:ext cx="5610225" cy="4295775"/>
+                    </a:xfrm>
+                    <a:prstGeom prst="rect">
+                      <a:avLst/>
+                    </a:prstGeom>
+                    <a:noFill/>
+                    <a:ln>
+                      <a:noFill/>
+                    </a:ln>
+                  </pic:spPr>
+                </pic:pic>
+              </a:graphicData>
+            </a:graphic>
+          </wp:inline>
+        </w:drawing>
+      </w:r>
+    </w:p>
+    <w:p>
+      <w:pPr>
+        <w:rPr>
+          <w:rFonts w:ascii="Arial" w:hAnsi="Arial" w:cs="Arial"/>
+        </w:rPr>
+      </w:pPr>
+      <w:r>
+        <w:rPr>
+          <w:rFonts w:ascii="Arial" w:hAnsi="Arial" w:cs="Arial"/>
+        </w:rPr>
+        <w:t>Es otro de nuestros diagramas de alta prioridad ya que a nosotros nos conviene tener más clientes para poder generar más ventas, tenemos conocimiento de la duplicidad de datos y por ser un sitio nuevo tendríamos filtros para que al momento de que el actor realice su registro en la plataforma y envié la solicitud con una consulta nosotros comparar fácilmente si todos y cada uno de los datos no está ya en nuestra Base de Datos. haciéndole saber al usuario por medio de un mensaje si el registro es exitoso o que los datos ya son existentes.</w:t>
+      </w:r>
+    </w:p>
+    <w:p>
+      <w:pPr>
+        <w:rPr>
+          <w:rFonts w:ascii="Arial" w:hAnsi="Arial" w:cs="Arial"/>
+        </w:rPr>
+      </w:pPr>
+    </w:p>
+    <w:p>
+      <w:pPr>
+        <w:rPr>
+          <w:rFonts w:ascii="Arial" w:hAnsi="Arial" w:cs="Arial"/>
+        </w:rPr>
+      </w:pPr>
+    </w:p>
+    <w:p>
+      <w:pPr>
+        <w:rPr>
+          <w:rFonts w:ascii="Arial" w:hAnsi="Arial" w:cs="Arial"/>
+        </w:rPr>
+      </w:pPr>
+    </w:p>
+    <w:p>
+      <w:pPr>
+        <w:rPr>
+          <w:rFonts w:ascii="Arial" w:hAnsi="Arial" w:cs="Arial"/>
+        </w:rPr>
+      </w:pPr>
+    </w:p>
+    <w:p>
+      <w:pPr>
+        <w:rPr>
+          <w:rFonts w:ascii="Arial" w:hAnsi="Arial" w:cs="Arial"/>
+        </w:rPr>
+      </w:pPr>
+    </w:p>
+    <w:p>
+      <w:pPr>
+        <w:rPr>
+          <w:rFonts w:ascii="Arial" w:hAnsi="Arial" w:cs="Arial"/>
+        </w:rPr>
+      </w:pPr>
+    </w:p>
+    <w:p>
+      <w:pPr>
+        <w:rPr>
+          <w:rFonts w:ascii="Arial" w:hAnsi="Arial" w:cs="Arial"/>
+        </w:rPr>
+      </w:pPr>
+    </w:p>
+    <w:p>
+      <w:pPr>
+        <w:rPr>
+          <w:rFonts w:ascii="Arial" w:hAnsi="Arial" w:cs="Arial"/>
+        </w:rPr>
+      </w:pPr>
+      <w:r>
+        <w:rPr>
+          <w:rFonts w:ascii="Arial" w:hAnsi="Arial" w:cs="Arial"/>
+        </w:rPr>
+        <w:lastRenderedPageBreak/>
+        <w:t>Diagrama de secuencia Búsqueda de producto.</w:t>
+      </w:r>
+    </w:p>
+    <w:p>
+      <w:pPr>
+        <w:rPr>
+          <w:rFonts w:ascii="Arial" w:hAnsi="Arial" w:cs="Arial"/>
+          <w:noProof/>
+        </w:rPr>
+      </w:pPr>
+      <w:r>
+        <w:rPr>
+          <w:rFonts w:ascii="Arial" w:hAnsi="Arial" w:cs="Arial"/>
+          <w:noProof/>
+        </w:rPr>
+        <w:drawing>
+          <wp:inline distT="0" distB="0" distL="0" distR="0" wp14:anchorId="662A2372" wp14:editId="5F6C3D1B">
+            <wp:extent cx="4897061" cy="5886450"/>
+            <wp:effectExtent l="0" t="0" r="0" b="0"/>
+            <wp:docPr id="11" name="Imagen 11"/>
+            <wp:cNvGraphicFramePr>
+              <a:graphicFrameLocks xmlns:a="http://schemas.openxmlformats.org/drawingml/2006/main" noChangeAspect="1"/>
+            </wp:cNvGraphicFramePr>
+            <a:graphic xmlns:a="http://schemas.openxmlformats.org/drawingml/2006/main">
+              <a:graphicData uri="http://schemas.openxmlformats.org/drawingml/2006/picture">
+                <pic:pic xmlns:pic="http://schemas.openxmlformats.org/drawingml/2006/picture">
+                  <pic:nvPicPr>
+                    <pic:cNvPr id="0" name="Picture 5"/>
+                    <pic:cNvPicPr>
+                      <a:picLocks noChangeAspect="1" noChangeArrowheads="1"/>
+                    </pic:cNvPicPr>
+                  </pic:nvPicPr>
+                  <pic:blipFill>
+                    <a:blip r:embed="rId18">
+                      <a:extLst>
+                        <a:ext uri="{28A0092B-C50C-407E-A947-70E740481C1C}">
+                          <a14:useLocalDpi xmlns:a14="http://schemas.microsoft.com/office/drawing/2010/main" val="0"/>
+                        </a:ext>
+                      </a:extLst>
+                    </a:blip>
+                    <a:srcRect/>
+                    <a:stretch>
+                      <a:fillRect/>
+                    </a:stretch>
+                  </pic:blipFill>
+                  <pic:spPr bwMode="auto">
+                    <a:xfrm>
+                      <a:off x="0" y="0"/>
+                      <a:ext cx="4904153" cy="5894975"/>
+                    </a:xfrm>
+                    <a:prstGeom prst="rect">
+                      <a:avLst/>
+                    </a:prstGeom>
+                    <a:noFill/>
+                    <a:ln>
+                      <a:noFill/>
+                    </a:ln>
+                  </pic:spPr>
+                </pic:pic>
+              </a:graphicData>
+            </a:graphic>
+          </wp:inline>
+        </w:drawing>
+      </w:r>
+    </w:p>
+    <w:p>
+      <w:pPr>
+        <w:jc w:val="both"/>
+        <w:rPr>
+          <w:rFonts w:ascii="Arial" w:hAnsi="Arial" w:cs="Arial"/>
+        </w:rPr>
+      </w:pPr>
+      <w:r>
+        <w:rPr>
+          <w:rFonts w:ascii="Arial" w:hAnsi="Arial" w:cs="Arial"/>
+        </w:rPr>
+        <w:t>Actores nuevos pueden llegar al sitio y fácilmente encontrar lo que desean al principio de la pagina dado que La publicidad y ofertas le pueden llamar la atención.</w:t>
+      </w:r>
+    </w:p>
+    <w:p>
+      <w:pPr>
+        <w:jc w:val="both"/>
+        <w:rPr>
+          <w:rFonts w:ascii="Arial" w:hAnsi="Arial" w:cs="Arial"/>
+        </w:rPr>
+      </w:pPr>
+      <w:r>
+        <w:rPr>
+          <w:rFonts w:ascii="Arial" w:hAnsi="Arial" w:cs="Arial"/>
+        </w:rPr>
+        <w:t xml:space="preserve">En el peor de los casos el usuario podría poner el nombre del producto en la barra de </w:t>
+      </w:r>
+      <w:r>
+        <w:rPr>
+          <w:rFonts w:ascii="Arial" w:hAnsi="Arial" w:cs="Arial"/>
+        </w:rPr>
+        <w:t>búsqueda y</w:t>
+      </w:r>
+      <w:r>
+        <w:rPr>
+          <w:rFonts w:ascii="Arial" w:hAnsi="Arial" w:cs="Arial"/>
+        </w:rPr>
+        <w:t xml:space="preserve"> al momento de escribir ir contemplando sugerencias de </w:t>
+      </w:r>
+      <w:r>
+        <w:rPr>
+          <w:rFonts w:ascii="Arial" w:hAnsi="Arial" w:cs="Arial"/>
+        </w:rPr>
+        <w:t>productos,</w:t>
+      </w:r>
+      <w:r>
+        <w:rPr>
+          <w:rFonts w:ascii="Arial" w:hAnsi="Arial" w:cs="Arial"/>
+        </w:rPr>
+        <w:t xml:space="preserve"> puntos a favor para nosotros para que el usuario se sienta cómodo realizando la compra, si hubiese en caso en que el producto no lo vendemos o simplemente no está en stock se le manda un mensaje en el que se le notifique si lo vendemos o </w:t>
+      </w:r>
+      <w:r>
+        <w:rPr>
+          <w:rFonts w:ascii="Arial" w:hAnsi="Arial" w:cs="Arial"/>
+        </w:rPr>
+        <w:t>no,</w:t>
+      </w:r>
+      <w:r>
+        <w:rPr>
+          <w:rFonts w:ascii="Arial" w:hAnsi="Arial" w:cs="Arial"/>
+        </w:rPr>
+        <w:t xml:space="preserve"> o que </w:t>
+      </w:r>
+      <w:r>
+        <w:rPr>
+          <w:rFonts w:ascii="Arial" w:hAnsi="Arial" w:cs="Arial"/>
+        </w:rPr>
+        <w:t>día</w:t>
+      </w:r>
+      <w:r>
+        <w:rPr>
+          <w:rFonts w:ascii="Arial" w:hAnsi="Arial" w:cs="Arial"/>
+        </w:rPr>
+        <w:t xml:space="preserve"> lo tendremos disponible de nuevo.</w:t>
+      </w:r>
+    </w:p>
+    <w:p>
+      <w:pPr>
+        <w:jc w:val="both"/>
+        <w:rPr>
+          <w:rFonts w:ascii="Arial" w:hAnsi="Arial" w:cs="Arial"/>
+        </w:rPr>
+      </w:pPr>
+    </w:p>
+    <w:p>
+      <w:pPr>
+        <w:pStyle w:val="Ttulo1"/>
+        <w:rPr>
+          <w:rFonts w:eastAsia="Times New Roman"/>
+          <w:lang w:eastAsia="es-MX"/>
+        </w:rPr>
+      </w:pPr>
+      <w:bookmarkStart w:id="2" w:name="_Toc94983144"/>
+      <w:r>
+        <w:rPr>
+          <w:rFonts w:eastAsia="Times New Roman"/>
+          <w:lang w:eastAsia="es-MX"/>
+        </w:rPr>
+        <w:lastRenderedPageBreak/>
+        <w:t xml:space="preserve">3 </w:t>
+      </w:r>
+      <w:proofErr w:type="gramStart"/>
+      <w:r>
+        <w:rPr>
+          <w:rFonts w:eastAsia="Times New Roman"/>
+          <w:lang w:eastAsia="es-MX"/>
+        </w:rPr>
+        <w:t>Diagrama</w:t>
+      </w:r>
+      <w:proofErr w:type="gramEnd"/>
+      <w:r>
+        <w:rPr>
+          <w:rFonts w:eastAsia="Times New Roman"/>
+          <w:lang w:eastAsia="es-MX"/>
+        </w:rPr>
+        <w:t xml:space="preserve"> o diagramas de clases.</w:t>
+      </w:r>
+      <w:bookmarkEnd w:id="2"/>
+      <w:r>
+        <w:rPr>
+          <w:rFonts w:eastAsia="Times New Roman"/>
+          <w:lang w:eastAsia="es-MX"/>
+        </w:rPr>
+        <w:t xml:space="preserve"> </w:t>
+      </w:r>
+    </w:p>
+    <w:p>
+      <w:pPr>
+        <w:pStyle w:val="Ttulo1"/>
+        <w:rPr>
+          <w:rFonts w:eastAsia="Times New Roman"/>
+          <w:lang w:eastAsia="es-MX"/>
+        </w:rPr>
+      </w:pPr>
+      <w:bookmarkStart w:id="3" w:name="_Toc94983145"/>
+      <w:proofErr w:type="gramStart"/>
+      <w:r>
+        <w:rPr>
+          <w:rFonts w:eastAsia="Times New Roman"/>
+          <w:lang w:eastAsia="es-MX"/>
+        </w:rPr>
+        <w:t xml:space="preserve">4 </w:t>
+      </w:r>
+      <w:r>
+        <w:rPr>
+          <w:rFonts w:eastAsia="Times New Roman"/>
+          <w:lang w:eastAsia="es-MX"/>
+        </w:rPr>
+        <w:t xml:space="preserve"> Diagrama</w:t>
+      </w:r>
+      <w:proofErr w:type="gramEnd"/>
+      <w:r>
+        <w:rPr>
+          <w:rFonts w:eastAsia="Times New Roman"/>
+          <w:lang w:eastAsia="es-MX"/>
+        </w:rPr>
+        <w:t xml:space="preserve"> de paquetes.</w:t>
+      </w:r>
+      <w:bookmarkEnd w:id="3"/>
+      <w:r>
+        <w:rPr>
+          <w:rFonts w:eastAsia="Times New Roman"/>
+          <w:lang w:eastAsia="es-MX"/>
+        </w:rPr>
+        <w:t xml:space="preserve"> </w:t>
+      </w:r>
+    </w:p>
+    <w:p>
+      <w:pPr>
+        <w:pStyle w:val="Ttulo1"/>
+      </w:pPr>
+      <w:bookmarkStart w:id="4" w:name="_Toc94983146"/>
+      <w:proofErr w:type="gramStart"/>
+      <w:r>
+        <w:rPr>
+          <w:rFonts w:eastAsia="Times New Roman"/>
+          <w:lang w:eastAsia="es-MX"/>
+        </w:rPr>
+        <w:t>5</w:t>
+      </w:r>
+      <w:r>
+        <w:rPr>
+          <w:rFonts w:eastAsia="Times New Roman"/>
+          <w:lang w:eastAsia="es-MX"/>
+        </w:rPr>
+        <w:t xml:space="preserve"> </w:t>
+      </w:r>
+      <w:r>
+        <w:rPr>
+          <w:rFonts w:eastAsia="Times New Roman"/>
+          <w:lang w:eastAsia="es-MX"/>
+        </w:rPr>
+        <w:t xml:space="preserve"> Referencias</w:t>
+      </w:r>
+      <w:bookmarkEnd w:id="4"/>
+      <w:proofErr w:type="gramEnd"/>
     </w:p>
     <w:sectPr>
-      <w:footerReference w:type="default" r:id="rId13"/>
+      <w:footerReference w:type="default" r:id="rId19"/>
       <w:pgSz w:w="12240" w:h="15840"/>
       <w:pgMar w:top="1417" w:right="1701" w:bottom="1417" w:left="1701" w:header="708" w:footer="708" w:gutter="0"/>
       <w:cols w:space="708"/>
@@ -2843,7 +4336,7 @@
   <w:abstractNum w:abstractNumId="0" w15:restartNumberingAfterBreak="0">
     <w:nsid w:val="1E8344A5"/>
     <w:multiLevelType w:val="multilevel"/>
-    <w:tmpl w:val="54941D9C"/>
+    <w:tmpl w:val="C78E254C"/>
     <w:lvl w:ilvl="0">
       <w:start w:val="1"/>
       <w:numFmt w:val="bullet"/>
@@ -2860,20 +4353,16 @@
         <w:sz w:val="20"/>
       </w:rPr>
     </w:lvl>
-    <w:lvl w:ilvl="1" w:tentative="1">
+    <w:lvl w:ilvl="1">
       <w:start w:val="1"/>
-      <w:numFmt w:val="bullet"/>
-      <w:lvlText w:val="o"/>
+      <w:numFmt w:val="decimal"/>
+      <w:lvlText w:val="%2."/>
       <w:lvlJc w:val="left"/>
       <w:pPr>
-        <w:tabs>
-          <w:tab w:val="num" w:pos="1440"/>
-        </w:tabs>
-        <w:ind w:left="1440" w:hanging="360"/>
+        <w:ind w:left="1485" w:hanging="405"/>
       </w:pPr>
       <w:rPr>
-        <w:rFonts w:ascii="Courier New" w:hAnsi="Courier New" w:hint="default"/>
-        <w:sz w:val="20"/>
+        <w:rFonts w:hint="default"/>
       </w:rPr>
     </w:lvl>
     <w:lvl w:ilvl="2" w:tentative="1">
@@ -3288,6 +4777,232 @@
     </w:lvl>
   </w:abstractNum>
   <w:abstractNum w:abstractNumId="3" w15:restartNumberingAfterBreak="0">
+    <w:nsid w:val="48401572"/>
+    <w:multiLevelType w:val="hybridMultilevel"/>
+    <w:tmpl w:val="F4D08A0C"/>
+    <w:lvl w:ilvl="0" w:tplc="080A0001">
+      <w:start w:val="1"/>
+      <w:numFmt w:val="bullet"/>
+      <w:lvlText w:val=""/>
+      <w:lvlJc w:val="left"/>
+      <w:pPr>
+        <w:ind w:left="720" w:hanging="360"/>
+      </w:pPr>
+      <w:rPr>
+        <w:rFonts w:ascii="Symbol" w:hAnsi="Symbol" w:hint="default"/>
+      </w:rPr>
+    </w:lvl>
+    <w:lvl w:ilvl="1" w:tplc="080A0003" w:tentative="1">
+      <w:start w:val="1"/>
+      <w:numFmt w:val="bullet"/>
+      <w:lvlText w:val="o"/>
+      <w:lvlJc w:val="left"/>
+      <w:pPr>
+        <w:ind w:left="1440" w:hanging="360"/>
+      </w:pPr>
+      <w:rPr>
+        <w:rFonts w:ascii="Courier New" w:hAnsi="Courier New" w:cs="Courier New" w:hint="default"/>
+      </w:rPr>
+    </w:lvl>
+    <w:lvl w:ilvl="2" w:tplc="080A0005" w:tentative="1">
+      <w:start w:val="1"/>
+      <w:numFmt w:val="bullet"/>
+      <w:lvlText w:val=""/>
+      <w:lvlJc w:val="left"/>
+      <w:pPr>
+        <w:ind w:left="2160" w:hanging="360"/>
+      </w:pPr>
+      <w:rPr>
+        <w:rFonts w:ascii="Wingdings" w:hAnsi="Wingdings" w:hint="default"/>
+      </w:rPr>
+    </w:lvl>
+    <w:lvl w:ilvl="3" w:tplc="080A0001" w:tentative="1">
+      <w:start w:val="1"/>
+      <w:numFmt w:val="bullet"/>
+      <w:lvlText w:val=""/>
+      <w:lvlJc w:val="left"/>
+      <w:pPr>
+        <w:ind w:left="2880" w:hanging="360"/>
+      </w:pPr>
+      <w:rPr>
+        <w:rFonts w:ascii="Symbol" w:hAnsi="Symbol" w:hint="default"/>
+      </w:rPr>
+    </w:lvl>
+    <w:lvl w:ilvl="4" w:tplc="080A0003" w:tentative="1">
+      <w:start w:val="1"/>
+      <w:numFmt w:val="bullet"/>
+      <w:lvlText w:val="o"/>
+      <w:lvlJc w:val="left"/>
+      <w:pPr>
+        <w:ind w:left="3600" w:hanging="360"/>
+      </w:pPr>
+      <w:rPr>
+        <w:rFonts w:ascii="Courier New" w:hAnsi="Courier New" w:cs="Courier New" w:hint="default"/>
+      </w:rPr>
+    </w:lvl>
+    <w:lvl w:ilvl="5" w:tplc="080A0005" w:tentative="1">
+      <w:start w:val="1"/>
+      <w:numFmt w:val="bullet"/>
+      <w:lvlText w:val=""/>
+      <w:lvlJc w:val="left"/>
+      <w:pPr>
+        <w:ind w:left="4320" w:hanging="360"/>
+      </w:pPr>
+      <w:rPr>
+        <w:rFonts w:ascii="Wingdings" w:hAnsi="Wingdings" w:hint="default"/>
+      </w:rPr>
+    </w:lvl>
+    <w:lvl w:ilvl="6" w:tplc="080A0001" w:tentative="1">
+      <w:start w:val="1"/>
+      <w:numFmt w:val="bullet"/>
+      <w:lvlText w:val=""/>
+      <w:lvlJc w:val="left"/>
+      <w:pPr>
+        <w:ind w:left="5040" w:hanging="360"/>
+      </w:pPr>
+      <w:rPr>
+        <w:rFonts w:ascii="Symbol" w:hAnsi="Symbol" w:hint="default"/>
+      </w:rPr>
+    </w:lvl>
+    <w:lvl w:ilvl="7" w:tplc="080A0003" w:tentative="1">
+      <w:start w:val="1"/>
+      <w:numFmt w:val="bullet"/>
+      <w:lvlText w:val="o"/>
+      <w:lvlJc w:val="left"/>
+      <w:pPr>
+        <w:ind w:left="5760" w:hanging="360"/>
+      </w:pPr>
+      <w:rPr>
+        <w:rFonts w:ascii="Courier New" w:hAnsi="Courier New" w:cs="Courier New" w:hint="default"/>
+      </w:rPr>
+    </w:lvl>
+    <w:lvl w:ilvl="8" w:tplc="080A0005" w:tentative="1">
+      <w:start w:val="1"/>
+      <w:numFmt w:val="bullet"/>
+      <w:lvlText w:val=""/>
+      <w:lvlJc w:val="left"/>
+      <w:pPr>
+        <w:ind w:left="6480" w:hanging="360"/>
+      </w:pPr>
+      <w:rPr>
+        <w:rFonts w:ascii="Wingdings" w:hAnsi="Wingdings" w:hint="default"/>
+      </w:rPr>
+    </w:lvl>
+  </w:abstractNum>
+  <w:abstractNum w:abstractNumId="4" w15:restartNumberingAfterBreak="0">
+    <w:nsid w:val="50104D5E"/>
+    <w:multiLevelType w:val="hybridMultilevel"/>
+    <w:tmpl w:val="C08426B6"/>
+    <w:lvl w:ilvl="0" w:tplc="080A0003">
+      <w:start w:val="1"/>
+      <w:numFmt w:val="bullet"/>
+      <w:lvlText w:val="o"/>
+      <w:lvlJc w:val="left"/>
+      <w:pPr>
+        <w:ind w:left="720" w:hanging="360"/>
+      </w:pPr>
+      <w:rPr>
+        <w:rFonts w:ascii="Courier New" w:hAnsi="Courier New" w:cs="Courier New" w:hint="default"/>
+      </w:rPr>
+    </w:lvl>
+    <w:lvl w:ilvl="1" w:tplc="080A0003" w:tentative="1">
+      <w:start w:val="1"/>
+      <w:numFmt w:val="bullet"/>
+      <w:lvlText w:val="o"/>
+      <w:lvlJc w:val="left"/>
+      <w:pPr>
+        <w:ind w:left="1440" w:hanging="360"/>
+      </w:pPr>
+      <w:rPr>
+        <w:rFonts w:ascii="Courier New" w:hAnsi="Courier New" w:cs="Courier New" w:hint="default"/>
+      </w:rPr>
+    </w:lvl>
+    <w:lvl w:ilvl="2" w:tplc="080A0005" w:tentative="1">
+      <w:start w:val="1"/>
+      <w:numFmt w:val="bullet"/>
+      <w:lvlText w:val=""/>
+      <w:lvlJc w:val="left"/>
+      <w:pPr>
+        <w:ind w:left="2160" w:hanging="360"/>
+      </w:pPr>
+      <w:rPr>
+        <w:rFonts w:ascii="Wingdings" w:hAnsi="Wingdings" w:hint="default"/>
+      </w:rPr>
+    </w:lvl>
+    <w:lvl w:ilvl="3" w:tplc="080A0001" w:tentative="1">
+      <w:start w:val="1"/>
+      <w:numFmt w:val="bullet"/>
+      <w:lvlText w:val=""/>
+      <w:lvlJc w:val="left"/>
+      <w:pPr>
+        <w:ind w:left="2880" w:hanging="360"/>
+      </w:pPr>
+      <w:rPr>
+        <w:rFonts w:ascii="Symbol" w:hAnsi="Symbol" w:hint="default"/>
+      </w:rPr>
+    </w:lvl>
+    <w:lvl w:ilvl="4" w:tplc="080A0003" w:tentative="1">
+      <w:start w:val="1"/>
+      <w:numFmt w:val="bullet"/>
+      <w:lvlText w:val="o"/>
+      <w:lvlJc w:val="left"/>
+      <w:pPr>
+        <w:ind w:left="3600" w:hanging="360"/>
+      </w:pPr>
+      <w:rPr>
+        <w:rFonts w:ascii="Courier New" w:hAnsi="Courier New" w:cs="Courier New" w:hint="default"/>
+      </w:rPr>
+    </w:lvl>
+    <w:lvl w:ilvl="5" w:tplc="080A0005" w:tentative="1">
+      <w:start w:val="1"/>
+      <w:numFmt w:val="bullet"/>
+      <w:lvlText w:val=""/>
+      <w:lvlJc w:val="left"/>
+      <w:pPr>
+        <w:ind w:left="4320" w:hanging="360"/>
+      </w:pPr>
+      <w:rPr>
+        <w:rFonts w:ascii="Wingdings" w:hAnsi="Wingdings" w:hint="default"/>
+      </w:rPr>
+    </w:lvl>
+    <w:lvl w:ilvl="6" w:tplc="080A0001" w:tentative="1">
+      <w:start w:val="1"/>
+      <w:numFmt w:val="bullet"/>
+      <w:lvlText w:val=""/>
+      <w:lvlJc w:val="left"/>
+      <w:pPr>
+        <w:ind w:left="5040" w:hanging="360"/>
+      </w:pPr>
+      <w:rPr>
+        <w:rFonts w:ascii="Symbol" w:hAnsi="Symbol" w:hint="default"/>
+      </w:rPr>
+    </w:lvl>
+    <w:lvl w:ilvl="7" w:tplc="080A0003" w:tentative="1">
+      <w:start w:val="1"/>
+      <w:numFmt w:val="bullet"/>
+      <w:lvlText w:val="o"/>
+      <w:lvlJc w:val="left"/>
+      <w:pPr>
+        <w:ind w:left="5760" w:hanging="360"/>
+      </w:pPr>
+      <w:rPr>
+        <w:rFonts w:ascii="Courier New" w:hAnsi="Courier New" w:cs="Courier New" w:hint="default"/>
+      </w:rPr>
+    </w:lvl>
+    <w:lvl w:ilvl="8" w:tplc="080A0005" w:tentative="1">
+      <w:start w:val="1"/>
+      <w:numFmt w:val="bullet"/>
+      <w:lvlText w:val=""/>
+      <w:lvlJc w:val="left"/>
+      <w:pPr>
+        <w:ind w:left="6480" w:hanging="360"/>
+      </w:pPr>
+      <w:rPr>
+        <w:rFonts w:ascii="Wingdings" w:hAnsi="Wingdings" w:hint="default"/>
+      </w:rPr>
+    </w:lvl>
+  </w:abstractNum>
+  <w:abstractNum w:abstractNumId="5" w15:restartNumberingAfterBreak="0">
     <w:nsid w:val="7A950727"/>
     <w:multiLevelType w:val="multilevel"/>
     <w:tmpl w:val="4B3A532C"/>
@@ -3440,13 +5155,19 @@
     <w:abstractNumId w:val="2"/>
   </w:num>
   <w:num w:numId="2">
-    <w:abstractNumId w:val="3"/>
+    <w:abstractNumId w:val="5"/>
   </w:num>
   <w:num w:numId="3">
     <w:abstractNumId w:val="0"/>
   </w:num>
   <w:num w:numId="4">
     <w:abstractNumId w:val="1"/>
+  </w:num>
+  <w:num w:numId="5">
+    <w:abstractNumId w:val="3"/>
+  </w:num>
+  <w:num w:numId="6">
+    <w:abstractNumId w:val="4"/>
   </w:num>
 </w:numbering>
 </file>
@@ -3850,6 +5571,27 @@
     <w:name w:val="Normal"/>
     <w:qFormat/>
   </w:style>
+  <w:style w:type="paragraph" w:styleId="Ttulo1">
+    <w:name w:val="heading 1"/>
+    <w:basedOn w:val="Normal"/>
+    <w:next w:val="Normal"/>
+    <w:link w:val="Ttulo1Car"/>
+    <w:uiPriority w:val="9"/>
+    <w:qFormat/>
+    <w:rsid w:val="00874917"/>
+    <w:pPr>
+      <w:keepNext/>
+      <w:keepLines/>
+      <w:spacing w:before="240" w:after="0"/>
+      <w:outlineLvl w:val="0"/>
+    </w:pPr>
+    <w:rPr>
+      <w:rFonts w:asciiTheme="majorHAnsi" w:eastAsiaTheme="majorEastAsia" w:hAnsiTheme="majorHAnsi" w:cstheme="majorBidi"/>
+      <w:color w:val="2F5496" w:themeColor="accent1" w:themeShade="BF"/>
+      <w:sz w:val="32"/>
+      <w:szCs w:val="32"/>
+    </w:rPr>
+  </w:style>
   <w:style w:type="character" w:default="1" w:styleId="Fuentedeprrafopredeter">
     <w:name w:val="Default Paragraph Font"/>
     <w:uiPriority w:val="1"/>
@@ -3898,7 +5640,6 @@
     <w:name w:val="Hyperlink"/>
     <w:basedOn w:val="Fuentedeprrafopredeter"/>
     <w:uiPriority w:val="99"/>
-    <w:semiHidden/>
     <w:unhideWhenUsed/>
     <w:rsid w:val="00EB21B3"/>
     <w:rPr>
@@ -4030,6 +5771,57 @@
     <w:link w:val="Piedepgina"/>
     <w:uiPriority w:val="99"/>
     <w:rsid w:val="00EB65FE"/>
+  </w:style>
+  <w:style w:type="paragraph" w:styleId="Prrafodelista">
+    <w:name w:val="List Paragraph"/>
+    <w:basedOn w:val="Normal"/>
+    <w:uiPriority w:val="34"/>
+    <w:qFormat/>
+    <w:rsid w:val="00874917"/>
+    <w:pPr>
+      <w:ind w:left="720"/>
+      <w:contextualSpacing/>
+    </w:pPr>
+  </w:style>
+  <w:style w:type="character" w:customStyle="1" w:styleId="Ttulo1Car">
+    <w:name w:val="Título 1 Car"/>
+    <w:basedOn w:val="Fuentedeprrafopredeter"/>
+    <w:link w:val="Ttulo1"/>
+    <w:uiPriority w:val="9"/>
+    <w:rsid w:val="00874917"/>
+    <w:rPr>
+      <w:rFonts w:asciiTheme="majorHAnsi" w:eastAsiaTheme="majorEastAsia" w:hAnsiTheme="majorHAnsi" w:cstheme="majorBidi"/>
+      <w:color w:val="2F5496" w:themeColor="accent1" w:themeShade="BF"/>
+      <w:sz w:val="32"/>
+      <w:szCs w:val="32"/>
+    </w:rPr>
+  </w:style>
+  <w:style w:type="paragraph" w:styleId="TtuloTDC">
+    <w:name w:val="TOC Heading"/>
+    <w:basedOn w:val="Ttulo1"/>
+    <w:next w:val="Normal"/>
+    <w:uiPriority w:val="39"/>
+    <w:unhideWhenUsed/>
+    <w:qFormat/>
+    <w:rsid w:val="00874917"/>
+    <w:pPr>
+      <w:outlineLvl w:val="9"/>
+    </w:pPr>
+    <w:rPr>
+      <w:lang w:eastAsia="es-MX"/>
+    </w:rPr>
+  </w:style>
+  <w:style w:type="paragraph" w:styleId="TDC1">
+    <w:name w:val="toc 1"/>
+    <w:basedOn w:val="Normal"/>
+    <w:next w:val="Normal"/>
+    <w:autoRedefine/>
+    <w:uiPriority w:val="39"/>
+    <w:unhideWhenUsed/>
+    <w:rsid w:val="00874917"/>
+    <w:pPr>
+      <w:spacing w:after="100"/>
+    </w:pPr>
   </w:style>
 </w:styles>
 </file>
@@ -4327,4 +6119,16 @@
     </a:ext>
   </a:extLst>
 </a:theme>
+</file>
+
+<file path=customXml/item1.xml><?xml version="1.0" encoding="utf-8"?>
+<b:Sources xmlns:b="http://schemas.openxmlformats.org/officeDocument/2006/bibliography" xmlns="http://schemas.openxmlformats.org/officeDocument/2006/bibliography" SelectedStyle="\APASixthEditionOfficeOnline.xsl" StyleName="APA" Version="6"/>
+</file>
+
+<file path=customXml/itemProps1.xml><?xml version="1.0" encoding="utf-8"?>
+<ds:datastoreItem xmlns:ds="http://schemas.openxmlformats.org/officeDocument/2006/customXml" ds:itemID="{0F5DC256-F1C5-4F26-8901-10EC618EF841}">
+  <ds:schemaRefs>
+    <ds:schemaRef ds:uri="http://schemas.openxmlformats.org/officeDocument/2006/bibliography"/>
+  </ds:schemaRefs>
+</ds:datastoreItem>
 </file>
</xml_diff>

<commit_message>
Se Arreglan elementos del documento
</commit_message>
<xml_diff>
--- a/PracDiseñoEquipoX.docx
+++ b/PracDiseñoEquipoX.docx
@@ -579,8 +579,11 @@
     <w:sdt>
       <w:sdtPr>
         <w:rPr>
+          <w:rFonts w:asciiTheme="minorHAnsi" w:eastAsiaTheme="minorHAnsi" w:hAnsiTheme="minorHAnsi" w:cstheme="minorBidi"/>
+          <w:color w:val="auto"/>
           <w:sz w:val="44"/>
           <w:szCs w:val="44"/>
+          <w:lang w:eastAsia="en-US"/>
         </w:rPr>
         <w:id w:val="-2059163747"/>
         <w:docPartObj>
@@ -590,13 +593,10 @@
       </w:sdtPr>
       <w:sdtEndPr>
         <w:rPr>
-          <w:rFonts w:asciiTheme="minorHAnsi" w:eastAsiaTheme="minorHAnsi" w:hAnsiTheme="minorHAnsi" w:cstheme="minorBidi"/>
           <w:b/>
           <w:bCs/>
-          <w:color w:val="auto"/>
           <w:sz w:val="32"/>
           <w:szCs w:val="32"/>
-          <w:lang w:eastAsia="en-US"/>
         </w:rPr>
       </w:sdtEndPr>
       <w:sdtContent>
@@ -2580,34 +2580,6 @@
     </w:p>
     <w:p>
       <w:pPr>
-        <w:rPr>
-          <w:rFonts w:ascii="Arial" w:hAnsi="Arial" w:cs="Arial"/>
-        </w:rPr>
-      </w:pPr>
-    </w:p>
-    <w:p>
-      <w:pPr>
-        <w:rPr>
-          <w:rFonts w:ascii="Arial" w:hAnsi="Arial" w:cs="Arial"/>
-        </w:rPr>
-      </w:pPr>
-    </w:p>
-    <w:p>
-      <w:pPr>
-        <w:rPr>
-          <w:rFonts w:ascii="Arial" w:hAnsi="Arial" w:cs="Arial"/>
-        </w:rPr>
-      </w:pPr>
-    </w:p>
-    <w:p>
-      <w:pPr>
-        <w:rPr>
-          <w:rFonts w:ascii="Arial" w:hAnsi="Arial" w:cs="Arial"/>
-        </w:rPr>
-      </w:pPr>
-    </w:p>
-    <w:p>
-      <w:pPr>
         <w:pStyle w:val="Ttulo1"/>
         <w:rPr>
           <w:rFonts w:eastAsia="Times New Roman"/>
@@ -2620,6 +2592,7 @@
           <w:rFonts w:eastAsia="Times New Roman"/>
           <w:lang w:eastAsia="es-MX"/>
         </w:rPr>
+        <w:lastRenderedPageBreak/>
         <w:t xml:space="preserve">1 </w:t>
       </w:r>
       <w:proofErr w:type="gramStart"/>
@@ -2863,12 +2836,23 @@
           <w:szCs w:val="24"/>
         </w:rPr>
       </w:pPr>
-      <w:r>
-        <w:rPr>
-          <w:rFonts w:ascii="Arial" w:hAnsi="Arial" w:cs="Arial"/>
-          <w:sz w:val="24"/>
-          <w:szCs w:val="24"/>
-        </w:rPr>
+    </w:p>
+    <w:p>
+      <w:pPr>
+        <w:jc w:val="both"/>
+        <w:rPr>
+          <w:rFonts w:ascii="Arial" w:hAnsi="Arial" w:cs="Arial"/>
+          <w:sz w:val="24"/>
+          <w:szCs w:val="24"/>
+        </w:rPr>
+      </w:pPr>
+      <w:r>
+        <w:rPr>
+          <w:rFonts w:ascii="Arial" w:hAnsi="Arial" w:cs="Arial"/>
+          <w:sz w:val="24"/>
+          <w:szCs w:val="24"/>
+        </w:rPr>
+        <w:lastRenderedPageBreak/>
         <w:t xml:space="preserve">Diagrama de robustez – CU-05 Agregar a carrito de compras </w:t>
       </w:r>
     </w:p>
@@ -2990,7 +2974,6 @@
           <w:sz w:val="24"/>
           <w:szCs w:val="24"/>
         </w:rPr>
-        <w:lastRenderedPageBreak/>
         <w:drawing>
           <wp:inline distT="0" distB="0" distL="0" distR="0" wp14:anchorId="3F344DFD" wp14:editId="231B8FD8">
             <wp:extent cx="4791075" cy="3552462"/>
@@ -3076,6 +3059,7 @@
           <w:sz w:val="24"/>
           <w:szCs w:val="24"/>
         </w:rPr>
+        <w:lastRenderedPageBreak/>
         <w:t>Diagrama de robustez – CU-06 Pagar productos</w:t>
       </w:r>
     </w:p>
@@ -3095,7 +3079,6 @@
           <w:sz w:val="24"/>
           <w:szCs w:val="24"/>
         </w:rPr>
-        <w:lastRenderedPageBreak/>
         <w:drawing>
           <wp:inline distT="0" distB="0" distL="0" distR="0" wp14:anchorId="36B2F34C" wp14:editId="36DBE6BC">
             <wp:extent cx="3469057" cy="3829050"/>
@@ -3891,6 +3874,7 @@
     </w:p>
     <w:p>
       <w:pPr>
+        <w:jc w:val="both"/>
         <w:rPr>
           <w:rFonts w:ascii="Arial" w:hAnsi="Arial" w:cs="Arial"/>
         </w:rPr>
@@ -3901,6 +3885,13 @@
         </w:rPr>
         <w:t>Es otro de nuestros diagramas de alta prioridad ya que a nosotros nos conviene tener más clientes para poder generar más ventas, tenemos conocimiento de la duplicidad de datos y por ser un sitio nuevo tendríamos filtros para que al momento de que el actor realice su registro en la plataforma y envié la solicitud con una consulta nosotros comparar fácilmente si todos y cada uno de los datos no está ya en nuestra Base de Datos. haciéndole saber al usuario por medio de un mensaje si el registro es exitoso o que los datos ya son existentes.</w:t>
       </w:r>
+    </w:p>
+    <w:p>
+      <w:pPr>
+        <w:rPr>
+          <w:rFonts w:ascii="Arial" w:hAnsi="Arial" w:cs="Arial"/>
+        </w:rPr>
+      </w:pPr>
     </w:p>
     <w:p>
       <w:pPr>

</xml_diff>

<commit_message>
se agrega documento PracDiseñoEquipoX.docx puntos 3 al 5
</commit_message>
<xml_diff>
--- a/PracDiseñoEquipoX.docx
+++ b/PracDiseñoEquipoX.docx
@@ -555,37 +555,62 @@
           <w:szCs w:val="24"/>
           <w:lang w:eastAsia="es-MX"/>
         </w:rPr>
-        <w:t xml:space="preserve">Viernes 28 de </w:t>
-      </w:r>
-      <w:r>
-        <w:rPr>
-          <w:rFonts w:ascii="Arial" w:eastAsia="Times New Roman" w:hAnsi="Arial" w:cs="Arial"/>
-          <w:sz w:val="24"/>
-          <w:szCs w:val="24"/>
-          <w:lang w:eastAsia="es-MX"/>
-        </w:rPr>
-        <w:t>enero</w:t>
-      </w:r>
-      <w:r>
-        <w:rPr>
-          <w:rFonts w:ascii="Arial" w:eastAsia="Times New Roman" w:hAnsi="Arial" w:cs="Arial"/>
-          <w:sz w:val="24"/>
-          <w:szCs w:val="24"/>
-          <w:lang w:eastAsia="es-MX"/>
-        </w:rPr>
-        <w:t xml:space="preserve"> 2022</w:t>
+        <w:t>Domingo</w:t>
+      </w:r>
+      <w:r>
+        <w:rPr>
+          <w:rFonts w:ascii="Arial" w:eastAsia="Times New Roman" w:hAnsi="Arial" w:cs="Arial"/>
+          <w:sz w:val="24"/>
+          <w:szCs w:val="24"/>
+          <w:lang w:eastAsia="es-MX"/>
+        </w:rPr>
+        <w:t xml:space="preserve"> </w:t>
+      </w:r>
+      <w:r>
+        <w:rPr>
+          <w:rFonts w:ascii="Arial" w:eastAsia="Times New Roman" w:hAnsi="Arial" w:cs="Arial"/>
+          <w:sz w:val="24"/>
+          <w:szCs w:val="24"/>
+          <w:lang w:eastAsia="es-MX"/>
+        </w:rPr>
+        <w:t xml:space="preserve">6 de </w:t>
+      </w:r>
+      <w:proofErr w:type="gramStart"/>
+      <w:r>
+        <w:rPr>
+          <w:rFonts w:ascii="Arial" w:eastAsia="Times New Roman" w:hAnsi="Arial" w:cs="Arial"/>
+          <w:sz w:val="24"/>
+          <w:szCs w:val="24"/>
+          <w:lang w:eastAsia="es-MX"/>
+        </w:rPr>
+        <w:t>Febrero</w:t>
+      </w:r>
+      <w:proofErr w:type="gramEnd"/>
+      <w:r>
+        <w:rPr>
+          <w:rFonts w:ascii="Arial" w:eastAsia="Times New Roman" w:hAnsi="Arial" w:cs="Arial"/>
+          <w:sz w:val="24"/>
+          <w:szCs w:val="24"/>
+          <w:lang w:eastAsia="es-MX"/>
+        </w:rPr>
+        <w:t xml:space="preserve"> </w:t>
+      </w:r>
+      <w:r>
+        <w:rPr>
+          <w:rFonts w:ascii="Arial" w:eastAsia="Times New Roman" w:hAnsi="Arial" w:cs="Arial"/>
+          <w:sz w:val="24"/>
+          <w:szCs w:val="24"/>
+          <w:lang w:eastAsia="es-MX"/>
+        </w:rPr>
+        <w:t>2022</w:t>
       </w:r>
     </w:p>
     <w:sdt>
       <w:sdtPr>
         <w:rPr>
-          <w:rFonts w:asciiTheme="minorHAnsi" w:eastAsiaTheme="minorHAnsi" w:hAnsiTheme="minorHAnsi" w:cstheme="minorBidi"/>
-          <w:color w:val="auto"/>
-          <w:sz w:val="44"/>
-          <w:szCs w:val="44"/>
-          <w:lang w:eastAsia="en-US"/>
-        </w:rPr>
-        <w:id w:val="-2059163747"/>
+          <w:lang w:val="es-ES"/>
+        </w:rPr>
+        <w:id w:val="466856299"/>
         <w:docPartObj>
           <w:docPartGallery w:val="Table of Contents"/>
           <w:docPartUnique/>
@@ -593,25 +618,23 @@
       </w:sdtPr>
       <w:sdtEndPr>
         <w:rPr>
+          <w:rFonts w:asciiTheme="minorHAnsi" w:eastAsiaTheme="minorHAnsi" w:hAnsiTheme="minorHAnsi" w:cstheme="minorBidi"/>
           <w:b/>
           <w:bCs/>
-          <w:sz w:val="32"/>
-          <w:szCs w:val="32"/>
+          <w:color w:val="auto"/>
+          <w:sz w:val="22"/>
+          <w:szCs w:val="22"/>
+          <w:lang w:eastAsia="en-US"/>
         </w:rPr>
       </w:sdtEndPr>
       <w:sdtContent>
         <w:p>
           <w:pPr>
             <w:pStyle w:val="TtuloTDC"/>
-            <w:rPr>
-              <w:sz w:val="44"/>
-              <w:szCs w:val="44"/>
-            </w:rPr>
           </w:pPr>
           <w:r>
             <w:rPr>
-              <w:sz w:val="44"/>
-              <w:szCs w:val="44"/>
+              <w:lang w:val="es-ES"/>
             </w:rPr>
             <w:t xml:space="preserve">Índice </w:t>
           </w:r>
@@ -619,120 +642,79 @@
         <w:p>
           <w:pPr>
             <w:pStyle w:val="TDC1"/>
-            <w:numPr>
-              <w:ilvl w:val="0"/>
-              <w:numId w:val="6"/>
-            </w:numPr>
             <w:tabs>
               <w:tab w:val="right" w:leader="dot" w:pos="8828"/>
             </w:tabs>
             <w:rPr>
-              <w:rFonts w:ascii="Arial" w:eastAsiaTheme="minorEastAsia" w:hAnsi="Arial" w:cs="Arial"/>
+              <w:rFonts w:eastAsiaTheme="minorEastAsia"/>
               <w:noProof/>
-              <w:sz w:val="32"/>
-              <w:szCs w:val="32"/>
               <w:lang w:eastAsia="es-MX"/>
             </w:rPr>
           </w:pPr>
           <w:r>
-            <w:rPr>
-              <w:sz w:val="32"/>
-              <w:szCs w:val="32"/>
-            </w:rPr>
             <w:fldChar w:fldCharType="begin"/>
           </w:r>
           <w:r>
-            <w:rPr>
-              <w:sz w:val="32"/>
-              <w:szCs w:val="32"/>
-            </w:rPr>
             <w:instrText xml:space="preserve"> TOC \o "1-3" \h \z \u </w:instrText>
           </w:r>
           <w:r>
-            <w:rPr>
-              <w:sz w:val="32"/>
-              <w:szCs w:val="32"/>
-            </w:rPr>
             <w:fldChar w:fldCharType="separate"/>
           </w:r>
-          <w:hyperlink w:anchor="_Toc94983142" w:history="1">
+          <w:hyperlink w:anchor="_Toc95087129" w:history="1">
             <w:r>
               <w:rPr>
                 <w:rStyle w:val="Hipervnculo"/>
-                <w:rFonts w:ascii="Arial" w:eastAsia="Times New Roman" w:hAnsi="Arial" w:cs="Arial"/>
+                <w:rFonts w:eastAsia="Times New Roman"/>
                 <w:noProof/>
-                <w:sz w:val="32"/>
-                <w:szCs w:val="32"/>
                 <w:lang w:eastAsia="es-MX"/>
               </w:rPr>
               <w:t>1 Diagramas de robustez</w:t>
             </w:r>
             <w:r>
               <w:rPr>
-                <w:rFonts w:ascii="Arial" w:hAnsi="Arial" w:cs="Arial"/>
                 <w:noProof/>
                 <w:webHidden/>
-                <w:sz w:val="32"/>
-                <w:szCs w:val="32"/>
               </w:rPr>
               <w:tab/>
             </w:r>
             <w:r>
               <w:rPr>
-                <w:rFonts w:ascii="Arial" w:hAnsi="Arial" w:cs="Arial"/>
                 <w:noProof/>
                 <w:webHidden/>
-                <w:sz w:val="32"/>
-                <w:szCs w:val="32"/>
               </w:rPr>
               <w:fldChar w:fldCharType="begin"/>
             </w:r>
             <w:r>
               <w:rPr>
-                <w:rFonts w:ascii="Arial" w:hAnsi="Arial" w:cs="Arial"/>
                 <w:noProof/>
                 <w:webHidden/>
-                <w:sz w:val="32"/>
-                <w:szCs w:val="32"/>
-              </w:rPr>
-              <w:instrText xml:space="preserve"> PAGEREF _Toc94983142 \h </w:instrText>
-            </w:r>
-            <w:r>
-              <w:rPr>
-                <w:rFonts w:ascii="Arial" w:hAnsi="Arial" w:cs="Arial"/>
+              </w:rPr>
+              <w:instrText xml:space="preserve"> PAGEREF _Toc95087129 \h </w:instrText>
+            </w:r>
+            <w:r>
+              <w:rPr>
                 <w:noProof/>
                 <w:webHidden/>
-                <w:sz w:val="32"/>
-                <w:szCs w:val="32"/>
-              </w:rPr>
-            </w:r>
-            <w:r>
-              <w:rPr>
-                <w:rFonts w:ascii="Arial" w:hAnsi="Arial" w:cs="Arial"/>
+              </w:rPr>
+            </w:r>
+            <w:r>
+              <w:rPr>
                 <w:noProof/>
                 <w:webHidden/>
-                <w:sz w:val="32"/>
-                <w:szCs w:val="32"/>
               </w:rPr>
               <w:fldChar w:fldCharType="separate"/>
             </w:r>
             <w:r>
               <w:rPr>
-                <w:rFonts w:ascii="Arial" w:hAnsi="Arial" w:cs="Arial"/>
                 <w:noProof/>
                 <w:webHidden/>
-                <w:sz w:val="32"/>
-                <w:szCs w:val="32"/>
               </w:rPr>
               <w:t>4</w:t>
             </w:r>
             <w:r>
               <w:rPr>
-                <w:rFonts w:ascii="Arial" w:hAnsi="Arial" w:cs="Arial"/>
                 <w:noProof/>
                 <w:webHidden/>
-                <w:sz w:val="32"/>
-                <w:szCs w:val="32"/>
               </w:rPr>
               <w:fldChar w:fldCharType="end"/>
             </w:r>
@@ -741,98 +723,68 @@
         <w:p>
           <w:pPr>
             <w:pStyle w:val="TDC1"/>
-            <w:numPr>
-              <w:ilvl w:val="0"/>
-              <w:numId w:val="6"/>
-            </w:numPr>
             <w:tabs>
               <w:tab w:val="right" w:leader="dot" w:pos="8828"/>
             </w:tabs>
             <w:rPr>
-              <w:rFonts w:ascii="Arial" w:eastAsiaTheme="minorEastAsia" w:hAnsi="Arial" w:cs="Arial"/>
+              <w:rFonts w:eastAsiaTheme="minorEastAsia"/>
               <w:noProof/>
-              <w:sz w:val="32"/>
-              <w:szCs w:val="32"/>
               <w:lang w:eastAsia="es-MX"/>
             </w:rPr>
           </w:pPr>
-          <w:hyperlink w:anchor="_Toc94983143" w:history="1">
+          <w:hyperlink w:anchor="_Toc95087130" w:history="1">
             <w:r>
               <w:rPr>
                 <w:rStyle w:val="Hipervnculo"/>
-                <w:rFonts w:ascii="Arial" w:hAnsi="Arial" w:cs="Arial"/>
                 <w:noProof/>
-                <w:sz w:val="32"/>
-                <w:szCs w:val="32"/>
               </w:rPr>
               <w:t>2 Diagramas de secuencia</w:t>
             </w:r>
             <w:r>
               <w:rPr>
-                <w:rFonts w:ascii="Arial" w:hAnsi="Arial" w:cs="Arial"/>
                 <w:noProof/>
                 <w:webHidden/>
-                <w:sz w:val="32"/>
-                <w:szCs w:val="32"/>
               </w:rPr>
               <w:tab/>
             </w:r>
             <w:r>
               <w:rPr>
-                <w:rFonts w:ascii="Arial" w:hAnsi="Arial" w:cs="Arial"/>
                 <w:noProof/>
                 <w:webHidden/>
-                <w:sz w:val="32"/>
-                <w:szCs w:val="32"/>
               </w:rPr>
               <w:fldChar w:fldCharType="begin"/>
             </w:r>
             <w:r>
               <w:rPr>
-                <w:rFonts w:ascii="Arial" w:hAnsi="Arial" w:cs="Arial"/>
                 <w:noProof/>
                 <w:webHidden/>
-                <w:sz w:val="32"/>
-                <w:szCs w:val="32"/>
-              </w:rPr>
-              <w:instrText xml:space="preserve"> PAGEREF _Toc94983143 \h </w:instrText>
-            </w:r>
-            <w:r>
-              <w:rPr>
-                <w:rFonts w:ascii="Arial" w:hAnsi="Arial" w:cs="Arial"/>
+              </w:rPr>
+              <w:instrText xml:space="preserve"> PAGEREF _Toc95087130 \h </w:instrText>
+            </w:r>
+            <w:r>
+              <w:rPr>
                 <w:noProof/>
                 <w:webHidden/>
-                <w:sz w:val="32"/>
-                <w:szCs w:val="32"/>
-              </w:rPr>
-            </w:r>
-            <w:r>
-              <w:rPr>
-                <w:rFonts w:ascii="Arial" w:hAnsi="Arial" w:cs="Arial"/>
+              </w:rPr>
+            </w:r>
+            <w:r>
+              <w:rPr>
                 <w:noProof/>
                 <w:webHidden/>
-                <w:sz w:val="32"/>
-                <w:szCs w:val="32"/>
               </w:rPr>
               <w:fldChar w:fldCharType="separate"/>
             </w:r>
             <w:r>
               <w:rPr>
-                <w:rFonts w:ascii="Arial" w:hAnsi="Arial" w:cs="Arial"/>
                 <w:noProof/>
                 <w:webHidden/>
-                <w:sz w:val="32"/>
-                <w:szCs w:val="32"/>
               </w:rPr>
               <w:t>7</w:t>
             </w:r>
             <w:r>
               <w:rPr>
-                <w:rFonts w:ascii="Arial" w:hAnsi="Arial" w:cs="Arial"/>
                 <w:noProof/>
                 <w:webHidden/>
-                <w:sz w:val="32"/>
-                <w:szCs w:val="32"/>
               </w:rPr>
               <w:fldChar w:fldCharType="end"/>
             </w:r>
@@ -841,99 +793,70 @@
         <w:p>
           <w:pPr>
             <w:pStyle w:val="TDC1"/>
-            <w:numPr>
-              <w:ilvl w:val="0"/>
-              <w:numId w:val="6"/>
-            </w:numPr>
             <w:tabs>
               <w:tab w:val="right" w:leader="dot" w:pos="8828"/>
             </w:tabs>
             <w:rPr>
-              <w:rFonts w:ascii="Arial" w:eastAsiaTheme="minorEastAsia" w:hAnsi="Arial" w:cs="Arial"/>
+              <w:rFonts w:eastAsiaTheme="minorEastAsia"/>
               <w:noProof/>
-              <w:sz w:val="32"/>
-              <w:szCs w:val="32"/>
               <w:lang w:eastAsia="es-MX"/>
             </w:rPr>
           </w:pPr>
-          <w:hyperlink w:anchor="_Toc94983144" w:history="1">
+          <w:hyperlink w:anchor="_Toc95087131" w:history="1">
             <w:r>
               <w:rPr>
                 <w:rStyle w:val="Hipervnculo"/>
-                <w:rFonts w:ascii="Arial" w:eastAsia="Times New Roman" w:hAnsi="Arial" w:cs="Arial"/>
+                <w:rFonts w:eastAsia="Times New Roman"/>
                 <w:noProof/>
-                <w:sz w:val="32"/>
-                <w:szCs w:val="32"/>
                 <w:lang w:eastAsia="es-MX"/>
               </w:rPr>
               <w:t>3 Diagrama o diagramas de clases.</w:t>
             </w:r>
             <w:r>
               <w:rPr>
-                <w:rFonts w:ascii="Arial" w:hAnsi="Arial" w:cs="Arial"/>
                 <w:noProof/>
                 <w:webHidden/>
-                <w:sz w:val="32"/>
-                <w:szCs w:val="32"/>
               </w:rPr>
               <w:tab/>
             </w:r>
             <w:r>
               <w:rPr>
-                <w:rFonts w:ascii="Arial" w:hAnsi="Arial" w:cs="Arial"/>
                 <w:noProof/>
                 <w:webHidden/>
-                <w:sz w:val="32"/>
-                <w:szCs w:val="32"/>
               </w:rPr>
               <w:fldChar w:fldCharType="begin"/>
             </w:r>
             <w:r>
               <w:rPr>
-                <w:rFonts w:ascii="Arial" w:hAnsi="Arial" w:cs="Arial"/>
                 <w:noProof/>
                 <w:webHidden/>
-                <w:sz w:val="32"/>
-                <w:szCs w:val="32"/>
-              </w:rPr>
-              <w:instrText xml:space="preserve"> PAGEREF _Toc94983144 \h </w:instrText>
-            </w:r>
-            <w:r>
-              <w:rPr>
-                <w:rFonts w:ascii="Arial" w:hAnsi="Arial" w:cs="Arial"/>
+              </w:rPr>
+              <w:instrText xml:space="preserve"> PAGEREF _Toc95087131 \h </w:instrText>
+            </w:r>
+            <w:r>
+              <w:rPr>
                 <w:noProof/>
                 <w:webHidden/>
-                <w:sz w:val="32"/>
-                <w:szCs w:val="32"/>
-              </w:rPr>
-            </w:r>
-            <w:r>
-              <w:rPr>
-                <w:rFonts w:ascii="Arial" w:hAnsi="Arial" w:cs="Arial"/>
+              </w:rPr>
+            </w:r>
+            <w:r>
+              <w:rPr>
                 <w:noProof/>
                 <w:webHidden/>
-                <w:sz w:val="32"/>
-                <w:szCs w:val="32"/>
               </w:rPr>
               <w:fldChar w:fldCharType="separate"/>
             </w:r>
             <w:r>
               <w:rPr>
-                <w:rFonts w:ascii="Arial" w:hAnsi="Arial" w:cs="Arial"/>
                 <w:noProof/>
                 <w:webHidden/>
-                <w:sz w:val="32"/>
-                <w:szCs w:val="32"/>
-              </w:rPr>
-              <w:t>13</w:t>
-            </w:r>
-            <w:r>
-              <w:rPr>
-                <w:rFonts w:ascii="Arial" w:hAnsi="Arial" w:cs="Arial"/>
+              </w:rPr>
+              <w:t>12</w:t>
+            </w:r>
+            <w:r>
+              <w:rPr>
                 <w:noProof/>
                 <w:webHidden/>
-                <w:sz w:val="32"/>
-                <w:szCs w:val="32"/>
               </w:rPr>
               <w:fldChar w:fldCharType="end"/>
             </w:r>
@@ -942,99 +865,70 @@
         <w:p>
           <w:pPr>
             <w:pStyle w:val="TDC1"/>
-            <w:numPr>
-              <w:ilvl w:val="0"/>
-              <w:numId w:val="6"/>
-            </w:numPr>
             <w:tabs>
               <w:tab w:val="right" w:leader="dot" w:pos="8828"/>
             </w:tabs>
             <w:rPr>
-              <w:rFonts w:ascii="Arial" w:eastAsiaTheme="minorEastAsia" w:hAnsi="Arial" w:cs="Arial"/>
+              <w:rFonts w:eastAsiaTheme="minorEastAsia"/>
               <w:noProof/>
-              <w:sz w:val="32"/>
-              <w:szCs w:val="32"/>
               <w:lang w:eastAsia="es-MX"/>
             </w:rPr>
           </w:pPr>
-          <w:hyperlink w:anchor="_Toc94983145" w:history="1">
+          <w:hyperlink w:anchor="_Toc95087132" w:history="1">
             <w:r>
               <w:rPr>
                 <w:rStyle w:val="Hipervnculo"/>
-                <w:rFonts w:ascii="Arial" w:eastAsia="Times New Roman" w:hAnsi="Arial" w:cs="Arial"/>
+                <w:rFonts w:eastAsia="Times New Roman"/>
                 <w:noProof/>
-                <w:sz w:val="32"/>
-                <w:szCs w:val="32"/>
                 <w:lang w:eastAsia="es-MX"/>
               </w:rPr>
               <w:t>4  Diagrama de paquetes.</w:t>
             </w:r>
             <w:r>
               <w:rPr>
-                <w:rFonts w:ascii="Arial" w:hAnsi="Arial" w:cs="Arial"/>
                 <w:noProof/>
                 <w:webHidden/>
-                <w:sz w:val="32"/>
-                <w:szCs w:val="32"/>
               </w:rPr>
               <w:tab/>
             </w:r>
             <w:r>
               <w:rPr>
-                <w:rFonts w:ascii="Arial" w:hAnsi="Arial" w:cs="Arial"/>
                 <w:noProof/>
                 <w:webHidden/>
-                <w:sz w:val="32"/>
-                <w:szCs w:val="32"/>
               </w:rPr>
               <w:fldChar w:fldCharType="begin"/>
             </w:r>
             <w:r>
               <w:rPr>
-                <w:rFonts w:ascii="Arial" w:hAnsi="Arial" w:cs="Arial"/>
                 <w:noProof/>
                 <w:webHidden/>
-                <w:sz w:val="32"/>
-                <w:szCs w:val="32"/>
-              </w:rPr>
-              <w:instrText xml:space="preserve"> PAGEREF _Toc94983145 \h </w:instrText>
-            </w:r>
-            <w:r>
-              <w:rPr>
-                <w:rFonts w:ascii="Arial" w:hAnsi="Arial" w:cs="Arial"/>
+              </w:rPr>
+              <w:instrText xml:space="preserve"> PAGEREF _Toc95087132 \h </w:instrText>
+            </w:r>
+            <w:r>
+              <w:rPr>
                 <w:noProof/>
                 <w:webHidden/>
-                <w:sz w:val="32"/>
-                <w:szCs w:val="32"/>
-              </w:rPr>
-            </w:r>
-            <w:r>
-              <w:rPr>
-                <w:rFonts w:ascii="Arial" w:hAnsi="Arial" w:cs="Arial"/>
+              </w:rPr>
+            </w:r>
+            <w:r>
+              <w:rPr>
                 <w:noProof/>
                 <w:webHidden/>
-                <w:sz w:val="32"/>
-                <w:szCs w:val="32"/>
               </w:rPr>
               <w:fldChar w:fldCharType="separate"/>
             </w:r>
             <w:r>
               <w:rPr>
-                <w:rFonts w:ascii="Arial" w:hAnsi="Arial" w:cs="Arial"/>
                 <w:noProof/>
                 <w:webHidden/>
-                <w:sz w:val="32"/>
-                <w:szCs w:val="32"/>
               </w:rPr>
               <w:t>13</w:t>
             </w:r>
             <w:r>
               <w:rPr>
-                <w:rFonts w:ascii="Arial" w:hAnsi="Arial" w:cs="Arial"/>
                 <w:noProof/>
                 <w:webHidden/>
-                <w:sz w:val="32"/>
-                <w:szCs w:val="32"/>
               </w:rPr>
               <w:fldChar w:fldCharType="end"/>
             </w:r>
@@ -1043,99 +937,70 @@
         <w:p>
           <w:pPr>
             <w:pStyle w:val="TDC1"/>
-            <w:numPr>
-              <w:ilvl w:val="0"/>
-              <w:numId w:val="6"/>
-            </w:numPr>
             <w:tabs>
               <w:tab w:val="right" w:leader="dot" w:pos="8828"/>
             </w:tabs>
             <w:rPr>
-              <w:rFonts w:ascii="Arial" w:eastAsiaTheme="minorEastAsia" w:hAnsi="Arial" w:cs="Arial"/>
+              <w:rFonts w:eastAsiaTheme="minorEastAsia"/>
               <w:noProof/>
-              <w:sz w:val="32"/>
-              <w:szCs w:val="32"/>
               <w:lang w:eastAsia="es-MX"/>
             </w:rPr>
           </w:pPr>
-          <w:hyperlink w:anchor="_Toc94983146" w:history="1">
+          <w:hyperlink w:anchor="_Toc95087133" w:history="1">
             <w:r>
               <w:rPr>
                 <w:rStyle w:val="Hipervnculo"/>
-                <w:rFonts w:ascii="Arial" w:eastAsia="Times New Roman" w:hAnsi="Arial" w:cs="Arial"/>
+                <w:rFonts w:eastAsia="Times New Roman"/>
                 <w:noProof/>
-                <w:sz w:val="32"/>
-                <w:szCs w:val="32"/>
                 <w:lang w:eastAsia="es-MX"/>
               </w:rPr>
-              <w:t>5  Referencias</w:t>
-            </w:r>
-            <w:r>
-              <w:rPr>
-                <w:rFonts w:ascii="Arial" w:hAnsi="Arial" w:cs="Arial"/>
+              <w:t>5  Diseño de base de datos.</w:t>
+            </w:r>
+            <w:r>
+              <w:rPr>
                 <w:noProof/>
                 <w:webHidden/>
-                <w:sz w:val="32"/>
-                <w:szCs w:val="32"/>
               </w:rPr>
               <w:tab/>
             </w:r>
             <w:r>
               <w:rPr>
-                <w:rFonts w:ascii="Arial" w:hAnsi="Arial" w:cs="Arial"/>
                 <w:noProof/>
                 <w:webHidden/>
-                <w:sz w:val="32"/>
-                <w:szCs w:val="32"/>
               </w:rPr>
               <w:fldChar w:fldCharType="begin"/>
             </w:r>
             <w:r>
               <w:rPr>
-                <w:rFonts w:ascii="Arial" w:hAnsi="Arial" w:cs="Arial"/>
                 <w:noProof/>
                 <w:webHidden/>
-                <w:sz w:val="32"/>
-                <w:szCs w:val="32"/>
-              </w:rPr>
-              <w:instrText xml:space="preserve"> PAGEREF _Toc94983146 \h </w:instrText>
-            </w:r>
-            <w:r>
-              <w:rPr>
-                <w:rFonts w:ascii="Arial" w:hAnsi="Arial" w:cs="Arial"/>
+              </w:rPr>
+              <w:instrText xml:space="preserve"> PAGEREF _Toc95087133 \h </w:instrText>
+            </w:r>
+            <w:r>
+              <w:rPr>
                 <w:noProof/>
                 <w:webHidden/>
-                <w:sz w:val="32"/>
-                <w:szCs w:val="32"/>
-              </w:rPr>
-            </w:r>
-            <w:r>
-              <w:rPr>
-                <w:rFonts w:ascii="Arial" w:hAnsi="Arial" w:cs="Arial"/>
+              </w:rPr>
+            </w:r>
+            <w:r>
+              <w:rPr>
                 <w:noProof/>
                 <w:webHidden/>
-                <w:sz w:val="32"/>
-                <w:szCs w:val="32"/>
               </w:rPr>
               <w:fldChar w:fldCharType="separate"/>
             </w:r>
             <w:r>
               <w:rPr>
-                <w:rFonts w:ascii="Arial" w:hAnsi="Arial" w:cs="Arial"/>
                 <w:noProof/>
                 <w:webHidden/>
-                <w:sz w:val="32"/>
-                <w:szCs w:val="32"/>
-              </w:rPr>
-              <w:t>13</w:t>
-            </w:r>
-            <w:r>
-              <w:rPr>
-                <w:rFonts w:ascii="Arial" w:hAnsi="Arial" w:cs="Arial"/>
+              </w:rPr>
+              <w:t>14</w:t>
+            </w:r>
+            <w:r>
+              <w:rPr>
                 <w:noProof/>
                 <w:webHidden/>
-                <w:sz w:val="32"/>
-                <w:szCs w:val="32"/>
               </w:rPr>
               <w:fldChar w:fldCharType="end"/>
             </w:r>
@@ -1143,17 +1008,82 @@
         </w:p>
         <w:p>
           <w:pPr>
+            <w:pStyle w:val="TDC1"/>
+            <w:tabs>
+              <w:tab w:val="right" w:leader="dot" w:pos="8828"/>
+            </w:tabs>
             <w:rPr>
-              <w:sz w:val="32"/>
-              <w:szCs w:val="32"/>
+              <w:rFonts w:eastAsiaTheme="minorEastAsia"/>
+              <w:noProof/>
+              <w:lang w:eastAsia="es-MX"/>
             </w:rPr>
           </w:pPr>
+          <w:hyperlink w:anchor="_Toc95087134" w:history="1">
+            <w:r>
+              <w:rPr>
+                <w:rStyle w:val="Hipervnculo"/>
+                <w:rFonts w:eastAsia="Times New Roman"/>
+                <w:noProof/>
+                <w:lang w:eastAsia="es-MX"/>
+              </w:rPr>
+              <w:t>6  Referencias.</w:t>
+            </w:r>
+            <w:r>
+              <w:rPr>
+                <w:noProof/>
+                <w:webHidden/>
+              </w:rPr>
+              <w:tab/>
+            </w:r>
+            <w:r>
+              <w:rPr>
+                <w:noProof/>
+                <w:webHidden/>
+              </w:rPr>
+              <w:fldChar w:fldCharType="begin"/>
+            </w:r>
+            <w:r>
+              <w:rPr>
+                <w:noProof/>
+                <w:webHidden/>
+              </w:rPr>
+              <w:instrText xml:space="preserve"> PAGEREF _Toc95087134 \h </w:instrText>
+            </w:r>
+            <w:r>
+              <w:rPr>
+                <w:noProof/>
+                <w:webHidden/>
+              </w:rPr>
+            </w:r>
+            <w:r>
+              <w:rPr>
+                <w:noProof/>
+                <w:webHidden/>
+              </w:rPr>
+              <w:fldChar w:fldCharType="separate"/>
+            </w:r>
+            <w:r>
+              <w:rPr>
+                <w:noProof/>
+                <w:webHidden/>
+              </w:rPr>
+              <w:t>14</w:t>
+            </w:r>
+            <w:r>
+              <w:rPr>
+                <w:noProof/>
+                <w:webHidden/>
+              </w:rPr>
+              <w:fldChar w:fldCharType="end"/>
+            </w:r>
+          </w:hyperlink>
+        </w:p>
+        <w:p>
           <w:r>
             <w:rPr>
               <w:b/>
               <w:bCs/>
-              <w:sz w:val="32"/>
-              <w:szCs w:val="32"/>
+              <w:lang w:val="es-ES"/>
             </w:rPr>
             <w:fldChar w:fldCharType="end"/>
           </w:r>
@@ -1604,9 +1534,9 @@
         <w:tblLook w:val="04A0" w:firstRow="1" w:lastRow="0" w:firstColumn="1" w:lastColumn="0" w:noHBand="0" w:noVBand="1"/>
       </w:tblPr>
       <w:tblGrid>
-        <w:gridCol w:w="2140"/>
+        <w:gridCol w:w="2167"/>
         <w:gridCol w:w="1313"/>
-        <w:gridCol w:w="4352"/>
+        <w:gridCol w:w="4325"/>
         <w:gridCol w:w="1023"/>
       </w:tblGrid>
       <w:tr>
@@ -2240,6 +2170,15 @@
                 <w:lang w:eastAsia="es-MX"/>
               </w:rPr>
             </w:pPr>
+            <w:r>
+              <w:rPr>
+                <w:rFonts w:ascii="Arial" w:eastAsia="Times New Roman" w:hAnsi="Arial" w:cs="Arial"/>
+                <w:sz w:val="24"/>
+                <w:szCs w:val="24"/>
+                <w:lang w:eastAsia="es-MX"/>
+              </w:rPr>
+              <w:t>Frances Nava</w:t>
+            </w:r>
           </w:p>
         </w:tc>
         <w:tc>
@@ -2256,6 +2195,15 @@
                 <w:lang w:eastAsia="es-MX"/>
               </w:rPr>
             </w:pPr>
+            <w:r>
+              <w:rPr>
+                <w:rFonts w:ascii="Arial" w:eastAsia="Times New Roman" w:hAnsi="Arial" w:cs="Arial"/>
+                <w:sz w:val="24"/>
+                <w:szCs w:val="24"/>
+                <w:lang w:eastAsia="es-MX"/>
+              </w:rPr>
+              <w:t>6/02/2022</w:t>
+            </w:r>
           </w:p>
         </w:tc>
         <w:tc>
@@ -2272,6 +2220,15 @@
                 <w:lang w:eastAsia="es-MX"/>
               </w:rPr>
             </w:pPr>
+            <w:r>
+              <w:rPr>
+                <w:rFonts w:ascii="Arial" w:eastAsia="Times New Roman" w:hAnsi="Arial" w:cs="Arial"/>
+                <w:sz w:val="24"/>
+                <w:szCs w:val="24"/>
+                <w:lang w:eastAsia="es-MX"/>
+              </w:rPr>
+              <w:t>Se agrega diagrama de clases</w:t>
+            </w:r>
           </w:p>
         </w:tc>
         <w:tc>
@@ -2306,6 +2263,15 @@
                 <w:lang w:eastAsia="es-MX"/>
               </w:rPr>
             </w:pPr>
+            <w:r>
+              <w:rPr>
+                <w:rFonts w:ascii="Arial" w:eastAsia="Times New Roman" w:hAnsi="Arial" w:cs="Arial"/>
+                <w:sz w:val="24"/>
+                <w:szCs w:val="24"/>
+                <w:lang w:eastAsia="es-MX"/>
+              </w:rPr>
+              <w:t>Diana Ramírez</w:t>
+            </w:r>
           </w:p>
         </w:tc>
         <w:tc>
@@ -2322,6 +2288,15 @@
                 <w:lang w:eastAsia="es-MX"/>
               </w:rPr>
             </w:pPr>
+            <w:r>
+              <w:rPr>
+                <w:rFonts w:ascii="Arial" w:eastAsia="Times New Roman" w:hAnsi="Arial" w:cs="Arial"/>
+                <w:sz w:val="24"/>
+                <w:szCs w:val="24"/>
+                <w:lang w:eastAsia="es-MX"/>
+              </w:rPr>
+              <w:t>6/02/2022</w:t>
+            </w:r>
           </w:p>
         </w:tc>
         <w:tc>
@@ -2338,6 +2313,15 @@
                 <w:lang w:eastAsia="es-MX"/>
               </w:rPr>
             </w:pPr>
+            <w:r>
+              <w:rPr>
+                <w:rFonts w:ascii="Arial" w:eastAsia="Times New Roman" w:hAnsi="Arial" w:cs="Arial"/>
+                <w:sz w:val="24"/>
+                <w:szCs w:val="24"/>
+                <w:lang w:eastAsia="es-MX"/>
+              </w:rPr>
+              <w:t>Se agrega diagrama de paquetes</w:t>
+            </w:r>
           </w:p>
         </w:tc>
         <w:tc>
@@ -2375,6 +2359,15 @@
                 <w:lang w:eastAsia="es-MX"/>
               </w:rPr>
             </w:pPr>
+            <w:r>
+              <w:rPr>
+                <w:rFonts w:ascii="Arial" w:eastAsia="Times New Roman" w:hAnsi="Arial" w:cs="Arial"/>
+                <w:sz w:val="24"/>
+                <w:szCs w:val="24"/>
+                <w:lang w:eastAsia="es-MX"/>
+              </w:rPr>
+              <w:t>Diana Ramírez</w:t>
+            </w:r>
           </w:p>
         </w:tc>
         <w:tc>
@@ -2391,6 +2384,15 @@
                 <w:lang w:eastAsia="es-MX"/>
               </w:rPr>
             </w:pPr>
+            <w:r>
+              <w:rPr>
+                <w:rFonts w:ascii="Arial" w:eastAsia="Times New Roman" w:hAnsi="Arial" w:cs="Arial"/>
+                <w:sz w:val="24"/>
+                <w:szCs w:val="24"/>
+                <w:lang w:eastAsia="es-MX"/>
+              </w:rPr>
+              <w:t>6/02/2022</w:t>
+            </w:r>
           </w:p>
         </w:tc>
         <w:tc>
@@ -2407,6 +2409,15 @@
                 <w:lang w:eastAsia="es-MX"/>
               </w:rPr>
             </w:pPr>
+            <w:r>
+              <w:rPr>
+                <w:rFonts w:ascii="Arial" w:eastAsia="Times New Roman" w:hAnsi="Arial" w:cs="Arial"/>
+                <w:sz w:val="24"/>
+                <w:szCs w:val="24"/>
+                <w:lang w:eastAsia="es-MX"/>
+              </w:rPr>
+              <w:t>Se agrega Diseño de base de datos</w:t>
+            </w:r>
           </w:p>
         </w:tc>
         <w:tc>
@@ -2580,13 +2591,20 @@
     </w:p>
     <w:p>
       <w:pPr>
+        <w:rPr>
+          <w:rFonts w:ascii="Arial" w:hAnsi="Arial" w:cs="Arial"/>
+        </w:rPr>
+      </w:pPr>
+    </w:p>
+    <w:p>
+      <w:pPr>
         <w:pStyle w:val="Ttulo1"/>
         <w:rPr>
           <w:rFonts w:eastAsia="Times New Roman"/>
           <w:lang w:eastAsia="es-MX"/>
         </w:rPr>
       </w:pPr>
-      <w:bookmarkStart w:id="0" w:name="_Toc94983142"/>
+      <w:bookmarkStart w:id="0" w:name="_Toc95087129"/>
       <w:r>
         <w:rPr>
           <w:rFonts w:eastAsia="Times New Roman"/>
@@ -2939,16 +2957,14 @@
         </w:rPr>
         <w:t xml:space="preserve">Diagrama de robustez – CU-04 </w:t>
       </w:r>
-      <w:proofErr w:type="spellStart"/>
-      <w:r>
-        <w:rPr>
-          <w:rFonts w:ascii="Arial" w:hAnsi="Arial" w:cs="Arial"/>
-          <w:sz w:val="24"/>
-          <w:szCs w:val="24"/>
-        </w:rPr>
-        <w:t>Busqueda</w:t>
-      </w:r>
-      <w:proofErr w:type="spellEnd"/>
+      <w:r>
+        <w:rPr>
+          <w:rFonts w:ascii="Arial" w:hAnsi="Arial" w:cs="Arial"/>
+          <w:sz w:val="24"/>
+          <w:szCs w:val="24"/>
+        </w:rPr>
+        <w:t>Búsqueda</w:t>
+      </w:r>
       <w:r>
         <w:rPr>
           <w:rFonts w:ascii="Arial" w:hAnsi="Arial" w:cs="Arial"/>
@@ -3036,7 +3052,6 @@
     </w:p>
     <w:p>
       <w:pPr>
-        <w:jc w:val="center"/>
         <w:rPr>
           <w:rFonts w:ascii="Arial" w:hAnsi="Arial" w:cs="Arial"/>
           <w:sz w:val="24"/>
@@ -3227,7 +3242,7 @@
       <w:pPr>
         <w:pStyle w:val="Ttulo1"/>
       </w:pPr>
-      <w:bookmarkStart w:id="1" w:name="_Toc94983143"/>
+      <w:bookmarkStart w:id="1" w:name="_Toc95087130"/>
       <w:r>
         <w:lastRenderedPageBreak/>
         <w:t xml:space="preserve">2 </w:t>
@@ -3308,6 +3323,7 @@
     </w:p>
     <w:p>
       <w:pPr>
+        <w:ind w:firstLine="708"/>
         <w:jc w:val="both"/>
         <w:rPr>
           <w:rFonts w:ascii="Arial" w:hAnsi="Arial" w:cs="Arial"/>
@@ -3445,6 +3461,7 @@
     </w:p>
     <w:p>
       <w:pPr>
+        <w:ind w:firstLine="708"/>
         <w:jc w:val="both"/>
         <w:rPr>
           <w:rFonts w:ascii="Arial" w:hAnsi="Arial" w:cs="Arial"/>
@@ -3744,6 +3761,7 @@
     </w:p>
     <w:p>
       <w:pPr>
+        <w:ind w:firstLine="708"/>
         <w:jc w:val="both"/>
         <w:rPr>
           <w:rFonts w:ascii="Arial" w:hAnsi="Arial" w:cs="Arial"/>
@@ -3874,6 +3892,7 @@
     </w:p>
     <w:p>
       <w:pPr>
+        <w:ind w:firstLine="708"/>
         <w:jc w:val="both"/>
         <w:rPr>
           <w:rFonts w:ascii="Arial" w:hAnsi="Arial" w:cs="Arial"/>
@@ -3952,7 +3971,6 @@
         <w:rPr>
           <w:rFonts w:ascii="Arial" w:hAnsi="Arial" w:cs="Arial"/>
         </w:rPr>
-        <w:lastRenderedPageBreak/>
         <w:t>Diagrama de secuencia Búsqueda de producto.</w:t>
       </w:r>
     </w:p>
@@ -4020,6 +4038,7 @@
     </w:p>
     <w:p>
       <w:pPr>
+        <w:ind w:firstLine="708"/>
         <w:jc w:val="both"/>
         <w:rPr>
           <w:rFonts w:ascii="Arial" w:hAnsi="Arial" w:cs="Arial"/>
@@ -4110,22 +4129,402 @@
           <w:lang w:eastAsia="es-MX"/>
         </w:rPr>
       </w:pPr>
-      <w:bookmarkStart w:id="2" w:name="_Toc94983144"/>
+      <w:bookmarkStart w:id="2" w:name="_Toc95087131"/>
       <w:r>
         <w:rPr>
           <w:rFonts w:eastAsia="Times New Roman"/>
           <w:lang w:eastAsia="es-MX"/>
         </w:rPr>
+        <w:t xml:space="preserve">3 </w:t>
+      </w:r>
+      <w:proofErr w:type="gramStart"/>
+      <w:r>
+        <w:rPr>
+          <w:rFonts w:eastAsia="Times New Roman"/>
+          <w:lang w:eastAsia="es-MX"/>
+        </w:rPr>
+        <w:t>Diagrama</w:t>
+      </w:r>
+      <w:proofErr w:type="gramEnd"/>
+      <w:r>
+        <w:rPr>
+          <w:rFonts w:eastAsia="Times New Roman"/>
+          <w:lang w:eastAsia="es-MX"/>
+        </w:rPr>
+        <w:t xml:space="preserve"> o diagramas de clases.</w:t>
+      </w:r>
+      <w:bookmarkEnd w:id="2"/>
+      <w:r>
+        <w:rPr>
+          <w:rFonts w:eastAsia="Times New Roman"/>
+          <w:lang w:eastAsia="es-MX"/>
+        </w:rPr>
+        <w:t xml:space="preserve"> </w:t>
+      </w:r>
+    </w:p>
+    <w:p>
+      <w:pPr>
+        <w:rPr>
+          <w:lang w:eastAsia="es-MX"/>
+        </w:rPr>
+      </w:pPr>
+    </w:p>
+    <w:p>
+      <w:pPr>
+        <w:rPr>
+          <w:lang w:eastAsia="es-MX"/>
+        </w:rPr>
+      </w:pPr>
+      <w:r>
+        <w:rPr>
+          <w:lang w:eastAsia="es-MX"/>
+        </w:rPr>
+        <w:drawing>
+          <wp:inline distT="0" distB="0" distL="0" distR="0" wp14:anchorId="0F1D818D" wp14:editId="6F32394E">
+            <wp:extent cx="5612130" cy="3843655"/>
+            <wp:effectExtent l="0" t="0" r="7620" b="4445"/>
+            <wp:docPr id="18" name="Imagen 18" descr="Diagrama, Esquemático&#10;&#10;Descripción generada automáticamente"/>
+            <wp:cNvGraphicFramePr>
+              <a:graphicFrameLocks xmlns:a="http://schemas.openxmlformats.org/drawingml/2006/main" noChangeAspect="1"/>
+            </wp:cNvGraphicFramePr>
+            <a:graphic xmlns:a="http://schemas.openxmlformats.org/drawingml/2006/main">
+              <a:graphicData uri="http://schemas.openxmlformats.org/drawingml/2006/picture">
+                <pic:pic xmlns:pic="http://schemas.openxmlformats.org/drawingml/2006/picture">
+                  <pic:nvPicPr>
+                    <pic:cNvPr id="18" name="Imagen 18" descr="Diagrama, Esquemático&#10;&#10;Descripción generada automáticamente"/>
+                    <pic:cNvPicPr/>
+                  </pic:nvPicPr>
+                  <pic:blipFill>
+                    <a:blip r:embed="rId19"/>
+                    <a:stretch>
+                      <a:fillRect/>
+                    </a:stretch>
+                  </pic:blipFill>
+                  <pic:spPr>
+                    <a:xfrm>
+                      <a:off x="0" y="0"/>
+                      <a:ext cx="5612130" cy="3843655"/>
+                    </a:xfrm>
+                    <a:prstGeom prst="rect">
+                      <a:avLst/>
+                    </a:prstGeom>
+                  </pic:spPr>
+                </pic:pic>
+              </a:graphicData>
+            </a:graphic>
+          </wp:inline>
+        </w:drawing>
+      </w:r>
+    </w:p>
+    <w:p>
+      <w:pPr>
+        <w:rPr>
+          <w:lang w:eastAsia="es-MX"/>
+        </w:rPr>
+      </w:pPr>
+    </w:p>
+    <w:p>
+      <w:pPr>
+        <w:rPr>
+          <w:lang w:eastAsia="es-MX"/>
+        </w:rPr>
+      </w:pPr>
+    </w:p>
+    <w:p>
+      <w:pPr>
+        <w:rPr>
+          <w:lang w:eastAsia="es-MX"/>
+        </w:rPr>
+      </w:pPr>
+    </w:p>
+    <w:p>
+      <w:pPr>
+        <w:rPr>
+          <w:lang w:eastAsia="es-MX"/>
+        </w:rPr>
+      </w:pPr>
+    </w:p>
+    <w:p>
+      <w:pPr>
+        <w:rPr>
+          <w:lang w:eastAsia="es-MX"/>
+        </w:rPr>
+      </w:pPr>
+    </w:p>
+    <w:p>
+      <w:pPr>
+        <w:rPr>
+          <w:lang w:eastAsia="es-MX"/>
+        </w:rPr>
+      </w:pPr>
+    </w:p>
+    <w:p>
+      <w:pPr>
+        <w:rPr>
+          <w:lang w:eastAsia="es-MX"/>
+        </w:rPr>
+      </w:pPr>
+    </w:p>
+    <w:p>
+      <w:pPr>
+        <w:rPr>
+          <w:lang w:eastAsia="es-MX"/>
+        </w:rPr>
+      </w:pPr>
+    </w:p>
+    <w:p>
+      <w:pPr>
+        <w:rPr>
+          <w:lang w:eastAsia="es-MX"/>
+        </w:rPr>
+      </w:pPr>
+    </w:p>
+    <w:p>
+      <w:pPr>
+        <w:rPr>
+          <w:lang w:eastAsia="es-MX"/>
+        </w:rPr>
+      </w:pPr>
+    </w:p>
+    <w:p>
+      <w:pPr>
+        <w:rPr>
+          <w:lang w:eastAsia="es-MX"/>
+        </w:rPr>
+      </w:pPr>
+    </w:p>
+    <w:p>
+      <w:pPr>
+        <w:pStyle w:val="Ttulo1"/>
+        <w:rPr>
+          <w:rFonts w:eastAsia="Times New Roman"/>
+          <w:lang w:eastAsia="es-MX"/>
+        </w:rPr>
+      </w:pPr>
+      <w:bookmarkStart w:id="3" w:name="_Toc95087132"/>
+      <w:proofErr w:type="gramStart"/>
+      <w:r>
+        <w:rPr>
+          <w:rFonts w:eastAsia="Times New Roman"/>
+          <w:lang w:eastAsia="es-MX"/>
+        </w:rPr>
         <w:lastRenderedPageBreak/>
-        <w:t xml:space="preserve">3 </w:t>
-      </w:r>
+        <w:t xml:space="preserve">4 </w:t>
+      </w:r>
+      <w:r>
+        <w:rPr>
+          <w:rFonts w:eastAsia="Times New Roman"/>
+          <w:lang w:eastAsia="es-MX"/>
+        </w:rPr>
+        <w:t xml:space="preserve"> Diagrama</w:t>
+      </w:r>
+      <w:proofErr w:type="gramEnd"/>
+      <w:r>
+        <w:rPr>
+          <w:rFonts w:eastAsia="Times New Roman"/>
+          <w:lang w:eastAsia="es-MX"/>
+        </w:rPr>
+        <w:t xml:space="preserve"> de paquetes.</w:t>
+      </w:r>
+      <w:bookmarkEnd w:id="3"/>
+      <w:r>
+        <w:rPr>
+          <w:rFonts w:eastAsia="Times New Roman"/>
+          <w:lang w:eastAsia="es-MX"/>
+        </w:rPr>
+        <w:t xml:space="preserve"> </w:t>
+      </w:r>
+    </w:p>
+    <w:p>
+      <w:pPr>
+        <w:rPr>
+          <w:lang w:eastAsia="es-MX"/>
+        </w:rPr>
+      </w:pPr>
+    </w:p>
+    <w:p>
+      <w:pPr>
+        <w:rPr>
+          <w:lang w:eastAsia="es-MX"/>
+        </w:rPr>
+      </w:pPr>
+      <w:r>
+        <w:rPr>
+          <w:lang w:eastAsia="es-MX"/>
+        </w:rPr>
+        <w:drawing>
+          <wp:inline distT="0" distB="0" distL="0" distR="0" wp14:anchorId="11FF7DE8" wp14:editId="73BAF03C">
+            <wp:extent cx="5612130" cy="3501390"/>
+            <wp:effectExtent l="0" t="0" r="7620" b="3810"/>
+            <wp:docPr id="15" name="Imagen 15" descr="Diagrama&#10;&#10;Descripción generada automáticamente"/>
+            <wp:cNvGraphicFramePr>
+              <a:graphicFrameLocks xmlns:a="http://schemas.openxmlformats.org/drawingml/2006/main" noChangeAspect="1"/>
+            </wp:cNvGraphicFramePr>
+            <a:graphic xmlns:a="http://schemas.openxmlformats.org/drawingml/2006/main">
+              <a:graphicData uri="http://schemas.openxmlformats.org/drawingml/2006/picture">
+                <pic:pic xmlns:pic="http://schemas.openxmlformats.org/drawingml/2006/picture">
+                  <pic:nvPicPr>
+                    <pic:cNvPr id="15" name="Imagen 15" descr="Diagrama&#10;&#10;Descripción generada automáticamente"/>
+                    <pic:cNvPicPr/>
+                  </pic:nvPicPr>
+                  <pic:blipFill>
+                    <a:blip r:embed="rId20"/>
+                    <a:stretch>
+                      <a:fillRect/>
+                    </a:stretch>
+                  </pic:blipFill>
+                  <pic:spPr>
+                    <a:xfrm>
+                      <a:off x="0" y="0"/>
+                      <a:ext cx="5612130" cy="3501390"/>
+                    </a:xfrm>
+                    <a:prstGeom prst="rect">
+                      <a:avLst/>
+                    </a:prstGeom>
+                  </pic:spPr>
+                </pic:pic>
+              </a:graphicData>
+            </a:graphic>
+          </wp:inline>
+        </w:drawing>
+      </w:r>
+    </w:p>
+    <w:p>
+      <w:pPr>
+        <w:rPr>
+          <w:lang w:eastAsia="es-MX"/>
+        </w:rPr>
+      </w:pPr>
+    </w:p>
+    <w:p>
+      <w:pPr>
+        <w:rPr>
+          <w:lang w:eastAsia="es-MX"/>
+        </w:rPr>
+      </w:pPr>
+    </w:p>
+    <w:p>
+      <w:pPr>
+        <w:rPr>
+          <w:lang w:eastAsia="es-MX"/>
+        </w:rPr>
+      </w:pPr>
+    </w:p>
+    <w:p>
+      <w:pPr>
+        <w:rPr>
+          <w:lang w:eastAsia="es-MX"/>
+        </w:rPr>
+      </w:pPr>
+    </w:p>
+    <w:p>
+      <w:pPr>
+        <w:rPr>
+          <w:lang w:eastAsia="es-MX"/>
+        </w:rPr>
+      </w:pPr>
+    </w:p>
+    <w:p>
+      <w:pPr>
+        <w:rPr>
+          <w:lang w:eastAsia="es-MX"/>
+        </w:rPr>
+      </w:pPr>
+    </w:p>
+    <w:p>
+      <w:pPr>
+        <w:rPr>
+          <w:lang w:eastAsia="es-MX"/>
+        </w:rPr>
+      </w:pPr>
+    </w:p>
+    <w:p>
+      <w:pPr>
+        <w:rPr>
+          <w:lang w:eastAsia="es-MX"/>
+        </w:rPr>
+      </w:pPr>
+    </w:p>
+    <w:p>
+      <w:pPr>
+        <w:rPr>
+          <w:lang w:eastAsia="es-MX"/>
+        </w:rPr>
+      </w:pPr>
+    </w:p>
+    <w:p>
+      <w:pPr>
+        <w:rPr>
+          <w:lang w:eastAsia="es-MX"/>
+        </w:rPr>
+      </w:pPr>
+    </w:p>
+    <w:p>
+      <w:pPr>
+        <w:rPr>
+          <w:lang w:eastAsia="es-MX"/>
+        </w:rPr>
+      </w:pPr>
+    </w:p>
+    <w:p>
+      <w:pPr>
+        <w:rPr>
+          <w:lang w:eastAsia="es-MX"/>
+        </w:rPr>
+      </w:pPr>
+    </w:p>
+    <w:p>
+      <w:pPr>
+        <w:rPr>
+          <w:lang w:eastAsia="es-MX"/>
+        </w:rPr>
+      </w:pPr>
+    </w:p>
+    <w:p>
+      <w:pPr>
+        <w:rPr>
+          <w:lang w:eastAsia="es-MX"/>
+        </w:rPr>
+      </w:pPr>
+    </w:p>
+    <w:p>
+      <w:pPr>
+        <w:pStyle w:val="Ttulo1"/>
+        <w:rPr>
+          <w:rFonts w:eastAsia="Times New Roman"/>
+          <w:lang w:eastAsia="es-MX"/>
+        </w:rPr>
+      </w:pPr>
+      <w:bookmarkStart w:id="4" w:name="_Toc95087133"/>
       <w:proofErr w:type="gramStart"/>
       <w:r>
         <w:rPr>
           <w:rFonts w:eastAsia="Times New Roman"/>
           <w:lang w:eastAsia="es-MX"/>
         </w:rPr>
-        <w:t>Diagrama</w:t>
+        <w:lastRenderedPageBreak/>
+        <w:t>5</w:t>
+      </w:r>
+      <w:r>
+        <w:rPr>
+          <w:rFonts w:eastAsia="Times New Roman"/>
+          <w:lang w:eastAsia="es-MX"/>
+        </w:rPr>
+        <w:t xml:space="preserve"> </w:t>
+      </w:r>
+      <w:r>
+        <w:rPr>
+          <w:rFonts w:eastAsia="Times New Roman"/>
+          <w:lang w:eastAsia="es-MX"/>
+        </w:rPr>
+        <w:t xml:space="preserve"> </w:t>
+      </w:r>
+      <w:r>
+        <w:rPr>
+          <w:rFonts w:eastAsia="Times New Roman"/>
+          <w:lang w:eastAsia="es-MX"/>
+        </w:rPr>
+        <w:t>Diseño</w:t>
       </w:r>
       <w:proofErr w:type="gramEnd"/>
       <w:r>
@@ -4133,90 +4532,224 @@
           <w:rFonts w:eastAsia="Times New Roman"/>
           <w:lang w:eastAsia="es-MX"/>
         </w:rPr>
-        <w:t xml:space="preserve"> o diagramas de clases.</w:t>
-      </w:r>
-      <w:bookmarkEnd w:id="2"/>
-      <w:r>
+        <w:t xml:space="preserve"> de base de datos.</w:t>
+      </w:r>
+      <w:bookmarkEnd w:id="4"/>
+    </w:p>
+    <w:p>
+      <w:pPr>
+        <w:rPr>
+          <w:lang w:eastAsia="es-MX"/>
+        </w:rPr>
+      </w:pPr>
+    </w:p>
+    <w:p>
+      <w:pPr>
+        <w:rPr>
+          <w:lang w:eastAsia="es-MX"/>
+        </w:rPr>
+      </w:pPr>
+      <w:r>
+        <w:rPr>
+          <w:lang w:eastAsia="es-MX"/>
+        </w:rPr>
+        <w:drawing>
+          <wp:inline distT="0" distB="0" distL="0" distR="0" wp14:anchorId="59597C7E" wp14:editId="5909CD15">
+            <wp:extent cx="4477375" cy="3839111"/>
+            <wp:effectExtent l="0" t="0" r="0" b="9525"/>
+            <wp:docPr id="16" name="Imagen 16" descr="Diagrama&#10;&#10;Descripción generada automáticamente"/>
+            <wp:cNvGraphicFramePr>
+              <a:graphicFrameLocks xmlns:a="http://schemas.openxmlformats.org/drawingml/2006/main" noChangeAspect="1"/>
+            </wp:cNvGraphicFramePr>
+            <a:graphic xmlns:a="http://schemas.openxmlformats.org/drawingml/2006/main">
+              <a:graphicData uri="http://schemas.openxmlformats.org/drawingml/2006/picture">
+                <pic:pic xmlns:pic="http://schemas.openxmlformats.org/drawingml/2006/picture">
+                  <pic:nvPicPr>
+                    <pic:cNvPr id="16" name="Imagen 16" descr="Diagrama&#10;&#10;Descripción generada automáticamente"/>
+                    <pic:cNvPicPr/>
+                  </pic:nvPicPr>
+                  <pic:blipFill>
+                    <a:blip r:embed="rId21"/>
+                    <a:stretch>
+                      <a:fillRect/>
+                    </a:stretch>
+                  </pic:blipFill>
+                  <pic:spPr>
+                    <a:xfrm>
+                      <a:off x="0" y="0"/>
+                      <a:ext cx="4477375" cy="3839111"/>
+                    </a:xfrm>
+                    <a:prstGeom prst="rect">
+                      <a:avLst/>
+                    </a:prstGeom>
+                  </pic:spPr>
+                </pic:pic>
+              </a:graphicData>
+            </a:graphic>
+          </wp:inline>
+        </w:drawing>
+      </w:r>
+    </w:p>
+    <w:p>
+      <w:pPr>
+        <w:rPr>
+          <w:lang w:eastAsia="es-MX"/>
+        </w:rPr>
+      </w:pPr>
+    </w:p>
+    <w:p>
+      <w:pPr>
+        <w:rPr>
+          <w:lang w:eastAsia="es-MX"/>
+        </w:rPr>
+      </w:pPr>
+    </w:p>
+    <w:p>
+      <w:pPr>
+        <w:rPr>
+          <w:lang w:eastAsia="es-MX"/>
+        </w:rPr>
+      </w:pPr>
+    </w:p>
+    <w:p>
+      <w:pPr>
+        <w:pStyle w:val="Ttulo1"/>
         <w:rPr>
           <w:rFonts w:eastAsia="Times New Roman"/>
           <w:lang w:eastAsia="es-MX"/>
         </w:rPr>
+      </w:pPr>
+      <w:bookmarkStart w:id="5" w:name="_Toc95087134"/>
+      <w:proofErr w:type="gramStart"/>
+      <w:r>
+        <w:rPr>
+          <w:rFonts w:eastAsia="Times New Roman"/>
+          <w:lang w:eastAsia="es-MX"/>
+        </w:rPr>
+        <w:t>6</w:t>
+      </w:r>
+      <w:r>
+        <w:rPr>
+          <w:rFonts w:eastAsia="Times New Roman"/>
+          <w:lang w:eastAsia="es-MX"/>
+        </w:rPr>
         <w:t xml:space="preserve"> </w:t>
       </w:r>
-    </w:p>
-    <w:p>
-      <w:pPr>
-        <w:pStyle w:val="Ttulo1"/>
+      <w:r>
         <w:rPr>
           <w:rFonts w:eastAsia="Times New Roman"/>
           <w:lang w:eastAsia="es-MX"/>
         </w:rPr>
-      </w:pPr>
-      <w:bookmarkStart w:id="3" w:name="_Toc94983145"/>
-      <w:proofErr w:type="gramStart"/>
+        <w:t xml:space="preserve"> </w:t>
+      </w:r>
       <w:r>
         <w:rPr>
           <w:rFonts w:eastAsia="Times New Roman"/>
           <w:lang w:eastAsia="es-MX"/>
         </w:rPr>
-        <w:t xml:space="preserve">4 </w:t>
-      </w:r>
+        <w:t>Referencias</w:t>
+      </w:r>
+      <w:proofErr w:type="gramEnd"/>
       <w:r>
         <w:rPr>
           <w:rFonts w:eastAsia="Times New Roman"/>
           <w:lang w:eastAsia="es-MX"/>
         </w:rPr>
-        <w:t xml:space="preserve"> Diagrama</w:t>
-      </w:r>
-      <w:proofErr w:type="gramEnd"/>
-      <w:r>
-        <w:rPr>
-          <w:rFonts w:eastAsia="Times New Roman"/>
-          <w:lang w:eastAsia="es-MX"/>
-        </w:rPr>
-        <w:t xml:space="preserve"> de paquetes.</w:t>
-      </w:r>
-      <w:bookmarkEnd w:id="3"/>
-      <w:r>
-        <w:rPr>
-          <w:rFonts w:eastAsia="Times New Roman"/>
-          <w:lang w:eastAsia="es-MX"/>
-        </w:rPr>
-        <w:t xml:space="preserve"> </w:t>
-      </w:r>
-    </w:p>
-    <w:p>
-      <w:pPr>
-        <w:pStyle w:val="Ttulo1"/>
-      </w:pPr>
-      <w:bookmarkStart w:id="4" w:name="_Toc94983146"/>
-      <w:proofErr w:type="gramStart"/>
-      <w:r>
-        <w:rPr>
-          <w:rFonts w:eastAsia="Times New Roman"/>
-          <w:lang w:eastAsia="es-MX"/>
-        </w:rPr>
-        <w:t>5</w:t>
-      </w:r>
-      <w:r>
-        <w:rPr>
-          <w:rFonts w:eastAsia="Times New Roman"/>
-          <w:lang w:eastAsia="es-MX"/>
-        </w:rPr>
-        <w:t xml:space="preserve"> </w:t>
-      </w:r>
-      <w:r>
-        <w:rPr>
-          <w:rFonts w:eastAsia="Times New Roman"/>
-          <w:lang w:eastAsia="es-MX"/>
-        </w:rPr>
-        <w:t xml:space="preserve"> Referencias</w:t>
-      </w:r>
-      <w:bookmarkEnd w:id="4"/>
-      <w:proofErr w:type="gramEnd"/>
+        <w:t>.</w:t>
+      </w:r>
+      <w:bookmarkEnd w:id="5"/>
+    </w:p>
+    <w:p>
+      <w:pPr>
+        <w:rPr>
+          <w:lang w:eastAsia="es-MX"/>
+        </w:rPr>
+      </w:pPr>
+    </w:p>
+    <w:p>
+      <w:pPr>
+        <w:pStyle w:val="Prrafodelista"/>
+        <w:numPr>
+          <w:ilvl w:val="0"/>
+          <w:numId w:val="7"/>
+        </w:numPr>
+        <w:rPr>
+          <w:lang w:val="en-US" w:eastAsia="es-MX"/>
+        </w:rPr>
+      </w:pPr>
+      <w:r>
+        <w:rPr>
+          <w:rFonts w:ascii="Arial" w:hAnsi="Arial" w:cs="Arial"/>
+          <w:sz w:val="24"/>
+          <w:szCs w:val="24"/>
+          <w:lang w:val="en-US"/>
+        </w:rPr>
+        <w:t>Production and dissemination of the Supplement to the Official Journal of the European Union: TED website, OJS DVD-ROM and related offline and online media Software Architecture Document</w:t>
+      </w:r>
+    </w:p>
+    <w:p>
+      <w:pPr>
+        <w:pStyle w:val="Prrafodelista"/>
+        <w:numPr>
+          <w:ilvl w:val="0"/>
+          <w:numId w:val="7"/>
+        </w:numPr>
+        <w:rPr>
+          <w:rFonts w:ascii="Arial" w:hAnsi="Arial" w:cs="Arial"/>
+          <w:sz w:val="24"/>
+          <w:szCs w:val="24"/>
+        </w:rPr>
+      </w:pPr>
+      <w:r>
+        <w:rPr>
+          <w:rFonts w:ascii="Arial" w:hAnsi="Arial" w:cs="Arial"/>
+          <w:sz w:val="24"/>
+          <w:szCs w:val="24"/>
+        </w:rPr>
+        <w:t>UML Y PATRONES – Introducción al análisis y diseño orientado a objetos. Pearson</w:t>
+      </w:r>
+    </w:p>
+    <w:p>
+      <w:pPr>
+        <w:pStyle w:val="Prrafodelista"/>
+        <w:numPr>
+          <w:ilvl w:val="0"/>
+          <w:numId w:val="7"/>
+        </w:numPr>
+        <w:rPr>
+          <w:rFonts w:ascii="Arial" w:hAnsi="Arial" w:cs="Arial"/>
+          <w:sz w:val="24"/>
+          <w:szCs w:val="24"/>
+          <w:lang w:val="en-US"/>
+        </w:rPr>
+      </w:pPr>
+      <w:r>
+        <w:rPr>
+          <w:rFonts w:ascii="Arial" w:hAnsi="Arial" w:cs="Arial"/>
+          <w:sz w:val="24"/>
+          <w:szCs w:val="24"/>
+          <w:lang w:val="en-US"/>
+        </w:rPr>
+        <w:t>MVC Implementation in Laravel Framework for Development Web-Based E-Commerce Applications</w:t>
+      </w:r>
+    </w:p>
+    <w:p>
+      <w:pPr>
+        <w:pStyle w:val="Prrafodelista"/>
+        <w:rPr>
+          <w:lang w:val="en-US" w:eastAsia="es-MX"/>
+        </w:rPr>
+      </w:pPr>
+    </w:p>
+    <w:p>
+      <w:pPr>
+        <w:rPr>
+          <w:lang w:val="en-US" w:eastAsia="es-MX"/>
+        </w:rPr>
+      </w:pPr>
     </w:p>
     <w:sectPr>
-      <w:footerReference w:type="default" r:id="rId19"/>
+      <w:footerReference w:type="default" r:id="rId22"/>
       <w:pgSz w:w="12240" w:h="15840"/>
       <w:pgMar w:top="1417" w:right="1701" w:bottom="1417" w:left="1701" w:header="708" w:footer="708" w:gutter="0"/>
       <w:cols w:space="708"/>
@@ -4325,6 +4858,232 @@
 <file path=word/numbering.xml><?xml version="1.0" encoding="utf-8"?>
 <w:numbering xmlns:wpc="http://schemas.microsoft.com/office/word/2010/wordprocessingCanvas" xmlns:cx="http://schemas.microsoft.com/office/drawing/2014/chartex" xmlns:cx1="http://schemas.microsoft.com/office/drawing/2015/9/8/chartex" xmlns:cx2="http://schemas.microsoft.com/office/drawing/2015/10/21/chartex" xmlns:cx3="http://schemas.microsoft.com/office/drawing/2016/5/9/chartex" xmlns:cx4="http://schemas.microsoft.com/office/drawing/2016/5/10/chartex" xmlns:cx5="http://schemas.microsoft.com/office/drawing/2016/5/11/chartex" xmlns:cx6="http://schemas.microsoft.com/office/drawing/2016/5/12/chartex" xmlns:cx7="http://schemas.microsoft.com/office/drawing/2016/5/13/chartex" xmlns:cx8="http://schemas.microsoft.com/office/drawing/2016/5/14/chartex" xmlns:mc="http://schemas.openxmlformats.org/markup-compatibility/2006" xmlns:aink="http://schemas.microsoft.com/office/drawing/2016/ink" xmlns:am3d="http://schemas.microsoft.com/office/drawing/2017/model3d" xmlns:o="urn:schemas-microsoft-com:office:office" xmlns:r="http://schemas.openxmlformats.org/officeDocument/2006/relationships" xmlns:m="http://schemas.openxmlformats.org/officeDocument/2006/math" xmlns:v="urn:schemas-microsoft-com:vml" xmlns:wp14="http://schemas.microsoft.com/office/word/2010/wordprocessingDrawing" xmlns:wp="http://schemas.openxmlformats.org/drawingml/2006/wordprocessingDrawing" xmlns:w10="urn:schemas-microsoft-com:office:word" xmlns:w="http://schemas.openxmlformats.org/wordprocessingml/2006/main" xmlns:w14="http://schemas.microsoft.com/office/word/2010/wordml" xmlns:w15="http://schemas.microsoft.com/office/word/2012/wordml" xmlns:w16cex="http://schemas.microsoft.com/office/word/2018/wordml/cex" xmlns:w16cid="http://schemas.microsoft.com/office/word/2016/wordml/cid" xmlns:w16="http://schemas.microsoft.com/office/word/2018/wordml" xmlns:w16sdtdh="http://schemas.microsoft.com/office/word/2020/wordml/sdtdatahash" xmlns:w16se="http://schemas.microsoft.com/office/word/2015/wordml/symex" xmlns:wpg="http://schemas.microsoft.com/office/word/2010/wordprocessingGroup" xmlns:wpi="http://schemas.microsoft.com/office/word/2010/wordprocessingInk" xmlns:wne="http://schemas.microsoft.com/office/word/2006/wordml" xmlns:wps="http://schemas.microsoft.com/office/word/2010/wordprocessingShape" mc:Ignorable="w14 w15 w16se w16cid w16 w16cex w16sdtdh wp14">
   <w:abstractNum w:abstractNumId="0" w15:restartNumberingAfterBreak="0">
+    <w:nsid w:val="056221A6"/>
+    <w:multiLevelType w:val="hybridMultilevel"/>
+    <w:tmpl w:val="13CA792E"/>
+    <w:lvl w:ilvl="0" w:tplc="080A0001">
+      <w:start w:val="1"/>
+      <w:numFmt w:val="bullet"/>
+      <w:lvlText w:val=""/>
+      <w:lvlJc w:val="left"/>
+      <w:pPr>
+        <w:ind w:left="720" w:hanging="360"/>
+      </w:pPr>
+      <w:rPr>
+        <w:rFonts w:ascii="Symbol" w:hAnsi="Symbol" w:hint="default"/>
+      </w:rPr>
+    </w:lvl>
+    <w:lvl w:ilvl="1" w:tplc="080A0003" w:tentative="1">
+      <w:start w:val="1"/>
+      <w:numFmt w:val="bullet"/>
+      <w:lvlText w:val="o"/>
+      <w:lvlJc w:val="left"/>
+      <w:pPr>
+        <w:ind w:left="1440" w:hanging="360"/>
+      </w:pPr>
+      <w:rPr>
+        <w:rFonts w:ascii="Courier New" w:hAnsi="Courier New" w:cs="Courier New" w:hint="default"/>
+      </w:rPr>
+    </w:lvl>
+    <w:lvl w:ilvl="2" w:tplc="080A0005" w:tentative="1">
+      <w:start w:val="1"/>
+      <w:numFmt w:val="bullet"/>
+      <w:lvlText w:val=""/>
+      <w:lvlJc w:val="left"/>
+      <w:pPr>
+        <w:ind w:left="2160" w:hanging="360"/>
+      </w:pPr>
+      <w:rPr>
+        <w:rFonts w:ascii="Wingdings" w:hAnsi="Wingdings" w:hint="default"/>
+      </w:rPr>
+    </w:lvl>
+    <w:lvl w:ilvl="3" w:tplc="080A0001" w:tentative="1">
+      <w:start w:val="1"/>
+      <w:numFmt w:val="bullet"/>
+      <w:lvlText w:val=""/>
+      <w:lvlJc w:val="left"/>
+      <w:pPr>
+        <w:ind w:left="2880" w:hanging="360"/>
+      </w:pPr>
+      <w:rPr>
+        <w:rFonts w:ascii="Symbol" w:hAnsi="Symbol" w:hint="default"/>
+      </w:rPr>
+    </w:lvl>
+    <w:lvl w:ilvl="4" w:tplc="080A0003" w:tentative="1">
+      <w:start w:val="1"/>
+      <w:numFmt w:val="bullet"/>
+      <w:lvlText w:val="o"/>
+      <w:lvlJc w:val="left"/>
+      <w:pPr>
+        <w:ind w:left="3600" w:hanging="360"/>
+      </w:pPr>
+      <w:rPr>
+        <w:rFonts w:ascii="Courier New" w:hAnsi="Courier New" w:cs="Courier New" w:hint="default"/>
+      </w:rPr>
+    </w:lvl>
+    <w:lvl w:ilvl="5" w:tplc="080A0005" w:tentative="1">
+      <w:start w:val="1"/>
+      <w:numFmt w:val="bullet"/>
+      <w:lvlText w:val=""/>
+      <w:lvlJc w:val="left"/>
+      <w:pPr>
+        <w:ind w:left="4320" w:hanging="360"/>
+      </w:pPr>
+      <w:rPr>
+        <w:rFonts w:ascii="Wingdings" w:hAnsi="Wingdings" w:hint="default"/>
+      </w:rPr>
+    </w:lvl>
+    <w:lvl w:ilvl="6" w:tplc="080A0001" w:tentative="1">
+      <w:start w:val="1"/>
+      <w:numFmt w:val="bullet"/>
+      <w:lvlText w:val=""/>
+      <w:lvlJc w:val="left"/>
+      <w:pPr>
+        <w:ind w:left="5040" w:hanging="360"/>
+      </w:pPr>
+      <w:rPr>
+        <w:rFonts w:ascii="Symbol" w:hAnsi="Symbol" w:hint="default"/>
+      </w:rPr>
+    </w:lvl>
+    <w:lvl w:ilvl="7" w:tplc="080A0003" w:tentative="1">
+      <w:start w:val="1"/>
+      <w:numFmt w:val="bullet"/>
+      <w:lvlText w:val="o"/>
+      <w:lvlJc w:val="left"/>
+      <w:pPr>
+        <w:ind w:left="5760" w:hanging="360"/>
+      </w:pPr>
+      <w:rPr>
+        <w:rFonts w:ascii="Courier New" w:hAnsi="Courier New" w:cs="Courier New" w:hint="default"/>
+      </w:rPr>
+    </w:lvl>
+    <w:lvl w:ilvl="8" w:tplc="080A0005" w:tentative="1">
+      <w:start w:val="1"/>
+      <w:numFmt w:val="bullet"/>
+      <w:lvlText w:val=""/>
+      <w:lvlJc w:val="left"/>
+      <w:pPr>
+        <w:ind w:left="6480" w:hanging="360"/>
+      </w:pPr>
+      <w:rPr>
+        <w:rFonts w:ascii="Wingdings" w:hAnsi="Wingdings" w:hint="default"/>
+      </w:rPr>
+    </w:lvl>
+  </w:abstractNum>
+  <w:abstractNum w:abstractNumId="1" w15:restartNumberingAfterBreak="0">
+    <w:nsid w:val="0D6D3989"/>
+    <w:multiLevelType w:val="hybridMultilevel"/>
+    <w:tmpl w:val="15DC1106"/>
+    <w:lvl w:ilvl="0" w:tplc="080A0001">
+      <w:start w:val="1"/>
+      <w:numFmt w:val="bullet"/>
+      <w:lvlText w:val=""/>
+      <w:lvlJc w:val="left"/>
+      <w:pPr>
+        <w:ind w:left="720" w:hanging="360"/>
+      </w:pPr>
+      <w:rPr>
+        <w:rFonts w:ascii="Symbol" w:hAnsi="Symbol" w:hint="default"/>
+      </w:rPr>
+    </w:lvl>
+    <w:lvl w:ilvl="1" w:tplc="080A0003" w:tentative="1">
+      <w:start w:val="1"/>
+      <w:numFmt w:val="bullet"/>
+      <w:lvlText w:val="o"/>
+      <w:lvlJc w:val="left"/>
+      <w:pPr>
+        <w:ind w:left="1440" w:hanging="360"/>
+      </w:pPr>
+      <w:rPr>
+        <w:rFonts w:ascii="Courier New" w:hAnsi="Courier New" w:cs="Courier New" w:hint="default"/>
+      </w:rPr>
+    </w:lvl>
+    <w:lvl w:ilvl="2" w:tplc="080A0005" w:tentative="1">
+      <w:start w:val="1"/>
+      <w:numFmt w:val="bullet"/>
+      <w:lvlText w:val=""/>
+      <w:lvlJc w:val="left"/>
+      <w:pPr>
+        <w:ind w:left="2160" w:hanging="360"/>
+      </w:pPr>
+      <w:rPr>
+        <w:rFonts w:ascii="Wingdings" w:hAnsi="Wingdings" w:hint="default"/>
+      </w:rPr>
+    </w:lvl>
+    <w:lvl w:ilvl="3" w:tplc="080A0001" w:tentative="1">
+      <w:start w:val="1"/>
+      <w:numFmt w:val="bullet"/>
+      <w:lvlText w:val=""/>
+      <w:lvlJc w:val="left"/>
+      <w:pPr>
+        <w:ind w:left="2880" w:hanging="360"/>
+      </w:pPr>
+      <w:rPr>
+        <w:rFonts w:ascii="Symbol" w:hAnsi="Symbol" w:hint="default"/>
+      </w:rPr>
+    </w:lvl>
+    <w:lvl w:ilvl="4" w:tplc="080A0003" w:tentative="1">
+      <w:start w:val="1"/>
+      <w:numFmt w:val="bullet"/>
+      <w:lvlText w:val="o"/>
+      <w:lvlJc w:val="left"/>
+      <w:pPr>
+        <w:ind w:left="3600" w:hanging="360"/>
+      </w:pPr>
+      <w:rPr>
+        <w:rFonts w:ascii="Courier New" w:hAnsi="Courier New" w:cs="Courier New" w:hint="default"/>
+      </w:rPr>
+    </w:lvl>
+    <w:lvl w:ilvl="5" w:tplc="080A0005" w:tentative="1">
+      <w:start w:val="1"/>
+      <w:numFmt w:val="bullet"/>
+      <w:lvlText w:val=""/>
+      <w:lvlJc w:val="left"/>
+      <w:pPr>
+        <w:ind w:left="4320" w:hanging="360"/>
+      </w:pPr>
+      <w:rPr>
+        <w:rFonts w:ascii="Wingdings" w:hAnsi="Wingdings" w:hint="default"/>
+      </w:rPr>
+    </w:lvl>
+    <w:lvl w:ilvl="6" w:tplc="080A0001" w:tentative="1">
+      <w:start w:val="1"/>
+      <w:numFmt w:val="bullet"/>
+      <w:lvlText w:val=""/>
+      <w:lvlJc w:val="left"/>
+      <w:pPr>
+        <w:ind w:left="5040" w:hanging="360"/>
+      </w:pPr>
+      <w:rPr>
+        <w:rFonts w:ascii="Symbol" w:hAnsi="Symbol" w:hint="default"/>
+      </w:rPr>
+    </w:lvl>
+    <w:lvl w:ilvl="7" w:tplc="080A0003" w:tentative="1">
+      <w:start w:val="1"/>
+      <w:numFmt w:val="bullet"/>
+      <w:lvlText w:val="o"/>
+      <w:lvlJc w:val="left"/>
+      <w:pPr>
+        <w:ind w:left="5760" w:hanging="360"/>
+      </w:pPr>
+      <w:rPr>
+        <w:rFonts w:ascii="Courier New" w:hAnsi="Courier New" w:cs="Courier New" w:hint="default"/>
+      </w:rPr>
+    </w:lvl>
+    <w:lvl w:ilvl="8" w:tplc="080A0005" w:tentative="1">
+      <w:start w:val="1"/>
+      <w:numFmt w:val="bullet"/>
+      <w:lvlText w:val=""/>
+      <w:lvlJc w:val="left"/>
+      <w:pPr>
+        <w:ind w:left="6480" w:hanging="360"/>
+      </w:pPr>
+      <w:rPr>
+        <w:rFonts w:ascii="Wingdings" w:hAnsi="Wingdings" w:hint="default"/>
+      </w:rPr>
+    </w:lvl>
+  </w:abstractNum>
+  <w:abstractNum w:abstractNumId="2" w15:restartNumberingAfterBreak="0">
     <w:nsid w:val="1E8344A5"/>
     <w:multiLevelType w:val="multilevel"/>
     <w:tmpl w:val="C78E254C"/>
@@ -4469,7 +5228,7 @@
       </w:rPr>
     </w:lvl>
   </w:abstractNum>
-  <w:abstractNum w:abstractNumId="1" w15:restartNumberingAfterBreak="0">
+  <w:abstractNum w:abstractNumId="3" w15:restartNumberingAfterBreak="0">
     <w:nsid w:val="23D30C49"/>
     <w:multiLevelType w:val="multilevel"/>
     <w:tmpl w:val="DA044D86"/>
@@ -4618,7 +5377,7 @@
       </w:rPr>
     </w:lvl>
   </w:abstractNum>
-  <w:abstractNum w:abstractNumId="2" w15:restartNumberingAfterBreak="0">
+  <w:abstractNum w:abstractNumId="4" w15:restartNumberingAfterBreak="0">
     <w:nsid w:val="41615C5D"/>
     <w:multiLevelType w:val="multilevel"/>
     <w:tmpl w:val="64FEEB50"/>
@@ -4767,7 +5526,7 @@
       </w:rPr>
     </w:lvl>
   </w:abstractNum>
-  <w:abstractNum w:abstractNumId="3" w15:restartNumberingAfterBreak="0">
+  <w:abstractNum w:abstractNumId="5" w15:restartNumberingAfterBreak="0">
     <w:nsid w:val="48401572"/>
     <w:multiLevelType w:val="hybridMultilevel"/>
     <w:tmpl w:val="F4D08A0C"/>
@@ -4880,7 +5639,7 @@
       </w:rPr>
     </w:lvl>
   </w:abstractNum>
-  <w:abstractNum w:abstractNumId="4" w15:restartNumberingAfterBreak="0">
+  <w:abstractNum w:abstractNumId="6" w15:restartNumberingAfterBreak="0">
     <w:nsid w:val="50104D5E"/>
     <w:multiLevelType w:val="hybridMultilevel"/>
     <w:tmpl w:val="C08426B6"/>
@@ -4993,7 +5752,7 @@
       </w:rPr>
     </w:lvl>
   </w:abstractNum>
-  <w:abstractNum w:abstractNumId="5" w15:restartNumberingAfterBreak="0">
+  <w:abstractNum w:abstractNumId="7" w15:restartNumberingAfterBreak="0">
     <w:nsid w:val="7A950727"/>
     <w:multiLevelType w:val="multilevel"/>
     <w:tmpl w:val="4B3A532C"/>
@@ -5143,22 +5902,28 @@
     </w:lvl>
   </w:abstractNum>
   <w:num w:numId="1">
+    <w:abstractNumId w:val="4"/>
+  </w:num>
+  <w:num w:numId="2">
+    <w:abstractNumId w:val="7"/>
+  </w:num>
+  <w:num w:numId="3">
     <w:abstractNumId w:val="2"/>
   </w:num>
-  <w:num w:numId="2">
+  <w:num w:numId="4">
+    <w:abstractNumId w:val="3"/>
+  </w:num>
+  <w:num w:numId="5">
     <w:abstractNumId w:val="5"/>
   </w:num>
-  <w:num w:numId="3">
+  <w:num w:numId="6">
+    <w:abstractNumId w:val="6"/>
+  </w:num>
+  <w:num w:numId="7">
     <w:abstractNumId w:val="0"/>
   </w:num>
-  <w:num w:numId="4">
+  <w:num w:numId="8">
     <w:abstractNumId w:val="1"/>
-  </w:num>
-  <w:num w:numId="5">
-    <w:abstractNumId w:val="3"/>
-  </w:num>
-  <w:num w:numId="6">
-    <w:abstractNumId w:val="4"/>
   </w:num>
 </w:numbering>
 </file>

</xml_diff>